<commit_message>
Materials for practice session
</commit_message>
<xml_diff>
--- a/0-Materials/Lab.docx
+++ b/0-Materials/Lab.docx
@@ -223,14 +223,10 @@
         <w:rPr>
           <w:color w:val="008000"/>
         </w:rPr>
-        <w:t xml:space="preserve">Hands-On </w:t>
-      </w:r>
-      <w:r>
-        <w:rPr>
-          <w:color w:val="008000"/>
-        </w:rPr>
-        <w:t>Challenges</w:t>
-      </w:r>
+        <w:t>Lab Instructions</w:t>
+      </w:r>
+      <w:bookmarkStart w:id="0" w:name="_GoBack"/>
+      <w:bookmarkEnd w:id="0"/>
     </w:p>
     <w:p>
       <w:pPr>
@@ -262,15 +258,7 @@
         <w:t>5</w:t>
       </w:r>
       <w:r>
-        <w:t xml:space="preserve"> </w:t>
-      </w:r>
-      <w:proofErr w:type="spellStart"/>
-      <w:r>
-        <w:t>Razeware</w:t>
-      </w:r>
-      <w:proofErr w:type="spellEnd"/>
-      <w:r>
-        <w:t xml:space="preserve"> LLC.</w:t>
+        <w:t xml:space="preserve"> Razeware LLC.</w:t>
       </w:r>
     </w:p>
     <w:p>
@@ -304,63 +292,7 @@
         <w:rPr>
           <w:szCs w:val="18"/>
         </w:rPr>
-        <w:t xml:space="preserve">This book and all corresponding materials (such as source code) are provided on an "as is" basis, without warranty of any kind, express or implied, including but not limited to the warranties of merchantability, fitness for a particular purpose, and </w:t>
-      </w:r>
-      <w:proofErr w:type="spellStart"/>
-      <w:r>
-        <w:rPr>
-          <w:szCs w:val="18"/>
-        </w:rPr>
-        <w:t>noninfringement</w:t>
-      </w:r>
-      <w:proofErr w:type="spellEnd"/>
-      <w:r>
-        <w:rPr>
-          <w:szCs w:val="18"/>
-        </w:rPr>
-        <w:t xml:space="preserve">. In no event shall the authors or copyright holders </w:t>
-      </w:r>
-      <w:proofErr w:type="gramStart"/>
-      <w:r>
-        <w:rPr>
-          <w:szCs w:val="18"/>
-        </w:rPr>
-        <w:t>be</w:t>
-      </w:r>
-      <w:proofErr w:type="gramEnd"/>
-      <w:r>
-        <w:rPr>
-          <w:szCs w:val="18"/>
-        </w:rPr>
-        <w:t xml:space="preserve"> liable for any claim, damages or other liability, whether in action of contract, tort or otherwise, arising from, out of or in </w:t>
-      </w:r>
-      <w:proofErr w:type="spellStart"/>
-      <w:r>
-        <w:rPr>
-          <w:szCs w:val="18"/>
-        </w:rPr>
-        <w:t>connec</w:t>
-      </w:r>
-      <w:proofErr w:type="spellEnd"/>
-      <w:r>
-        <w:rPr>
-          <w:szCs w:val="18"/>
-        </w:rPr>
-        <w:t xml:space="preserve">- </w:t>
-      </w:r>
-      <w:proofErr w:type="spellStart"/>
-      <w:r>
-        <w:rPr>
-          <w:szCs w:val="18"/>
-        </w:rPr>
-        <w:t>tion</w:t>
-      </w:r>
-      <w:proofErr w:type="spellEnd"/>
-      <w:r>
-        <w:rPr>
-          <w:szCs w:val="18"/>
-        </w:rPr>
-        <w:t xml:space="preserve"> with the software or the use or other dealings in the software.</w:t>
+        <w:t>This book and all corresponding materials (such as source code) are provided on an "as is" basis, without warranty of any kind, express or implied, including but not limited to the warranties of merchantability, fitness for a particular purpose, and noninfringement. In no event shall the authors or copyright holders be liable for any claim, damages or other liability, whether in action of contract, tort or otherwise, arising from, out of or in connec- tion with the software or the use or other dealings in the software.</w:t>
       </w:r>
     </w:p>
     <w:p>
@@ -510,16 +442,8 @@
         <w:rPr>
           <w:b/>
         </w:rPr>
-        <w:t xml:space="preserve">Editor\Pin\Trailing Space to </w:t>
-      </w:r>
-      <w:proofErr w:type="spellStart"/>
-      <w:r>
-        <w:rPr>
-          <w:b/>
-        </w:rPr>
-        <w:t>Superview</w:t>
-      </w:r>
-      <w:proofErr w:type="spellEnd"/>
+        <w:t>Editor\Pin\Trailing Space to Superview</w:t>
+      </w:r>
       <w:r>
         <w:t xml:space="preserve"> to set the x-position. Next, select </w:t>
       </w:r>
@@ -598,14 +522,12 @@
       <w:r>
         <w:t xml:space="preserve">Next, you can connect the action to the button. Open the assistant editor and make sure </w:t>
       </w:r>
-      <w:proofErr w:type="spellStart"/>
       <w:r>
         <w:rPr>
           <w:b/>
         </w:rPr>
         <w:t>ViewController.swift</w:t>
       </w:r>
-      <w:proofErr w:type="spellEnd"/>
       <w:r>
         <w:t xml:space="preserve"> is in the assistant. Control-drag from the button to a spot inside the class to create the action.</w:t>
       </w:r>
@@ -620,10 +542,10 @@
           <w:noProof/>
         </w:rPr>
         <w:drawing>
-          <wp:inline distT="0" distB="0" distL="0" distR="0" wp14:anchorId="53B05038" wp14:editId="63F57439">
-            <wp:extent cx="5486400" cy="2188698"/>
-            <wp:effectExtent l="0" t="0" r="0" b="0"/>
-            <wp:docPr id="5" name="Picture 5" descr="Alef HD:Users:gth:Desktop:Screen Shot 2014-12-02 at 10.38.53 AM.png"/>
+          <wp:inline distT="0" distB="0" distL="0" distR="0" wp14:anchorId="2B79BBF5" wp14:editId="5854609B">
+            <wp:extent cx="5600700" cy="2304305"/>
+            <wp:effectExtent l="0" t="0" r="0" b="7620"/>
+            <wp:docPr id="10" name="Picture 10" descr="Sneakers HD:Users:gth:Desktop:Screen Shot 2014-12-03 at 12.08.20 (2).png"/>
             <wp:cNvGraphicFramePr>
               <a:graphicFrameLocks xmlns:a="http://schemas.openxmlformats.org/drawingml/2006/main" noChangeAspect="1"/>
             </wp:cNvGraphicFramePr>
@@ -631,7 +553,7 @@
               <a:graphicData uri="http://schemas.openxmlformats.org/drawingml/2006/picture">
                 <pic:pic xmlns:pic="http://schemas.openxmlformats.org/drawingml/2006/picture">
                   <pic:nvPicPr>
-                    <pic:cNvPr id="0" name="Picture 4" descr="Alef HD:Users:gth:Desktop:Screen Shot 2014-12-02 at 10.38.53 AM.png"/>
+                    <pic:cNvPr id="0" name="Picture 1" descr="Sneakers HD:Users:gth:Desktop:Screen Shot 2014-12-03 at 12.08.20 (2).png"/>
                     <pic:cNvPicPr>
                       <a:picLocks noChangeAspect="1" noChangeArrowheads="1"/>
                     </pic:cNvPicPr>
@@ -652,7 +574,7 @@
                   <pic:spPr bwMode="auto">
                     <a:xfrm>
                       <a:off x="0" y="0"/>
-                      <a:ext cx="5486400" cy="2188698"/>
+                      <a:ext cx="5600700" cy="2304305"/>
                     </a:xfrm>
                     <a:prstGeom prst="rect">
                       <a:avLst/>
@@ -673,14 +595,12 @@
       <w:r>
         <w:t xml:space="preserve">Name the action method </w:t>
       </w:r>
-      <w:proofErr w:type="spellStart"/>
       <w:r>
         <w:rPr>
           <w:b/>
         </w:rPr>
         <w:t>detailsButtonTapped</w:t>
       </w:r>
-      <w:proofErr w:type="spellEnd"/>
       <w:r>
         <w:t>. You’re all set with a place to create some views and constraints from code!</w:t>
       </w:r>
@@ -780,14 +700,12 @@
       <w:r>
         <w:t xml:space="preserve">Advanced button &gt; </w:t>
       </w:r>
-      <w:proofErr w:type="spellStart"/>
       <w:r>
         <w:rPr>
           <w:rStyle w:val="codeinline"/>
         </w:rPr>
         <w:t>advancedButton</w:t>
       </w:r>
-      <w:proofErr w:type="spellEnd"/>
     </w:p>
     <w:p>
       <w:pPr>
@@ -796,14 +714,12 @@
       <w:r>
         <w:t xml:space="preserve">Advanced view &gt; </w:t>
       </w:r>
-      <w:proofErr w:type="spellStart"/>
       <w:r>
         <w:rPr>
           <w:rStyle w:val="codeinline"/>
         </w:rPr>
         <w:t>advancedView</w:t>
       </w:r>
-      <w:proofErr w:type="spellEnd"/>
     </w:p>
     <w:p>
       <w:pPr>
@@ -812,14 +728,12 @@
       <w:r>
         <w:t xml:space="preserve">Intermediate button &gt; </w:t>
       </w:r>
-      <w:proofErr w:type="spellStart"/>
       <w:r>
         <w:rPr>
           <w:rStyle w:val="codeinline"/>
         </w:rPr>
         <w:t>intermediateButton</w:t>
       </w:r>
-      <w:proofErr w:type="spellEnd"/>
     </w:p>
     <w:p>
       <w:pPr>
@@ -828,14 +742,12 @@
       <w:r>
         <w:t xml:space="preserve">Intermediate view &gt; </w:t>
       </w:r>
-      <w:proofErr w:type="spellStart"/>
       <w:r>
         <w:rPr>
           <w:rStyle w:val="codeinline"/>
         </w:rPr>
         <w:t>intermediateView</w:t>
       </w:r>
-      <w:proofErr w:type="spellEnd"/>
     </w:p>
     <w:p>
       <w:r>
@@ -869,14 +781,12 @@
       <w:r>
         <w:t xml:space="preserve">Open </w:t>
       </w:r>
-      <w:proofErr w:type="spellStart"/>
       <w:r>
         <w:rPr>
           <w:b/>
         </w:rPr>
         <w:t>ViewController.swift</w:t>
       </w:r>
-      <w:proofErr w:type="spellEnd"/>
       <w:r>
         <w:t xml:space="preserve"> and</w:t>
       </w:r>
@@ -888,499 +798,397 @@
       <w:pPr>
         <w:pStyle w:val="code"/>
       </w:pPr>
-      <w:proofErr w:type="spellStart"/>
-      <w:proofErr w:type="gramStart"/>
       <w:r>
         <w:rPr>
           <w:color w:val="AA0D91"/>
         </w:rPr>
         <w:t>var</w:t>
       </w:r>
-      <w:proofErr w:type="spellEnd"/>
-      <w:proofErr w:type="gramEnd"/>
+      <w:r>
+        <w:t xml:space="preserve"> advancedLabel: </w:t>
+      </w:r>
+      <w:r>
+        <w:rPr>
+          <w:color w:val="5C2699"/>
+        </w:rPr>
+        <w:t>UILabel</w:t>
+      </w:r>
+      <w:r>
+        <w:t>!</w:t>
+      </w:r>
+    </w:p>
+    <w:p>
+      <w:pPr>
+        <w:pStyle w:val="code"/>
+      </w:pPr>
+      <w:r>
+        <w:rPr>
+          <w:color w:val="AA0D91"/>
+        </w:rPr>
+        <w:t>var</w:t>
+      </w:r>
+      <w:r>
+        <w:t xml:space="preserve"> intermediateLabel: </w:t>
+      </w:r>
+      <w:r>
+        <w:rPr>
+          <w:color w:val="5C2699"/>
+        </w:rPr>
+        <w:t>UILabel</w:t>
+      </w:r>
+      <w:r>
+        <w:t>!</w:t>
+      </w:r>
+      <w:r>
+        <w:br/>
+      </w:r>
+    </w:p>
+    <w:p>
+      <w:pPr>
+        <w:pStyle w:val="code"/>
+      </w:pPr>
+      <w:r>
+        <w:rPr>
+          <w:color w:val="AA0D91"/>
+        </w:rPr>
+        <w:t>var</w:t>
+      </w:r>
+      <w:r>
+        <w:t xml:space="preserve"> advancedVerticalConstraint: </w:t>
+      </w:r>
+      <w:r>
+        <w:rPr>
+          <w:color w:val="5C2699"/>
+        </w:rPr>
+        <w:t>NSLayoutConstraint</w:t>
+      </w:r>
+      <w:r>
+        <w:t>!</w:t>
+      </w:r>
+    </w:p>
+    <w:p>
+      <w:pPr>
+        <w:pStyle w:val="code"/>
+      </w:pPr>
+    </w:p>
+    <w:p>
+      <w:pPr>
+        <w:pStyle w:val="code"/>
+      </w:pPr>
+      <w:r>
+        <w:rPr>
+          <w:color w:val="AA0D91"/>
+        </w:rPr>
+        <w:t>let</w:t>
+      </w:r>
+      <w:r>
+        <w:t xml:space="preserve"> verticalMargin: </w:t>
+      </w:r>
+      <w:r>
+        <w:rPr>
+          <w:color w:val="5C2699"/>
+        </w:rPr>
+        <w:t>CGFloat</w:t>
+      </w:r>
+      <w:r>
+        <w:t xml:space="preserve"> = </w:t>
+      </w:r>
+      <w:r>
+        <w:rPr>
+          <w:color w:val="1C00CF"/>
+        </w:rPr>
+        <w:t>8.0</w:t>
+      </w:r>
+    </w:p>
+    <w:p>
+      <w:r>
+        <w:t xml:space="preserve">You’ll be adding two new labels to the interface, so the two </w:t>
+      </w:r>
+      <w:r>
+        <w:rPr>
+          <w:rStyle w:val="codeinline"/>
+        </w:rPr>
+        <w:t>UILabel</w:t>
+      </w:r>
+      <w:r>
+        <w:t xml:space="preserve"> properties will hold them.</w:t>
+      </w:r>
+      <w:r>
+        <w:t xml:space="preserve"> You’ll also want to hold a reference to one of the layout constraints, </w:t>
+      </w:r>
+      <w:r>
+        <w:rPr>
+          <w:rStyle w:val="codeinline"/>
+        </w:rPr>
+        <w:t>advancedVerticalConstraint</w:t>
+      </w:r>
+      <w:r>
+        <w:t>, to modify it later.</w:t>
+      </w:r>
+    </w:p>
+    <w:p>
+      <w:r>
+        <w:t xml:space="preserve">Finally, </w:t>
+      </w:r>
+      <w:r>
+        <w:rPr>
+          <w:rStyle w:val="codeinline"/>
+        </w:rPr>
+        <w:t>verticalMargin</w:t>
+      </w:r>
+      <w:r>
+        <w:t xml:space="preserve"> is a constant that you’ll use to keep the spacing consistent.</w:t>
+      </w:r>
+    </w:p>
+    <w:p>
+      <w:r>
+        <w:t>Next, add the following helper method to the class:</w:t>
+      </w:r>
+    </w:p>
+    <w:p>
+      <w:pPr>
+        <w:pStyle w:val="code"/>
+      </w:pPr>
+      <w:r>
+        <w:rPr>
+          <w:color w:val="AA0D91"/>
+        </w:rPr>
+        <w:t>private</w:t>
+      </w:r>
       <w:r>
         <w:t xml:space="preserve"> </w:t>
       </w:r>
-      <w:proofErr w:type="spellStart"/>
-      <w:r>
+      <w:r>
+        <w:rPr>
+          <w:color w:val="AA0D91"/>
+        </w:rPr>
+        <w:t>func</w:t>
+      </w:r>
+      <w:r>
+        <w:t xml:space="preserve"> addAdvancedLabel() {</w:t>
+      </w:r>
+    </w:p>
+    <w:p>
+      <w:pPr>
+        <w:pStyle w:val="code"/>
+        <w:rPr>
+          <w:color w:val="007400"/>
+        </w:rPr>
+      </w:pPr>
+      <w:r>
+        <w:t xml:space="preserve">  </w:t>
+      </w:r>
+      <w:r>
+        <w:rPr>
+          <w:color w:val="007400"/>
+        </w:rPr>
+        <w:t>// 1</w:t>
+      </w:r>
+    </w:p>
+    <w:p>
+      <w:pPr>
+        <w:pStyle w:val="code"/>
+      </w:pPr>
+      <w:r>
+        <w:t xml:space="preserve">  </w:t>
+      </w:r>
+      <w:r>
+        <w:rPr>
+          <w:color w:val="3F6E74"/>
+        </w:rPr>
         <w:t>advancedLabel</w:t>
       </w:r>
-      <w:proofErr w:type="spellEnd"/>
-      <w:r>
-        <w:t xml:space="preserve">: </w:t>
-      </w:r>
-      <w:proofErr w:type="spellStart"/>
+      <w:r>
+        <w:t xml:space="preserve"> = </w:t>
+      </w:r>
       <w:r>
         <w:rPr>
           <w:color w:val="5C2699"/>
         </w:rPr>
         <w:t>UILabel</w:t>
       </w:r>
-      <w:proofErr w:type="spellEnd"/>
-      <w:r>
-        <w:t>!</w:t>
+      <w:r>
+        <w:t>()</w:t>
       </w:r>
     </w:p>
     <w:p>
       <w:pPr>
         <w:pStyle w:val="code"/>
       </w:pPr>
-      <w:proofErr w:type="spellStart"/>
-      <w:proofErr w:type="gramStart"/>
+      <w:r>
+        <w:t xml:space="preserve"> </w:t>
+      </w:r>
+      <w:r>
+        <w:rPr>
+          <w:color w:val="3F6E74"/>
+        </w:rPr>
+        <w:t>advancedLabel</w:t>
+      </w:r>
+      <w:r>
+        <w:t>.</w:t>
+      </w:r>
+      <w:r>
+        <w:rPr>
+          <w:color w:val="2E0D6E"/>
+        </w:rPr>
+        <w:t>setTranslatesAutoresizingMaskIntoConstraints</w:t>
+      </w:r>
+      <w:r>
+        <w:t>(</w:t>
+      </w:r>
       <w:r>
         <w:rPr>
           <w:color w:val="AA0D91"/>
         </w:rPr>
-        <w:t>var</w:t>
-      </w:r>
-      <w:proofErr w:type="spellEnd"/>
-      <w:proofErr w:type="gramEnd"/>
-      <w:r>
-        <w:t xml:space="preserve"> </w:t>
-      </w:r>
-      <w:proofErr w:type="spellStart"/>
-      <w:r>
-        <w:t>intermediateLabel</w:t>
-      </w:r>
-      <w:proofErr w:type="spellEnd"/>
-      <w:r>
-        <w:t xml:space="preserve">: </w:t>
-      </w:r>
-      <w:proofErr w:type="spellStart"/>
+        <w:t>false</w:t>
+      </w:r>
+      <w:r>
+        <w:t>)</w:t>
+      </w:r>
+    </w:p>
+    <w:p>
+      <w:pPr>
+        <w:pStyle w:val="code"/>
+      </w:pPr>
+      <w:r>
+        <w:t xml:space="preserve">  </w:t>
+      </w:r>
+      <w:r>
+        <w:rPr>
+          <w:color w:val="3F6E74"/>
+        </w:rPr>
+        <w:t>advancedLabel</w:t>
+      </w:r>
+      <w:r>
+        <w:t>.</w:t>
+      </w:r>
       <w:r>
         <w:rPr>
           <w:color w:val="5C2699"/>
         </w:rPr>
-        <w:t>UILabel</w:t>
-      </w:r>
-      <w:proofErr w:type="spellEnd"/>
-      <w:r>
-        <w:t>!</w:t>
-      </w:r>
-      <w:r>
-        <w:br/>
+        <w:t>text</w:t>
+      </w:r>
+      <w:r>
+        <w:t xml:space="preserve"> = </w:t>
+      </w:r>
+      <w:r>
+        <w:rPr>
+          <w:color w:val="C41A16"/>
+        </w:rPr>
+        <w:t>"Dive deep into a guided tour of more advanced topics like functional programming, Scene Kit, and more!"</w:t>
       </w:r>
     </w:p>
     <w:p>
       <w:pPr>
         <w:pStyle w:val="code"/>
       </w:pPr>
-      <w:proofErr w:type="spellStart"/>
-      <w:proofErr w:type="gramStart"/>
-      <w:r>
-        <w:rPr>
-          <w:color w:val="AA0D91"/>
-        </w:rPr>
-        <w:t>var</w:t>
-      </w:r>
-      <w:proofErr w:type="spellEnd"/>
-      <w:proofErr w:type="gramEnd"/>
-      <w:r>
-        <w:t xml:space="preserve"> </w:t>
-      </w:r>
-      <w:proofErr w:type="spellStart"/>
-      <w:r>
+      <w:r>
+        <w:t xml:space="preserve">  </w:t>
+      </w:r>
+      <w:r>
+        <w:rPr>
+          <w:color w:val="3F6E74"/>
+        </w:rPr>
+        <w:t>advancedLabel</w:t>
+      </w:r>
+      <w:r>
+        <w:t>.</w:t>
+      </w:r>
+      <w:r>
+        <w:rPr>
+          <w:color w:val="5C2699"/>
+        </w:rPr>
+        <w:t>numberOfLines</w:t>
+      </w:r>
+      <w:r>
+        <w:t xml:space="preserve"> = </w:t>
+      </w:r>
+      <w:r>
+        <w:rPr>
+          <w:color w:val="1C00CF"/>
+        </w:rPr>
+        <w:t>0</w:t>
+      </w:r>
+    </w:p>
+    <w:p>
+      <w:pPr>
+        <w:pStyle w:val="code"/>
+      </w:pPr>
+      <w:r>
+        <w:t xml:space="preserve">  </w:t>
+      </w:r>
+      <w:r>
+        <w:rPr>
+          <w:color w:val="3F6E74"/>
+        </w:rPr>
+        <w:t>advancedView</w:t>
+      </w:r>
+      <w:r>
+        <w:t>.</w:t>
+      </w:r>
+      <w:r>
+        <w:rPr>
+          <w:color w:val="2E0D6E"/>
+        </w:rPr>
+        <w:t>addSubview</w:t>
+      </w:r>
+      <w:r>
+        <w:t>(</w:t>
+      </w:r>
+      <w:r>
+        <w:rPr>
+          <w:color w:val="3F6E74"/>
+        </w:rPr>
+        <w:t>advancedLabel</w:t>
+      </w:r>
+      <w:r>
+        <w:t>)</w:t>
+      </w:r>
+    </w:p>
+    <w:p>
+      <w:pPr>
+        <w:pStyle w:val="code"/>
+      </w:pPr>
+    </w:p>
+    <w:p>
+      <w:pPr>
+        <w:pStyle w:val="code"/>
+        <w:rPr>
+          <w:color w:val="007400"/>
+        </w:rPr>
+      </w:pPr>
+      <w:r>
+        <w:t xml:space="preserve">  </w:t>
+      </w:r>
+      <w:r>
+        <w:rPr>
+          <w:color w:val="007400"/>
+        </w:rPr>
+        <w:t>// 2</w:t>
+      </w:r>
+    </w:p>
+    <w:p>
+      <w:pPr>
+        <w:pStyle w:val="code"/>
+      </w:pPr>
+      <w:r>
+        <w:t xml:space="preserve">  </w:t>
+      </w:r>
+      <w:r>
+        <w:rPr>
+          <w:color w:val="3F6E74"/>
+        </w:rPr>
         <w:t>advancedVerticalConstraint</w:t>
       </w:r>
-      <w:proofErr w:type="spellEnd"/>
-      <w:r>
-        <w:t xml:space="preserve">: </w:t>
-      </w:r>
-      <w:proofErr w:type="spellStart"/>
+      <w:r>
+        <w:t xml:space="preserve"> = </w:t>
+      </w:r>
       <w:r>
         <w:rPr>
           <w:color w:val="5C2699"/>
         </w:rPr>
         <w:t>NSLayoutConstraint</w:t>
       </w:r>
-      <w:proofErr w:type="spellEnd"/>
-      <w:r>
-        <w:t>!</w:t>
-      </w:r>
-    </w:p>
-    <w:p>
-      <w:pPr>
-        <w:pStyle w:val="code"/>
-      </w:pPr>
-    </w:p>
-    <w:p>
-      <w:pPr>
-        <w:pStyle w:val="code"/>
-      </w:pPr>
-      <w:proofErr w:type="gramStart"/>
-      <w:r>
-        <w:rPr>
-          <w:color w:val="AA0D91"/>
-        </w:rPr>
-        <w:t>let</w:t>
-      </w:r>
-      <w:proofErr w:type="gramEnd"/>
-      <w:r>
-        <w:t xml:space="preserve"> </w:t>
-      </w:r>
-      <w:proofErr w:type="spellStart"/>
-      <w:r>
-        <w:t>verticalMargin</w:t>
-      </w:r>
-      <w:proofErr w:type="spellEnd"/>
-      <w:r>
-        <w:t xml:space="preserve">: </w:t>
-      </w:r>
-      <w:proofErr w:type="spellStart"/>
-      <w:r>
-        <w:rPr>
-          <w:color w:val="5C2699"/>
-        </w:rPr>
-        <w:t>CGFloat</w:t>
-      </w:r>
-      <w:proofErr w:type="spellEnd"/>
-      <w:r>
-        <w:t xml:space="preserve"> = </w:t>
-      </w:r>
-      <w:r>
-        <w:rPr>
-          <w:color w:val="1C00CF"/>
-        </w:rPr>
-        <w:t>8.0</w:t>
-      </w:r>
-    </w:p>
-    <w:p>
-      <w:r>
-        <w:t xml:space="preserve">You’ll be adding two new labels to the interface, so the two </w:t>
-      </w:r>
-      <w:proofErr w:type="spellStart"/>
-      <w:r>
-        <w:rPr>
-          <w:rStyle w:val="codeinline"/>
-        </w:rPr>
-        <w:t>UILabel</w:t>
-      </w:r>
-      <w:proofErr w:type="spellEnd"/>
-      <w:r>
-        <w:t xml:space="preserve"> properties will hold them.</w:t>
-      </w:r>
-      <w:r>
-        <w:t xml:space="preserve"> You’ll also want to hold a reference to one of the layout constraints, </w:t>
-      </w:r>
-      <w:proofErr w:type="spellStart"/>
-      <w:r>
-        <w:rPr>
-          <w:rStyle w:val="codeinline"/>
-        </w:rPr>
-        <w:t>advancedVerticalConstraint</w:t>
-      </w:r>
-      <w:proofErr w:type="spellEnd"/>
-      <w:r>
-        <w:t>, to modify it later.</w:t>
-      </w:r>
-    </w:p>
-    <w:p>
-      <w:r>
-        <w:t xml:space="preserve">Finally, </w:t>
-      </w:r>
-      <w:proofErr w:type="spellStart"/>
-      <w:r>
-        <w:rPr>
-          <w:rStyle w:val="codeinline"/>
-        </w:rPr>
-        <w:t>verticalMargin</w:t>
-      </w:r>
-      <w:proofErr w:type="spellEnd"/>
-      <w:r>
-        <w:t xml:space="preserve"> is a constant that you’ll use to keep the spacing consistent.</w:t>
-      </w:r>
-    </w:p>
-    <w:p>
-      <w:r>
-        <w:t>Next, add the following helper method to the class:</w:t>
-      </w:r>
-    </w:p>
-    <w:p>
-      <w:pPr>
-        <w:pStyle w:val="code"/>
-      </w:pPr>
-      <w:proofErr w:type="gramStart"/>
-      <w:r>
-        <w:rPr>
-          <w:color w:val="AA0D91"/>
-        </w:rPr>
-        <w:t>private</w:t>
-      </w:r>
-      <w:proofErr w:type="gramEnd"/>
-      <w:r>
-        <w:t xml:space="preserve"> </w:t>
-      </w:r>
-      <w:proofErr w:type="spellStart"/>
-      <w:r>
-        <w:rPr>
-          <w:color w:val="AA0D91"/>
-        </w:rPr>
-        <w:t>func</w:t>
-      </w:r>
-      <w:proofErr w:type="spellEnd"/>
-      <w:r>
-        <w:t xml:space="preserve"> </w:t>
-      </w:r>
-      <w:proofErr w:type="spellStart"/>
-      <w:r>
-        <w:t>addAdvancedLabel</w:t>
-      </w:r>
-      <w:proofErr w:type="spellEnd"/>
-      <w:r>
-        <w:t>() {</w:t>
-      </w:r>
-    </w:p>
-    <w:p>
-      <w:pPr>
-        <w:pStyle w:val="code"/>
-        <w:rPr>
-          <w:color w:val="007400"/>
-        </w:rPr>
-      </w:pPr>
-      <w:r>
-        <w:t xml:space="preserve">  </w:t>
-      </w:r>
-      <w:r>
-        <w:rPr>
-          <w:color w:val="007400"/>
-        </w:rPr>
-        <w:t>// 1</w:t>
-      </w:r>
-    </w:p>
-    <w:p>
-      <w:pPr>
-        <w:pStyle w:val="code"/>
-      </w:pPr>
-      <w:r>
-        <w:t xml:space="preserve">  </w:t>
-      </w:r>
-      <w:proofErr w:type="spellStart"/>
-      <w:proofErr w:type="gramStart"/>
-      <w:r>
-        <w:rPr>
-          <w:color w:val="3F6E74"/>
-        </w:rPr>
-        <w:t>advancedLabel</w:t>
-      </w:r>
-      <w:proofErr w:type="spellEnd"/>
-      <w:proofErr w:type="gramEnd"/>
-      <w:r>
-        <w:t xml:space="preserve"> = </w:t>
-      </w:r>
-      <w:proofErr w:type="spellStart"/>
-      <w:r>
-        <w:rPr>
-          <w:color w:val="5C2699"/>
-        </w:rPr>
-        <w:t>UILabel</w:t>
-      </w:r>
-      <w:proofErr w:type="spellEnd"/>
-      <w:r>
-        <w:t>()</w:t>
-      </w:r>
-    </w:p>
-    <w:p>
-      <w:pPr>
-        <w:pStyle w:val="code"/>
-      </w:pPr>
-      <w:r>
-        <w:t xml:space="preserve"> </w:t>
-      </w:r>
-      <w:proofErr w:type="spellStart"/>
-      <w:proofErr w:type="gramStart"/>
-      <w:r>
-        <w:rPr>
-          <w:color w:val="3F6E74"/>
-        </w:rPr>
-        <w:t>advancedLabel</w:t>
-      </w:r>
-      <w:r>
-        <w:t>.</w:t>
-      </w:r>
-      <w:r>
-        <w:rPr>
-          <w:color w:val="2E0D6E"/>
-        </w:rPr>
-        <w:t>setTranslatesAutoresizingMaskIntoConstraints</w:t>
-      </w:r>
-      <w:proofErr w:type="spellEnd"/>
-      <w:proofErr w:type="gramEnd"/>
-      <w:r>
-        <w:t>(</w:t>
-      </w:r>
-      <w:r>
-        <w:rPr>
-          <w:color w:val="AA0D91"/>
-        </w:rPr>
-        <w:t>false</w:t>
-      </w:r>
-      <w:r>
-        <w:t>)</w:t>
-      </w:r>
-    </w:p>
-    <w:p>
-      <w:pPr>
-        <w:pStyle w:val="code"/>
-      </w:pPr>
-      <w:r>
-        <w:t xml:space="preserve">  </w:t>
-      </w:r>
-      <w:proofErr w:type="spellStart"/>
-      <w:proofErr w:type="gramStart"/>
-      <w:r>
-        <w:rPr>
-          <w:color w:val="3F6E74"/>
-        </w:rPr>
-        <w:t>advancedLabel</w:t>
-      </w:r>
-      <w:r>
-        <w:t>.</w:t>
-      </w:r>
-      <w:r>
-        <w:rPr>
-          <w:color w:val="5C2699"/>
-        </w:rPr>
-        <w:t>text</w:t>
-      </w:r>
-      <w:proofErr w:type="spellEnd"/>
-      <w:proofErr w:type="gramEnd"/>
-      <w:r>
-        <w:t xml:space="preserve"> = </w:t>
-      </w:r>
-      <w:r>
-        <w:rPr>
-          <w:color w:val="C41A16"/>
-        </w:rPr>
-        <w:t>"Dive deep into a guided tour of more advanced topics like functional programming, Scene Kit, and more!"</w:t>
-      </w:r>
-    </w:p>
-    <w:p>
-      <w:pPr>
-        <w:pStyle w:val="code"/>
-      </w:pPr>
-      <w:r>
-        <w:t xml:space="preserve">  </w:t>
-      </w:r>
-      <w:proofErr w:type="spellStart"/>
-      <w:proofErr w:type="gramStart"/>
-      <w:r>
-        <w:rPr>
-          <w:color w:val="3F6E74"/>
-        </w:rPr>
-        <w:t>advancedLabel</w:t>
-      </w:r>
-      <w:r>
-        <w:t>.</w:t>
-      </w:r>
-      <w:r>
-        <w:rPr>
-          <w:color w:val="5C2699"/>
-        </w:rPr>
-        <w:t>numberOfLines</w:t>
-      </w:r>
-      <w:proofErr w:type="spellEnd"/>
-      <w:proofErr w:type="gramEnd"/>
-      <w:r>
-        <w:t xml:space="preserve"> = </w:t>
-      </w:r>
-      <w:r>
-        <w:rPr>
-          <w:color w:val="1C00CF"/>
-        </w:rPr>
-        <w:t>0</w:t>
-      </w:r>
-    </w:p>
-    <w:p>
-      <w:pPr>
-        <w:pStyle w:val="code"/>
-      </w:pPr>
-      <w:r>
-        <w:t xml:space="preserve">  </w:t>
-      </w:r>
-      <w:proofErr w:type="spellStart"/>
-      <w:proofErr w:type="gramStart"/>
-      <w:r>
-        <w:rPr>
-          <w:color w:val="3F6E74"/>
-        </w:rPr>
-        <w:t>advancedView</w:t>
-      </w:r>
-      <w:r>
-        <w:t>.</w:t>
-      </w:r>
-      <w:r>
-        <w:rPr>
-          <w:color w:val="2E0D6E"/>
-        </w:rPr>
-        <w:t>addSubview</w:t>
-      </w:r>
-      <w:proofErr w:type="spellEnd"/>
-      <w:proofErr w:type="gramEnd"/>
-      <w:r>
-        <w:t>(</w:t>
-      </w:r>
-      <w:proofErr w:type="spellStart"/>
-      <w:r>
-        <w:rPr>
-          <w:color w:val="3F6E74"/>
-        </w:rPr>
-        <w:t>advancedLabel</w:t>
-      </w:r>
-      <w:proofErr w:type="spellEnd"/>
-      <w:r>
-        <w:t>)</w:t>
-      </w:r>
-    </w:p>
-    <w:p>
-      <w:pPr>
-        <w:pStyle w:val="code"/>
-      </w:pPr>
-    </w:p>
-    <w:p>
-      <w:pPr>
-        <w:pStyle w:val="code"/>
-        <w:rPr>
-          <w:color w:val="007400"/>
-        </w:rPr>
-      </w:pPr>
-      <w:r>
-        <w:t xml:space="preserve">  </w:t>
-      </w:r>
-      <w:r>
-        <w:rPr>
-          <w:color w:val="007400"/>
-        </w:rPr>
-        <w:t>// 2</w:t>
-      </w:r>
-    </w:p>
-    <w:p>
-      <w:pPr>
-        <w:pStyle w:val="code"/>
-      </w:pPr>
-      <w:r>
-        <w:t xml:space="preserve">  </w:t>
-      </w:r>
-      <w:proofErr w:type="spellStart"/>
-      <w:proofErr w:type="gramStart"/>
-      <w:r>
-        <w:rPr>
-          <w:color w:val="3F6E74"/>
-        </w:rPr>
-        <w:t>advancedVerticalConstraint</w:t>
-      </w:r>
-      <w:proofErr w:type="spellEnd"/>
-      <w:proofErr w:type="gramEnd"/>
-      <w:r>
-        <w:t xml:space="preserve"> = </w:t>
-      </w:r>
-      <w:proofErr w:type="spellStart"/>
-      <w:r>
-        <w:rPr>
-          <w:color w:val="5C2699"/>
-        </w:rPr>
-        <w:t>NSLayoutConstraint</w:t>
-      </w:r>
-      <w:proofErr w:type="spellEnd"/>
       <w:r>
         <w:t>(</w:t>
       </w:r>
@@ -1388,14 +1196,12 @@
         <w:br/>
         <w:t xml:space="preserve">    item: </w:t>
       </w:r>
-      <w:proofErr w:type="spellStart"/>
       <w:r>
         <w:rPr>
           <w:color w:val="3F6E74"/>
         </w:rPr>
         <w:t>advancedLabel</w:t>
       </w:r>
-      <w:proofErr w:type="spellEnd"/>
       <w:r>
         <w:t>,</w:t>
       </w:r>
@@ -1405,15 +1211,7 @@
         <w:pStyle w:val="code"/>
       </w:pPr>
       <w:r>
-        <w:t xml:space="preserve">    </w:t>
-      </w:r>
-      <w:proofErr w:type="gramStart"/>
-      <w:r>
-        <w:t>attribute</w:t>
-      </w:r>
-      <w:proofErr w:type="gramEnd"/>
-      <w:r>
-        <w:t>: .</w:t>
+        <w:t xml:space="preserve">    attribute: .</w:t>
       </w:r>
       <w:r>
         <w:rPr>
@@ -1430,17 +1228,7 @@
         <w:pStyle w:val="code"/>
       </w:pPr>
       <w:r>
-        <w:t xml:space="preserve">    </w:t>
-      </w:r>
-      <w:proofErr w:type="spellStart"/>
-      <w:proofErr w:type="gramStart"/>
-      <w:r>
-        <w:t>relatedBy</w:t>
-      </w:r>
-      <w:proofErr w:type="spellEnd"/>
-      <w:proofErr w:type="gramEnd"/>
-      <w:r>
-        <w:t>: .</w:t>
+        <w:t xml:space="preserve">    relatedBy: .</w:t>
       </w:r>
       <w:r>
         <w:rPr>
@@ -1457,26 +1245,14 @@
         <w:pStyle w:val="code"/>
       </w:pPr>
       <w:r>
-        <w:t xml:space="preserve">    </w:t>
-      </w:r>
-      <w:proofErr w:type="spellStart"/>
-      <w:proofErr w:type="gramStart"/>
-      <w:r>
-        <w:t>toItem</w:t>
-      </w:r>
-      <w:proofErr w:type="spellEnd"/>
-      <w:proofErr w:type="gramEnd"/>
-      <w:r>
-        <w:t xml:space="preserve">: </w:t>
-      </w:r>
-      <w:proofErr w:type="spellStart"/>
+        <w:t xml:space="preserve">    toItem: </w:t>
+      </w:r>
       <w:r>
         <w:rPr>
           <w:color w:val="3F6E74"/>
         </w:rPr>
         <w:t>advancedButton</w:t>
       </w:r>
-      <w:proofErr w:type="spellEnd"/>
       <w:r>
         <w:t>,</w:t>
       </w:r>
@@ -1486,15 +1262,7 @@
         <w:pStyle w:val="code"/>
       </w:pPr>
       <w:r>
-        <w:t xml:space="preserve">    </w:t>
-      </w:r>
-      <w:proofErr w:type="gramStart"/>
-      <w:r>
-        <w:t>attribute</w:t>
-      </w:r>
-      <w:proofErr w:type="gramEnd"/>
-      <w:r>
-        <w:t>: .</w:t>
+        <w:t xml:space="preserve">    attribute: .</w:t>
       </w:r>
       <w:r>
         <w:rPr>
@@ -1511,15 +1279,7 @@
         <w:pStyle w:val="code"/>
       </w:pPr>
       <w:r>
-        <w:t xml:space="preserve">    </w:t>
-      </w:r>
-      <w:proofErr w:type="gramStart"/>
-      <w:r>
-        <w:t>multiplier</w:t>
-      </w:r>
-      <w:proofErr w:type="gramEnd"/>
-      <w:r>
-        <w:t xml:space="preserve">: </w:t>
+        <w:t xml:space="preserve">    multiplier: </w:t>
       </w:r>
       <w:r>
         <w:rPr>
@@ -1536,24 +1296,14 @@
         <w:pStyle w:val="code"/>
       </w:pPr>
       <w:r>
-        <w:t xml:space="preserve">    </w:t>
-      </w:r>
-      <w:proofErr w:type="gramStart"/>
-      <w:r>
-        <w:t>constant</w:t>
-      </w:r>
-      <w:proofErr w:type="gramEnd"/>
-      <w:r>
-        <w:t xml:space="preserve">: </w:t>
-      </w:r>
-      <w:proofErr w:type="spellStart"/>
+        <w:t xml:space="preserve">    constant: </w:t>
+      </w:r>
       <w:r>
         <w:rPr>
           <w:color w:val="3F6E74"/>
         </w:rPr>
         <w:t>verticalMargin</w:t>
       </w:r>
-      <w:proofErr w:type="spellEnd"/>
       <w:r>
         <w:t>)</w:t>
       </w:r>
@@ -1565,8 +1315,6 @@
       <w:r>
         <w:t xml:space="preserve">  </w:t>
       </w:r>
-      <w:proofErr w:type="spellStart"/>
-      <w:proofErr w:type="gramStart"/>
       <w:r>
         <w:rPr>
           <w:color w:val="3F6E74"/>
@@ -1582,19 +1330,15 @@
         </w:rPr>
         <w:t>addConstraint</w:t>
       </w:r>
-      <w:proofErr w:type="spellEnd"/>
-      <w:proofErr w:type="gramEnd"/>
       <w:r>
         <w:t>(</w:t>
       </w:r>
-      <w:proofErr w:type="spellStart"/>
       <w:r>
         <w:rPr>
           <w:color w:val="3F6E74"/>
         </w:rPr>
         <w:t>advancedVerticalConstraint</w:t>
       </w:r>
-      <w:proofErr w:type="spellEnd"/>
       <w:r>
         <w:t>)</w:t>
       </w:r>
@@ -1628,8 +1372,6 @@
       <w:r>
         <w:t xml:space="preserve">  </w:t>
       </w:r>
-      <w:proofErr w:type="spellStart"/>
-      <w:proofErr w:type="gramStart"/>
       <w:r>
         <w:rPr>
           <w:color w:val="3F6E74"/>
@@ -1645,19 +1387,15 @@
         </w:rPr>
         <w:t>addConstraint</w:t>
       </w:r>
-      <w:proofErr w:type="spellEnd"/>
-      <w:proofErr w:type="gramEnd"/>
       <w:r>
         <w:t>(</w:t>
       </w:r>
-      <w:proofErr w:type="spellStart"/>
       <w:r>
         <w:rPr>
           <w:color w:val="5C2699"/>
         </w:rPr>
         <w:t>NSLayoutConstraint</w:t>
       </w:r>
-      <w:proofErr w:type="spellEnd"/>
       <w:r>
         <w:t>(</w:t>
       </w:r>
@@ -1665,14 +1403,12 @@
         <w:br/>
         <w:t xml:space="preserve">    item: </w:t>
       </w:r>
-      <w:proofErr w:type="spellStart"/>
       <w:r>
         <w:rPr>
           <w:color w:val="3F6E74"/>
         </w:rPr>
         <w:t>advancedLabel</w:t>
       </w:r>
-      <w:proofErr w:type="spellEnd"/>
       <w:r>
         <w:t>,</w:t>
       </w:r>
@@ -1682,15 +1418,7 @@
         <w:pStyle w:val="code"/>
       </w:pPr>
       <w:r>
-        <w:t xml:space="preserve">    </w:t>
-      </w:r>
-      <w:proofErr w:type="gramStart"/>
-      <w:r>
-        <w:t>attribute</w:t>
-      </w:r>
-      <w:proofErr w:type="gramEnd"/>
-      <w:r>
-        <w:t>: .</w:t>
+        <w:t xml:space="preserve">    attribute: .</w:t>
       </w:r>
       <w:r>
         <w:rPr>
@@ -1707,17 +1435,7 @@
         <w:pStyle w:val="code"/>
       </w:pPr>
       <w:r>
-        <w:t xml:space="preserve">    </w:t>
-      </w:r>
-      <w:proofErr w:type="spellStart"/>
-      <w:proofErr w:type="gramStart"/>
-      <w:r>
-        <w:t>relatedBy</w:t>
-      </w:r>
-      <w:proofErr w:type="spellEnd"/>
-      <w:proofErr w:type="gramEnd"/>
-      <w:r>
-        <w:t>: .</w:t>
+        <w:t xml:space="preserve">    relatedBy: .</w:t>
       </w:r>
       <w:r>
         <w:rPr>
@@ -1734,26 +1452,14 @@
         <w:pStyle w:val="code"/>
       </w:pPr>
       <w:r>
-        <w:t xml:space="preserve">    </w:t>
-      </w:r>
-      <w:proofErr w:type="spellStart"/>
-      <w:proofErr w:type="gramStart"/>
-      <w:r>
-        <w:t>toItem</w:t>
-      </w:r>
-      <w:proofErr w:type="spellEnd"/>
-      <w:proofErr w:type="gramEnd"/>
-      <w:r>
-        <w:t xml:space="preserve">: </w:t>
-      </w:r>
-      <w:proofErr w:type="spellStart"/>
+        <w:t xml:space="preserve">    toItem: </w:t>
+      </w:r>
       <w:r>
         <w:rPr>
           <w:color w:val="3F6E74"/>
         </w:rPr>
         <w:t>advancedView</w:t>
       </w:r>
-      <w:proofErr w:type="spellEnd"/>
       <w:r>
         <w:t>,</w:t>
       </w:r>
@@ -1763,24 +1469,14 @@
         <w:pStyle w:val="code"/>
       </w:pPr>
       <w:r>
-        <w:t xml:space="preserve">    </w:t>
-      </w:r>
-      <w:proofErr w:type="gramStart"/>
-      <w:r>
-        <w:t>attribute</w:t>
-      </w:r>
-      <w:proofErr w:type="gramEnd"/>
-      <w:r>
-        <w:t>: .</w:t>
-      </w:r>
-      <w:proofErr w:type="spellStart"/>
+        <w:t xml:space="preserve">    attribute: .</w:t>
+      </w:r>
       <w:r>
         <w:rPr>
           <w:color w:val="2E0D6E"/>
         </w:rPr>
         <w:t>LeadingMargin</w:t>
       </w:r>
-      <w:proofErr w:type="spellEnd"/>
       <w:r>
         <w:t>,</w:t>
       </w:r>
@@ -1790,15 +1486,7 @@
         <w:pStyle w:val="code"/>
       </w:pPr>
       <w:r>
-        <w:t xml:space="preserve">    </w:t>
-      </w:r>
-      <w:proofErr w:type="gramStart"/>
-      <w:r>
-        <w:t>multiplier</w:t>
-      </w:r>
-      <w:proofErr w:type="gramEnd"/>
-      <w:r>
-        <w:t xml:space="preserve">: </w:t>
+        <w:t xml:space="preserve">    multiplier: </w:t>
       </w:r>
       <w:r>
         <w:rPr>
@@ -1815,15 +1503,7 @@
         <w:pStyle w:val="code"/>
       </w:pPr>
       <w:r>
-        <w:t xml:space="preserve">    </w:t>
-      </w:r>
-      <w:proofErr w:type="gramStart"/>
-      <w:r>
-        <w:t>constant</w:t>
-      </w:r>
-      <w:proofErr w:type="gramEnd"/>
-      <w:r>
-        <w:t xml:space="preserve">: </w:t>
+        <w:t xml:space="preserve">    constant: </w:t>
       </w:r>
       <w:r>
         <w:rPr>
@@ -1864,8 +1544,6 @@
       <w:r>
         <w:t xml:space="preserve">  </w:t>
       </w:r>
-      <w:proofErr w:type="spellStart"/>
-      <w:proofErr w:type="gramStart"/>
       <w:r>
         <w:rPr>
           <w:color w:val="3F6E74"/>
@@ -1881,19 +1559,15 @@
         </w:rPr>
         <w:t>addConstraint</w:t>
       </w:r>
-      <w:proofErr w:type="spellEnd"/>
-      <w:proofErr w:type="gramEnd"/>
       <w:r>
         <w:t>(</w:t>
       </w:r>
-      <w:proofErr w:type="spellStart"/>
       <w:r>
         <w:rPr>
           <w:color w:val="5C2699"/>
         </w:rPr>
         <w:t>NSLayoutConstraint</w:t>
       </w:r>
-      <w:proofErr w:type="spellEnd"/>
       <w:r>
         <w:t>(</w:t>
       </w:r>
@@ -1901,14 +1575,12 @@
         <w:br/>
         <w:t xml:space="preserve">    item: </w:t>
       </w:r>
-      <w:proofErr w:type="spellStart"/>
       <w:r>
         <w:rPr>
           <w:color w:val="3F6E74"/>
         </w:rPr>
         <w:t>advancedLabel</w:t>
       </w:r>
-      <w:proofErr w:type="spellEnd"/>
       <w:r>
         <w:t>,</w:t>
       </w:r>
@@ -1918,15 +1590,7 @@
         <w:pStyle w:val="code"/>
       </w:pPr>
       <w:r>
-        <w:t xml:space="preserve">    </w:t>
-      </w:r>
-      <w:proofErr w:type="gramStart"/>
-      <w:r>
-        <w:t>attribute</w:t>
-      </w:r>
-      <w:proofErr w:type="gramEnd"/>
-      <w:r>
-        <w:t>: .</w:t>
+        <w:t xml:space="preserve">    attribute: .</w:t>
       </w:r>
       <w:r>
         <w:rPr>
@@ -1943,17 +1607,7 @@
         <w:pStyle w:val="code"/>
       </w:pPr>
       <w:r>
-        <w:t xml:space="preserve">    </w:t>
-      </w:r>
-      <w:proofErr w:type="spellStart"/>
-      <w:proofErr w:type="gramStart"/>
-      <w:r>
-        <w:t>relatedBy</w:t>
-      </w:r>
-      <w:proofErr w:type="spellEnd"/>
-      <w:proofErr w:type="gramEnd"/>
-      <w:r>
-        <w:t>: .</w:t>
+        <w:t xml:space="preserve">    relatedBy: .</w:t>
       </w:r>
       <w:r>
         <w:rPr>
@@ -1970,26 +1624,14 @@
         <w:pStyle w:val="code"/>
       </w:pPr>
       <w:r>
-        <w:t xml:space="preserve">    </w:t>
-      </w:r>
-      <w:proofErr w:type="spellStart"/>
-      <w:proofErr w:type="gramStart"/>
-      <w:r>
-        <w:t>toItem</w:t>
-      </w:r>
-      <w:proofErr w:type="spellEnd"/>
-      <w:proofErr w:type="gramEnd"/>
-      <w:r>
-        <w:t xml:space="preserve">: </w:t>
-      </w:r>
-      <w:proofErr w:type="spellStart"/>
+        <w:t xml:space="preserve">    toItem: </w:t>
+      </w:r>
       <w:r>
         <w:rPr>
           <w:color w:val="3F6E74"/>
         </w:rPr>
         <w:t>advancedView</w:t>
       </w:r>
-      <w:proofErr w:type="spellEnd"/>
       <w:r>
         <w:t>,</w:t>
       </w:r>
@@ -1999,24 +1641,14 @@
         <w:pStyle w:val="code"/>
       </w:pPr>
       <w:r>
-        <w:t xml:space="preserve">    </w:t>
-      </w:r>
-      <w:proofErr w:type="gramStart"/>
-      <w:r>
-        <w:t>attribute</w:t>
-      </w:r>
-      <w:proofErr w:type="gramEnd"/>
-      <w:r>
-        <w:t>: .</w:t>
-      </w:r>
-      <w:proofErr w:type="spellStart"/>
+        <w:t xml:space="preserve">    attribute: .</w:t>
+      </w:r>
       <w:r>
         <w:rPr>
           <w:color w:val="2E0D6E"/>
         </w:rPr>
         <w:t>TrailingMargin</w:t>
       </w:r>
-      <w:proofErr w:type="spellEnd"/>
       <w:r>
         <w:t>,</w:t>
       </w:r>
@@ -2026,15 +1658,7 @@
         <w:pStyle w:val="code"/>
       </w:pPr>
       <w:r>
-        <w:t xml:space="preserve">    </w:t>
-      </w:r>
-      <w:proofErr w:type="gramStart"/>
-      <w:r>
-        <w:t>multiplier</w:t>
-      </w:r>
-      <w:proofErr w:type="gramEnd"/>
-      <w:r>
-        <w:t xml:space="preserve">: </w:t>
+        <w:t xml:space="preserve">    multiplier: </w:t>
       </w:r>
       <w:r>
         <w:rPr>
@@ -2051,15 +1675,7 @@
         <w:pStyle w:val="code"/>
       </w:pPr>
       <w:r>
-        <w:t xml:space="preserve">    </w:t>
-      </w:r>
-      <w:proofErr w:type="gramStart"/>
-      <w:r>
-        <w:t>constant</w:t>
-      </w:r>
-      <w:proofErr w:type="gramEnd"/>
-      <w:r>
-        <w:t xml:space="preserve">: </w:t>
+        <w:t xml:space="preserve">    constant: </w:t>
       </w:r>
       <w:r>
         <w:rPr>
@@ -2094,75 +1710,59 @@
       <w:r>
         <w:t xml:space="preserve">Create a new label, set its properties, and add it to the view. Note the call to </w:t>
       </w:r>
-      <w:proofErr w:type="spellStart"/>
-      <w:proofErr w:type="gramStart"/>
       <w:r>
         <w:rPr>
           <w:rStyle w:val="codeinline"/>
         </w:rPr>
         <w:t>setTranslatesAutoresizingMaskIntoConstraints</w:t>
       </w:r>
-      <w:proofErr w:type="spellEnd"/>
       <w:r>
         <w:rPr>
           <w:rStyle w:val="codeinline"/>
         </w:rPr>
-        <w:t>(</w:t>
-      </w:r>
-      <w:proofErr w:type="gramEnd"/>
+        <w:t>(false)</w:t>
+      </w:r>
+      <w:r>
+        <w:t xml:space="preserve"> – if you’re setting up constraints in code, you need to be sure to call this method on your view so that it doesn’t automatically create a default set of constraints. These constraints would conflict with your own, so you need to call this method to ensure you’re starting off with a clean slate.</w:t>
+      </w:r>
+    </w:p>
+    <w:p>
+      <w:pPr>
+        <w:pStyle w:val="ListLevel1"/>
+      </w:pPr>
+      <w:r>
+        <w:t xml:space="preserve">Here’s your first code constraint! You’re saving this one to the </w:t>
+      </w:r>
       <w:r>
         <w:rPr>
           <w:rStyle w:val="codeinline"/>
         </w:rPr>
-        <w:t>false)</w:t>
-      </w:r>
-      <w:r>
-        <w:t xml:space="preserve"> – if you’re setting up constraints in code, you need to be sure to call this method on your view so that it doesn’t automatically create a default set of constraints. These constraints would conflict with your own, so you need to call this method to ensure you’re starting off with a clean slate.</w:t>
-      </w:r>
-    </w:p>
-    <w:p>
-      <w:pPr>
-        <w:pStyle w:val="ListLevel1"/>
-      </w:pPr>
-      <w:r>
-        <w:t xml:space="preserve">Here’s your first code constraint! You’re saving this one to the </w:t>
-      </w:r>
-      <w:proofErr w:type="spellStart"/>
+        <w:t>advancedVerticalConstraint</w:t>
+      </w:r>
+      <w:r>
+        <w:t xml:space="preserve"> prop</w:t>
+      </w:r>
+      <w:r>
+        <w:t xml:space="preserve">erty so you can adjust it later, and adding it to the view with </w:t>
+      </w:r>
       <w:r>
         <w:rPr>
           <w:rStyle w:val="codeinline"/>
         </w:rPr>
-        <w:t>advancedVerticalConstraint</w:t>
-      </w:r>
-      <w:proofErr w:type="spellEnd"/>
-      <w:r>
-        <w:t xml:space="preserve"> prop</w:t>
-      </w:r>
-      <w:r>
-        <w:t xml:space="preserve">erty so you can adjust it later, and adding it to the view with </w:t>
-      </w:r>
-      <w:proofErr w:type="spellStart"/>
+        <w:t>addConstraint</w:t>
+      </w:r>
+      <w:r>
+        <w:t xml:space="preserve">. </w:t>
+      </w:r>
+      <w:r>
+        <w:t xml:space="preserve">Notice how the initializer parameters for </w:t>
+      </w:r>
       <w:r>
         <w:rPr>
           <w:rStyle w:val="codeinline"/>
         </w:rPr>
-        <w:t>addConstraint</w:t>
-      </w:r>
-      <w:proofErr w:type="spellEnd"/>
-      <w:r>
-        <w:t xml:space="preserve">. </w:t>
-      </w:r>
-      <w:r>
-        <w:t xml:space="preserve">Notice how the initializer parameters for </w:t>
-      </w:r>
-      <w:proofErr w:type="spellStart"/>
-      <w:r>
-        <w:rPr>
-          <w:rStyle w:val="codeinline"/>
-        </w:rPr>
         <w:t>NSLayoutConstraint</w:t>
       </w:r>
-      <w:proofErr w:type="spellEnd"/>
       <w:r>
         <w:t xml:space="preserve"> match what you see when you edit a constraint from interface builder.</w:t>
       </w:r>
@@ -2176,14 +1776,12 @@
       <w:r>
         <w:t xml:space="preserve">. The constant is set to </w:t>
       </w:r>
-      <w:proofErr w:type="spellStart"/>
       <w:r>
         <w:rPr>
           <w:rStyle w:val="codeinline"/>
         </w:rPr>
         <w:t>verticalMargin</w:t>
       </w:r>
-      <w:proofErr w:type="spellEnd"/>
       <w:r>
         <w:t>, so you’ll get an 8-point vertical margin between the button and the label.</w:t>
       </w:r>
@@ -2199,26 +1797,10 @@
         <w:t>left</w:t>
       </w:r>
       <w:r>
-        <w:t xml:space="preserve">) space between the label and its </w:t>
-      </w:r>
-      <w:proofErr w:type="spellStart"/>
-      <w:r>
-        <w:t>superview</w:t>
-      </w:r>
-      <w:proofErr w:type="spellEnd"/>
-      <w:r>
-        <w:t>.</w:t>
-      </w:r>
-      <w:r>
-        <w:t xml:space="preserve"> You’re relating the leading edge of the label to the leading margin of the </w:t>
-      </w:r>
-      <w:proofErr w:type="spellStart"/>
-      <w:r>
-        <w:t>superview</w:t>
-      </w:r>
-      <w:proofErr w:type="spellEnd"/>
-      <w:r>
-        <w:t>.</w:t>
+        <w:t>) space between the label and its superview.</w:t>
+      </w:r>
+      <w:r>
+        <w:t xml:space="preserve"> You’re relating the leading edge of the label to the leading margin of the superview.</w:t>
       </w:r>
     </w:p>
     <w:p>
@@ -2226,15 +1808,7 @@
         <w:pStyle w:val="ListLevel1"/>
       </w:pPr>
       <w:r>
-        <w:t xml:space="preserve">The final constraint is similar to the previous one; this one is for the trailing (right) space between the label and its </w:t>
-      </w:r>
-      <w:proofErr w:type="spellStart"/>
-      <w:r>
-        <w:t>superview</w:t>
-      </w:r>
-      <w:proofErr w:type="spellEnd"/>
-      <w:r>
-        <w:t xml:space="preserve">. You’re relating the </w:t>
+        <w:t xml:space="preserve">The final constraint is similar to the previous one; this one is for the trailing (right) space between the label and its superview. You’re relating the </w:t>
       </w:r>
       <w:r>
         <w:t xml:space="preserve">trailing </w:t>
@@ -2246,15 +1820,7 @@
         <w:t>trailing</w:t>
       </w:r>
       <w:r>
-        <w:t xml:space="preserve"> margin of the </w:t>
-      </w:r>
-      <w:proofErr w:type="spellStart"/>
-      <w:r>
-        <w:t>superview</w:t>
-      </w:r>
-      <w:proofErr w:type="spellEnd"/>
-      <w:r>
-        <w:t>.</w:t>
+        <w:t xml:space="preserve"> margin of the superview.</w:t>
       </w:r>
     </w:p>
     <w:p>
@@ -2266,14 +1832,12 @@
       <w:r>
         <w:t xml:space="preserve">Add the following lines to </w:t>
       </w:r>
-      <w:proofErr w:type="spellStart"/>
       <w:r>
         <w:rPr>
           <w:rStyle w:val="codeinline"/>
         </w:rPr>
         <w:t>detailsButtonTapped</w:t>
       </w:r>
-      <w:proofErr w:type="spellEnd"/>
       <w:r>
         <w:t>:</w:t>
       </w:r>
@@ -2285,25 +1849,21 @@
           <w:color w:val="000000"/>
         </w:rPr>
       </w:pPr>
-      <w:proofErr w:type="gramStart"/>
       <w:r>
         <w:rPr>
           <w:color w:val="AA0D91"/>
         </w:rPr>
         <w:t>if</w:t>
       </w:r>
-      <w:proofErr w:type="gramEnd"/>
       <w:r>
         <w:rPr>
           <w:color w:val="000000"/>
         </w:rPr>
         <w:t xml:space="preserve"> </w:t>
       </w:r>
-      <w:proofErr w:type="spellStart"/>
       <w:r>
         <w:t>advancedLabel</w:t>
       </w:r>
-      <w:proofErr w:type="spellEnd"/>
       <w:r>
         <w:rPr>
           <w:color w:val="000000"/>
@@ -2336,16 +1896,12 @@
         </w:rPr>
         <w:t xml:space="preserve">  </w:t>
       </w:r>
-      <w:proofErr w:type="spellStart"/>
-      <w:proofErr w:type="gramStart"/>
       <w:r>
         <w:rPr>
           <w:color w:val="26474B"/>
         </w:rPr>
         <w:t>addAdvancedLabel</w:t>
       </w:r>
-      <w:proofErr w:type="spellEnd"/>
-      <w:proofErr w:type="gramEnd"/>
       <w:r>
         <w:rPr>
           <w:color w:val="000000"/>
@@ -2455,14 +2011,12 @@
       <w:r>
         <w:t xml:space="preserve">Creating </w:t>
       </w:r>
-      <w:proofErr w:type="spellStart"/>
       <w:r>
         <w:rPr>
           <w:rStyle w:val="codeinline"/>
         </w:rPr>
         <w:t>NSLayoutConstraint</w:t>
       </w:r>
-      <w:proofErr w:type="spellEnd"/>
       <w:r>
         <w:t xml:space="preserve"> instances </w:t>
       </w:r>
@@ -2495,131 +2049,67 @@
         <w:pStyle w:val="code"/>
       </w:pPr>
       <w:r>
-        <w:t>H:|-8-[</w:t>
-      </w:r>
-      <w:proofErr w:type="spellStart"/>
-      <w:proofErr w:type="gramStart"/>
-      <w:r>
+        <w:t>H:|-8-[myButton(</w:t>
+      </w:r>
+      <w:r>
+        <w:t>90</w:t>
+      </w:r>
+      <w:r>
+        <w:t>)]-20-[topL</w:t>
+      </w:r>
+      <w:r>
+        <w:t>abel]-8-|</w:t>
+      </w:r>
+    </w:p>
+    <w:p>
+      <w:r>
+        <w:t>The “H:” at the beginning means this is a representation of the horizontal layout.</w:t>
+      </w:r>
+    </w:p>
+    <w:p>
+      <w:r>
+        <w:t xml:space="preserve">The vertical bar characters represent the outer bounds of the superview. The numbers surrounded by minus signs are </w:t>
+      </w:r>
+      <w:r>
+        <w:t>the margins between views. The named elements in square brackets are the views themselves.</w:t>
+      </w:r>
+    </w:p>
+    <w:p>
+      <w:r>
+        <w:t xml:space="preserve">So this means </w:t>
+      </w:r>
+      <w:r>
+        <w:rPr>
+          <w:rStyle w:val="codeinline"/>
+        </w:rPr>
         <w:t>myButton</w:t>
       </w:r>
-      <w:proofErr w:type="spellEnd"/>
-      <w:r>
-        <w:t>(</w:t>
-      </w:r>
-      <w:proofErr w:type="gramEnd"/>
+      <w:r>
+        <w:t xml:space="preserve"> would be </w:t>
+      </w:r>
       <w:r>
         <w:t>90</w:t>
       </w:r>
       <w:r>
-        <w:t>)]-20-[</w:t>
-      </w:r>
-      <w:proofErr w:type="spellStart"/>
-      <w:r>
-        <w:t>topL</w:t>
-      </w:r>
-      <w:r>
-        <w:t>abel</w:t>
-      </w:r>
-      <w:proofErr w:type="spellEnd"/>
-      <w:r>
-        <w:t>]-8-|</w:t>
-      </w:r>
-    </w:p>
-    <w:p>
-      <w:r>
-        <w:t>The “H:” at the beginning means this is a representation of the horizontal layout.</w:t>
-      </w:r>
-    </w:p>
-    <w:p>
-      <w:r>
-        <w:t xml:space="preserve">The vertical bar characters represent the outer bounds of the </w:t>
-      </w:r>
-      <w:proofErr w:type="spellStart"/>
-      <w:r>
-        <w:t>superview</w:t>
-      </w:r>
-      <w:proofErr w:type="spellEnd"/>
-      <w:r>
-        <w:t xml:space="preserve">. The numbers surrounded by minus signs are </w:t>
-      </w:r>
-      <w:r>
-        <w:t>the margins between views. The named elements in square brackets are the views themselves.</w:t>
-      </w:r>
-    </w:p>
-    <w:p>
-      <w:r>
-        <w:t xml:space="preserve">So </w:t>
-      </w:r>
-      <w:proofErr w:type="gramStart"/>
-      <w:r>
-        <w:t xml:space="preserve">this means </w:t>
-      </w:r>
-      <w:proofErr w:type="spellStart"/>
+        <w:t xml:space="preserve"> points wide, and have 8 points of leading space to the superview. Then there would be a 20 point margin to </w:t>
+      </w:r>
       <w:r>
         <w:rPr>
           <w:rStyle w:val="codeinline"/>
         </w:rPr>
-        <w:t>myButton</w:t>
-      </w:r>
-      <w:proofErr w:type="spellEnd"/>
-      <w:r>
-        <w:t xml:space="preserve"> would be </w:t>
-      </w:r>
-      <w:r>
-        <w:t>90</w:t>
-      </w:r>
-      <w:r>
-        <w:t xml:space="preserve"> points wide, and have</w:t>
-      </w:r>
-      <w:proofErr w:type="gramEnd"/>
-      <w:r>
-        <w:t xml:space="preserve"> 8 points of leading space to the </w:t>
-      </w:r>
-      <w:proofErr w:type="spellStart"/>
-      <w:r>
-        <w:t>superview</w:t>
-      </w:r>
-      <w:proofErr w:type="spellEnd"/>
-      <w:r>
-        <w:t xml:space="preserve">. Then there would be a </w:t>
-      </w:r>
-      <w:proofErr w:type="gramStart"/>
-      <w:r>
-        <w:t>20 point</w:t>
-      </w:r>
-      <w:proofErr w:type="gramEnd"/>
-      <w:r>
-        <w:t xml:space="preserve"> margin to </w:t>
-      </w:r>
-      <w:proofErr w:type="spellStart"/>
+        <w:t>topLabel</w:t>
+      </w:r>
+      <w:r>
+        <w:t xml:space="preserve">, and then 8 points from the trailing edge of </w:t>
+      </w:r>
       <w:r>
         <w:rPr>
           <w:rStyle w:val="codeinline"/>
         </w:rPr>
         <w:t>topLabel</w:t>
       </w:r>
-      <w:proofErr w:type="spellEnd"/>
-      <w:r>
-        <w:t xml:space="preserve">, and then 8 points from the trailing edge of </w:t>
-      </w:r>
-      <w:proofErr w:type="spellStart"/>
-      <w:r>
-        <w:rPr>
-          <w:rStyle w:val="codeinline"/>
-        </w:rPr>
-        <w:t>topLabel</w:t>
-      </w:r>
-      <w:proofErr w:type="spellEnd"/>
-      <w:r>
-        <w:t xml:space="preserve"> to the </w:t>
-      </w:r>
-      <w:proofErr w:type="spellStart"/>
-      <w:r>
-        <w:t>superview</w:t>
-      </w:r>
-      <w:proofErr w:type="spellEnd"/>
-      <w:r>
-        <w:t>.</w:t>
+      <w:r>
+        <w:t xml:space="preserve"> to the superview.</w:t>
       </w:r>
     </w:p>
     <w:p>
@@ -2695,35 +2185,23 @@
       <w:pPr>
         <w:pStyle w:val="code"/>
       </w:pPr>
-      <w:proofErr w:type="gramStart"/>
       <w:r>
         <w:rPr>
           <w:color w:val="AA0D91"/>
         </w:rPr>
         <w:t>private</w:t>
       </w:r>
-      <w:proofErr w:type="gramEnd"/>
       <w:r>
         <w:t xml:space="preserve"> </w:t>
       </w:r>
-      <w:proofErr w:type="spellStart"/>
       <w:r>
         <w:rPr>
           <w:color w:val="AA0D91"/>
         </w:rPr>
         <w:t>func</w:t>
       </w:r>
-      <w:proofErr w:type="spellEnd"/>
-      <w:r>
-        <w:t xml:space="preserve"> </w:t>
-      </w:r>
-      <w:proofErr w:type="spellStart"/>
-      <w:r>
-        <w:t>addIntermediateLabel</w:t>
-      </w:r>
-      <w:proofErr w:type="spellEnd"/>
-      <w:r>
-        <w:t>() {</w:t>
+      <w:r>
+        <w:t xml:space="preserve"> addIntermediateLabel() {</w:t>
       </w:r>
     </w:p>
     <w:p>
@@ -2736,27 +2214,21 @@
         </w:rPr>
         <w:t xml:space="preserve">  </w:t>
       </w:r>
-      <w:proofErr w:type="spellStart"/>
-      <w:proofErr w:type="gramStart"/>
       <w:r>
         <w:rPr>
           <w:color w:val="3F6E74"/>
         </w:rPr>
         <w:t>intermediateLabel</w:t>
       </w:r>
-      <w:proofErr w:type="spellEnd"/>
-      <w:proofErr w:type="gramEnd"/>
       <w:r>
         <w:t xml:space="preserve"> = </w:t>
       </w:r>
-      <w:proofErr w:type="spellStart"/>
       <w:r>
         <w:rPr>
           <w:color w:val="5C2699"/>
         </w:rPr>
         <w:t>UILabel</w:t>
       </w:r>
-      <w:proofErr w:type="spellEnd"/>
       <w:r>
         <w:t>()</w:t>
       </w:r>
@@ -2769,15 +2241,7 @@
         <w:rPr>
           <w:color w:val="3F6E74"/>
         </w:rPr>
-        <w:t xml:space="preserve">  </w:t>
-      </w:r>
-      <w:proofErr w:type="spellStart"/>
-      <w:proofErr w:type="gramStart"/>
-      <w:r>
-        <w:rPr>
-          <w:color w:val="3F6E74"/>
-        </w:rPr>
-        <w:t>intermediateLabel</w:t>
+        <w:t xml:space="preserve">  intermediateLabel</w:t>
       </w:r>
       <w:r>
         <w:t>.</w:t>
@@ -2788,8 +2252,6 @@
         </w:rPr>
         <w:t>setTranslatesAutoresizingMaskIntoConstraints</w:t>
       </w:r>
-      <w:proofErr w:type="spellEnd"/>
-      <w:proofErr w:type="gramEnd"/>
       <w:r>
         <w:t>(</w:t>
       </w:r>
@@ -2814,8 +2276,6 @@
       <w:r>
         <w:t xml:space="preserve">  </w:t>
       </w:r>
-      <w:proofErr w:type="spellStart"/>
-      <w:proofErr w:type="gramStart"/>
       <w:r>
         <w:rPr>
           <w:color w:val="3F6E74"/>
@@ -2831,8 +2291,6 @@
         </w:rPr>
         <w:t>text</w:t>
       </w:r>
-      <w:proofErr w:type="spellEnd"/>
-      <w:proofErr w:type="gramEnd"/>
       <w:r>
         <w:t xml:space="preserve"> = </w:t>
       </w:r>
@@ -2850,8 +2308,6 @@
       <w:r>
         <w:t xml:space="preserve">  </w:t>
       </w:r>
-      <w:proofErr w:type="spellStart"/>
-      <w:proofErr w:type="gramStart"/>
       <w:r>
         <w:rPr>
           <w:color w:val="3F6E74"/>
@@ -2867,8 +2323,6 @@
         </w:rPr>
         <w:t>numberOfLines</w:t>
       </w:r>
-      <w:proofErr w:type="spellEnd"/>
-      <w:proofErr w:type="gramEnd"/>
       <w:r>
         <w:t xml:space="preserve"> = </w:t>
       </w:r>
@@ -2886,8 +2340,6 @@
       <w:r>
         <w:t xml:space="preserve">  </w:t>
       </w:r>
-      <w:proofErr w:type="spellStart"/>
-      <w:proofErr w:type="gramStart"/>
       <w:r>
         <w:rPr>
           <w:color w:val="3F6E74"/>
@@ -2903,19 +2355,15 @@
         </w:rPr>
         <w:t>addSubview</w:t>
       </w:r>
-      <w:proofErr w:type="spellEnd"/>
-      <w:proofErr w:type="gramEnd"/>
       <w:r>
         <w:t>(</w:t>
       </w:r>
-      <w:proofErr w:type="spellStart"/>
       <w:r>
         <w:rPr>
           <w:color w:val="3F6E74"/>
         </w:rPr>
         <w:t>intermediateLabel</w:t>
       </w:r>
-      <w:proofErr w:type="spellEnd"/>
       <w:r>
         <w:t>)</w:t>
       </w:r>
@@ -2949,14 +2397,12 @@
       <w:r>
         <w:t xml:space="preserve">  </w:t>
       </w:r>
-      <w:proofErr w:type="gramStart"/>
       <w:r>
         <w:rPr>
           <w:color w:val="AA0D91"/>
         </w:rPr>
         <w:t>let</w:t>
       </w:r>
-      <w:proofErr w:type="gramEnd"/>
       <w:r>
         <w:t xml:space="preserve"> views = [</w:t>
       </w:r>
@@ -2964,33 +2410,17 @@
         <w:rPr>
           <w:color w:val="C41A16"/>
         </w:rPr>
-        <w:t>"</w:t>
-      </w:r>
-      <w:proofErr w:type="spellStart"/>
-      <w:r>
-        <w:rPr>
-          <w:color w:val="C41A16"/>
+        <w:t>"intermediateLabel"</w:t>
+      </w:r>
+      <w:r>
+        <w:t xml:space="preserve">: </w:t>
+      </w:r>
+      <w:r>
+        <w:rPr>
+          <w:color w:val="3F6E74"/>
         </w:rPr>
         <w:t>intermediateLabel</w:t>
       </w:r>
-      <w:proofErr w:type="spellEnd"/>
-      <w:r>
-        <w:rPr>
-          <w:color w:val="C41A16"/>
-        </w:rPr>
-        <w:t>"</w:t>
-      </w:r>
-      <w:r>
-        <w:t xml:space="preserve">: </w:t>
-      </w:r>
-      <w:proofErr w:type="spellStart"/>
-      <w:r>
-        <w:rPr>
-          <w:color w:val="3F6E74"/>
-        </w:rPr>
-        <w:t>intermediateLabel</w:t>
-      </w:r>
-      <w:proofErr w:type="spellEnd"/>
       <w:r>
         <w:t>,</w:t>
       </w:r>
@@ -3002,33 +2432,17 @@
         <w:rPr>
           <w:color w:val="C41A16"/>
         </w:rPr>
-        <w:t>"</w:t>
-      </w:r>
-      <w:proofErr w:type="spellStart"/>
-      <w:r>
-        <w:rPr>
-          <w:color w:val="C41A16"/>
+        <w:t>"intermediateView"</w:t>
+      </w:r>
+      <w:r>
+        <w:t xml:space="preserve">: </w:t>
+      </w:r>
+      <w:r>
+        <w:rPr>
+          <w:color w:val="3F6E74"/>
         </w:rPr>
         <w:t>intermediateView</w:t>
       </w:r>
-      <w:proofErr w:type="spellEnd"/>
-      <w:r>
-        <w:rPr>
-          <w:color w:val="C41A16"/>
-        </w:rPr>
-        <w:t>"</w:t>
-      </w:r>
-      <w:r>
-        <w:t xml:space="preserve">: </w:t>
-      </w:r>
-      <w:proofErr w:type="spellStart"/>
-      <w:r>
-        <w:rPr>
-          <w:color w:val="3F6E74"/>
-        </w:rPr>
-        <w:t>intermediateView</w:t>
-      </w:r>
-      <w:proofErr w:type="spellEnd"/>
       <w:r>
         <w:t>,</w:t>
       </w:r>
@@ -3040,33 +2454,70 @@
         <w:rPr>
           <w:color w:val="C41A16"/>
         </w:rPr>
-        <w:t>"</w:t>
-      </w:r>
-      <w:proofErr w:type="spellStart"/>
+        <w:t>"intermediateButton"</w:t>
+      </w:r>
+      <w:r>
+        <w:t xml:space="preserve">: </w:t>
+      </w:r>
+      <w:r>
+        <w:rPr>
+          <w:color w:val="3F6E74"/>
+        </w:rPr>
+        <w:t>intermediateButton</w:t>
+      </w:r>
+      <w:r>
+        <w:t>]</w:t>
+      </w:r>
+    </w:p>
+    <w:p>
+      <w:pPr>
+        <w:pStyle w:val="code"/>
+      </w:pPr>
+      <w:r>
+        <w:t xml:space="preserve">  </w:t>
+      </w:r>
+      <w:r>
+        <w:rPr>
+          <w:color w:val="AA0D91"/>
+        </w:rPr>
+        <w:t>let</w:t>
+      </w:r>
+      <w:r>
+        <w:t xml:space="preserve"> metrics = [</w:t>
+      </w:r>
       <w:r>
         <w:rPr>
           <w:color w:val="C41A16"/>
         </w:rPr>
-        <w:t>intermediateButton</w:t>
-      </w:r>
-      <w:proofErr w:type="spellEnd"/>
+        <w:t>"margin"</w:t>
+      </w:r>
+      <w:r>
+        <w:t xml:space="preserve">: </w:t>
+      </w:r>
+      <w:r>
+        <w:rPr>
+          <w:color w:val="1C00CF"/>
+        </w:rPr>
+        <w:t>4</w:t>
+      </w:r>
+      <w:r>
+        <w:t xml:space="preserve">, </w:t>
+      </w:r>
       <w:r>
         <w:rPr>
           <w:color w:val="C41A16"/>
         </w:rPr>
-        <w:t>"</w:t>
+        <w:t>"verticalMargin"</w:t>
       </w:r>
       <w:r>
         <w:t xml:space="preserve">: </w:t>
       </w:r>
-      <w:proofErr w:type="spellStart"/>
       <w:r>
         <w:rPr>
           <w:color w:val="3F6E74"/>
         </w:rPr>
-        <w:t>intermediateButton</w:t>
-      </w:r>
-      <w:proofErr w:type="spellEnd"/>
+        <w:t>verticalMargin</w:t>
+      </w:r>
       <w:r>
         <w:t>]</w:t>
       </w:r>
@@ -3075,114 +2526,41 @@
       <w:pPr>
         <w:pStyle w:val="code"/>
       </w:pPr>
+    </w:p>
+    <w:p>
+      <w:pPr>
+        <w:pStyle w:val="code"/>
+        <w:rPr>
+          <w:color w:val="007400"/>
+        </w:rPr>
+      </w:pPr>
       <w:r>
         <w:t xml:space="preserve">  </w:t>
       </w:r>
-      <w:proofErr w:type="gramStart"/>
-      <w:r>
-        <w:rPr>
-          <w:color w:val="AA0D91"/>
-        </w:rPr>
-        <w:t>let</w:t>
-      </w:r>
-      <w:proofErr w:type="gramEnd"/>
-      <w:r>
-        <w:t xml:space="preserve"> metrics = [</w:t>
-      </w:r>
-      <w:r>
-        <w:rPr>
-          <w:color w:val="C41A16"/>
-        </w:rPr>
-        <w:t>"margin"</w:t>
-      </w:r>
-      <w:r>
-        <w:t xml:space="preserve">: </w:t>
-      </w:r>
-      <w:r>
-        <w:rPr>
-          <w:color w:val="1C00CF"/>
-        </w:rPr>
-        <w:t>4</w:t>
-      </w:r>
-      <w:r>
-        <w:t xml:space="preserve">, </w:t>
-      </w:r>
-      <w:r>
-        <w:rPr>
-          <w:color w:val="C41A16"/>
-        </w:rPr>
-        <w:t>"</w:t>
-      </w:r>
-      <w:proofErr w:type="spellStart"/>
-      <w:r>
-        <w:rPr>
-          <w:color w:val="C41A16"/>
-        </w:rPr>
-        <w:t>verticalMargin</w:t>
-      </w:r>
-      <w:proofErr w:type="spellEnd"/>
-      <w:r>
-        <w:rPr>
-          <w:color w:val="C41A16"/>
-        </w:rPr>
-        <w:t>"</w:t>
-      </w:r>
-      <w:r>
-        <w:t xml:space="preserve">: </w:t>
-      </w:r>
-      <w:proofErr w:type="spellStart"/>
+      <w:r>
+        <w:rPr>
+          <w:color w:val="007400"/>
+        </w:rPr>
+        <w:t xml:space="preserve">// </w:t>
+      </w:r>
+      <w:r>
+        <w:rPr>
+          <w:color w:val="007400"/>
+        </w:rPr>
+        <w:t>2</w:t>
+      </w:r>
+    </w:p>
+    <w:p>
+      <w:pPr>
+        <w:pStyle w:val="code"/>
+      </w:pPr>
+      <w:r>
+        <w:t xml:space="preserve">  </w:t>
+      </w:r>
       <w:r>
         <w:rPr>
           <w:color w:val="3F6E74"/>
         </w:rPr>
-        <w:t>verticalMargin</w:t>
-      </w:r>
-      <w:proofErr w:type="spellEnd"/>
-      <w:r>
-        <w:t>]</w:t>
-      </w:r>
-    </w:p>
-    <w:p>
-      <w:pPr>
-        <w:pStyle w:val="code"/>
-      </w:pPr>
-    </w:p>
-    <w:p>
-      <w:pPr>
-        <w:pStyle w:val="code"/>
-        <w:rPr>
-          <w:color w:val="007400"/>
-        </w:rPr>
-      </w:pPr>
-      <w:r>
-        <w:t xml:space="preserve">  </w:t>
-      </w:r>
-      <w:r>
-        <w:rPr>
-          <w:color w:val="007400"/>
-        </w:rPr>
-        <w:t xml:space="preserve">// </w:t>
-      </w:r>
-      <w:r>
-        <w:rPr>
-          <w:color w:val="007400"/>
-        </w:rPr>
-        <w:t>2</w:t>
-      </w:r>
-    </w:p>
-    <w:p>
-      <w:pPr>
-        <w:pStyle w:val="code"/>
-      </w:pPr>
-      <w:r>
-        <w:t xml:space="preserve">  </w:t>
-      </w:r>
-      <w:proofErr w:type="spellStart"/>
-      <w:proofErr w:type="gramStart"/>
-      <w:r>
-        <w:rPr>
-          <w:color w:val="3F6E74"/>
-        </w:rPr>
         <w:t>intermediateView</w:t>
       </w:r>
       <w:r>
@@ -3194,8 +2572,6 @@
         </w:rPr>
         <w:t>addConstraints</w:t>
       </w:r>
-      <w:proofErr w:type="spellEnd"/>
-      <w:proofErr w:type="gramEnd"/>
       <w:r>
         <w:t>(</w:t>
       </w:r>
@@ -3203,7 +2579,6 @@
         <w:br/>
         <w:t xml:space="preserve">    </w:t>
       </w:r>
-      <w:proofErr w:type="spellStart"/>
       <w:r>
         <w:rPr>
           <w:color w:val="5C2699"/>
@@ -3219,7 +2594,6 @@
         </w:rPr>
         <w:t>constraintsWithVisualFormat</w:t>
       </w:r>
-      <w:proofErr w:type="spellEnd"/>
       <w:r>
         <w:t>(</w:t>
       </w:r>
@@ -3231,21 +2605,7 @@
         <w:rPr>
           <w:color w:val="C41A16"/>
         </w:rPr>
-        <w:t>"H:|-margin-[</w:t>
-      </w:r>
-      <w:proofErr w:type="spellStart"/>
-      <w:r>
-        <w:rPr>
-          <w:color w:val="C41A16"/>
-        </w:rPr>
-        <w:t>intermediateLabel</w:t>
-      </w:r>
-      <w:proofErr w:type="spellEnd"/>
-      <w:r>
-        <w:rPr>
-          <w:color w:val="C41A16"/>
-        </w:rPr>
-        <w:t>]-margin-|"</w:t>
+        <w:t>"H:|-margin-[intermediateLabel]-margin-|"</w:t>
       </w:r>
       <w:r>
         <w:t>,</w:t>
@@ -3294,8 +2654,6 @@
       <w:r>
         <w:t xml:space="preserve">  </w:t>
       </w:r>
-      <w:proofErr w:type="spellStart"/>
-      <w:proofErr w:type="gramStart"/>
       <w:r>
         <w:rPr>
           <w:color w:val="3F6E74"/>
@@ -3311,8 +2669,6 @@
         </w:rPr>
         <w:t>addConstraints</w:t>
       </w:r>
-      <w:proofErr w:type="spellEnd"/>
-      <w:proofErr w:type="gramEnd"/>
       <w:r>
         <w:t>(</w:t>
       </w:r>
@@ -3320,7 +2676,6 @@
         <w:br/>
         <w:t xml:space="preserve">    </w:t>
       </w:r>
-      <w:proofErr w:type="spellStart"/>
       <w:r>
         <w:rPr>
           <w:color w:val="5C2699"/>
@@ -3336,7 +2691,6 @@
         </w:rPr>
         <w:t>constraintsWithVisualFormat</w:t>
       </w:r>
-      <w:proofErr w:type="spellEnd"/>
       <w:r>
         <w:t>(</w:t>
       </w:r>
@@ -3348,49 +2702,7 @@
         <w:rPr>
           <w:color w:val="C41A16"/>
         </w:rPr>
-        <w:t>"V:[</w:t>
-      </w:r>
-      <w:proofErr w:type="spellStart"/>
-      <w:r>
-        <w:rPr>
-          <w:color w:val="C41A16"/>
-        </w:rPr>
-        <w:t>intermediateButton</w:t>
-      </w:r>
-      <w:proofErr w:type="spellEnd"/>
-      <w:r>
-        <w:rPr>
-          <w:color w:val="C41A16"/>
-        </w:rPr>
-        <w:t>]-</w:t>
-      </w:r>
-      <w:proofErr w:type="spellStart"/>
-      <w:r>
-        <w:rPr>
-          <w:color w:val="C41A16"/>
-        </w:rPr>
-        <w:t>verticalMargin</w:t>
-      </w:r>
-      <w:proofErr w:type="spellEnd"/>
-      <w:r>
-        <w:rPr>
-          <w:color w:val="C41A16"/>
-        </w:rPr>
-        <w:t>-[</w:t>
-      </w:r>
-      <w:proofErr w:type="spellStart"/>
-      <w:r>
-        <w:rPr>
-          <w:color w:val="C41A16"/>
-        </w:rPr>
-        <w:t>intermediateLabel</w:t>
-      </w:r>
-      <w:proofErr w:type="spellEnd"/>
-      <w:r>
-        <w:rPr>
-          <w:color w:val="C41A16"/>
-        </w:rPr>
-        <w:t>]"</w:t>
+        <w:t>"V:[intermediateButton]-verticalMargin-[intermediateLabel]"</w:t>
       </w:r>
       <w:r>
         <w:t>,</w:t>
@@ -3424,14 +2736,12 @@
       <w:r>
         <w:t xml:space="preserve">The first bit of code is similar to the advanced label in setting up the </w:t>
       </w:r>
-      <w:proofErr w:type="spellStart"/>
       <w:r>
         <w:rPr>
           <w:rStyle w:val="codeinline"/>
         </w:rPr>
         <w:t>UILabel</w:t>
       </w:r>
-      <w:proofErr w:type="spellEnd"/>
       <w:r>
         <w:t xml:space="preserve"> and its properties. Things get a little different after that point:</w:t>
       </w:r>
@@ -3441,23 +2751,7 @@
         <w:pStyle w:val="ListLevel1"/>
       </w:pPr>
       <w:r>
-        <w:t>In the sample VFL you saw names like “</w:t>
-      </w:r>
-      <w:proofErr w:type="spellStart"/>
-      <w:r>
-        <w:t>myButton</w:t>
-      </w:r>
-      <w:proofErr w:type="spellEnd"/>
-      <w:r>
-        <w:t xml:space="preserve">” in there, but how does </w:t>
-      </w:r>
-      <w:proofErr w:type="spellStart"/>
-      <w:r>
-        <w:t>iOS</w:t>
-      </w:r>
-      <w:proofErr w:type="spellEnd"/>
-      <w:r>
-        <w:t xml:space="preserve"> know which view has which name?</w:t>
+        <w:t>In the sample VFL you saw names like “myButton” in there, but how does iOS know which view has which name?</w:t>
       </w:r>
       <w:r>
         <w:t xml:space="preserve"> This is where you set that up! You can pass in a dictionary to map strings to view objects, so that’s what you’re setting up here.</w:t>
@@ -3475,29 +2769,13 @@
         <w:pStyle w:val="ListLevel1"/>
       </w:pPr>
       <w:r>
-        <w:t xml:space="preserve">Here </w:t>
-      </w:r>
-      <w:proofErr w:type="gramStart"/>
-      <w:r>
-        <w:t>are the first set</w:t>
-      </w:r>
-      <w:proofErr w:type="gramEnd"/>
-      <w:r>
-        <w:t xml:space="preserve"> of visual format language constraints.</w:t>
+        <w:t>Here are the first set of visual format language constraints.</w:t>
       </w:r>
       <w:r>
         <w:t xml:space="preserve"> This is a horizontal constraint that will center the label horizontally</w:t>
       </w:r>
       <w:r>
-        <w:t xml:space="preserve"> in the </w:t>
-      </w:r>
-      <w:proofErr w:type="spellStart"/>
-      <w:r>
-        <w:t>superview</w:t>
-      </w:r>
-      <w:proofErr w:type="spellEnd"/>
-      <w:r>
-        <w:t>, with 4-point leading and trailing margins.</w:t>
+        <w:t xml:space="preserve"> in the superview, with 4-point leading and trailing margins.</w:t>
       </w:r>
     </w:p>
     <w:p>
@@ -3505,24 +2783,14 @@
         <w:pStyle w:val="ListLevel1"/>
       </w:pPr>
       <w:r>
-        <w:t xml:space="preserve">The vertical constraint here sets the y-position of the label. Since the button’s position is already set, you don’t need to refer to the </w:t>
-      </w:r>
-      <w:proofErr w:type="spellStart"/>
-      <w:r>
-        <w:t>superview</w:t>
-      </w:r>
-      <w:proofErr w:type="spellEnd"/>
-      <w:r>
-        <w:t xml:space="preserve">. Instead, you’re setting the label to be 8 points (that’s the </w:t>
-      </w:r>
-      <w:proofErr w:type="spellStart"/>
+        <w:t xml:space="preserve">The vertical constraint here sets the y-position of the label. Since the button’s position is already set, you don’t need to refer to the superview. Instead, you’re setting the label to be 8 points (that’s the </w:t>
+      </w:r>
       <w:r>
         <w:rPr>
           <w:rStyle w:val="codeinline"/>
         </w:rPr>
         <w:t>verticalMargin</w:t>
       </w:r>
-      <w:proofErr w:type="spellEnd"/>
       <w:r>
         <w:t>) below the button.</w:t>
       </w:r>
@@ -3531,77 +2799,43 @@
       <w:r>
         <w:t xml:space="preserve">Note that </w:t>
       </w:r>
-      <w:proofErr w:type="spellStart"/>
-      <w:proofErr w:type="gramStart"/>
       <w:r>
         <w:rPr>
           <w:rStyle w:val="codeinline"/>
         </w:rPr>
-        <w:t>constraintsWithVisualFormat</w:t>
-      </w:r>
-      <w:proofErr w:type="spellEnd"/>
+        <w:t>constraintsWithVisualFormat()</w:t>
+      </w:r>
+      <w:r>
+        <w:t xml:space="preserve"> has an “s” at the end of the word constraint</w:t>
+      </w:r>
+      <w:r>
+        <w:rPr>
+          <w:b/>
+        </w:rPr>
+        <w:t>s</w:t>
+      </w:r>
+      <w:r>
+        <w:t xml:space="preserve"> since it returns an array of constraints. You could have a whole set of views in your VFL string, so one string could map to many constraints.</w:t>
+      </w:r>
+    </w:p>
+    <w:p>
+      <w:r>
+        <w:t xml:space="preserve">Now that the helper method is set up, add a call to it to </w:t>
+      </w:r>
       <w:r>
         <w:rPr>
           <w:rStyle w:val="codeinline"/>
         </w:rPr>
-        <w:t>(</w:t>
-      </w:r>
-      <w:proofErr w:type="gramEnd"/>
+        <w:t>detailsButtonTapped</w:t>
+      </w:r>
+      <w:r>
+        <w:t xml:space="preserve"> under the </w:t>
+      </w:r>
       <w:r>
         <w:rPr>
           <w:rStyle w:val="codeinline"/>
         </w:rPr>
-        <w:t>)</w:t>
-      </w:r>
-      <w:r>
-        <w:t xml:space="preserve"> has an “s” at the end of the word constraint</w:t>
-      </w:r>
-      <w:r>
-        <w:rPr>
-          <w:b/>
-        </w:rPr>
-        <w:t>s</w:t>
-      </w:r>
-      <w:r>
-        <w:t xml:space="preserve"> since it returns an array of constraints. You could have a whole set of views in your VFL string, so one string could map to many constraints.</w:t>
-      </w:r>
-    </w:p>
-    <w:p>
-      <w:r>
-        <w:t xml:space="preserve">Now that the helper method is set up, add a call to it to </w:t>
-      </w:r>
-      <w:proofErr w:type="spellStart"/>
-      <w:r>
-        <w:rPr>
-          <w:rStyle w:val="codeinline"/>
-        </w:rPr>
-        <w:t>detailsButtonTapped</w:t>
-      </w:r>
-      <w:proofErr w:type="spellEnd"/>
-      <w:r>
-        <w:t xml:space="preserve"> under the </w:t>
-      </w:r>
-      <w:proofErr w:type="spellStart"/>
-      <w:proofErr w:type="gramStart"/>
-      <w:r>
-        <w:rPr>
-          <w:rStyle w:val="codeinline"/>
-        </w:rPr>
-        <w:t>addAdvancedLabel</w:t>
-      </w:r>
-      <w:proofErr w:type="spellEnd"/>
-      <w:r>
-        <w:rPr>
-          <w:rStyle w:val="codeinline"/>
-        </w:rPr>
-        <w:t>(</w:t>
-      </w:r>
-      <w:proofErr w:type="gramEnd"/>
-      <w:r>
-        <w:rPr>
-          <w:rStyle w:val="codeinline"/>
-        </w:rPr>
-        <w:t>)</w:t>
+        <w:t>addAdvancedLabel()</w:t>
       </w:r>
       <w:r>
         <w:t>:</w:t>
@@ -3614,13 +2848,9 @@
           <w:color w:val="000000"/>
         </w:rPr>
       </w:pPr>
-      <w:proofErr w:type="spellStart"/>
-      <w:proofErr w:type="gramStart"/>
       <w:r>
         <w:t>addIntermediateLabel</w:t>
       </w:r>
-      <w:proofErr w:type="spellEnd"/>
-      <w:proofErr w:type="gramEnd"/>
       <w:r>
         <w:rPr>
           <w:color w:val="000000"/>
@@ -3630,7 +2860,13 @@
     </w:p>
     <w:p>
       <w:r>
-        <w:t>Build and run, and you’ll see both labels in place!</w:t>
+        <w:t xml:space="preserve">Build and run, </w:t>
+      </w:r>
+      <w:r>
+        <w:t xml:space="preserve">tap the Details button, </w:t>
+      </w:r>
+      <w:r>
+        <w:t>and you’ll see both labels in place!</w:t>
       </w:r>
     </w:p>
     <w:p>
@@ -3739,35 +2975,76 @@
       <w:pPr>
         <w:pStyle w:val="code"/>
       </w:pPr>
-      <w:proofErr w:type="gramStart"/>
       <w:r>
         <w:rPr>
           <w:color w:val="AA0D91"/>
         </w:rPr>
         <w:t>private</w:t>
       </w:r>
-      <w:proofErr w:type="gramEnd"/>
       <w:r>
         <w:t xml:space="preserve"> </w:t>
       </w:r>
-      <w:proofErr w:type="spellStart"/>
       <w:r>
         <w:rPr>
           <w:color w:val="AA0D91"/>
         </w:rPr>
         <w:t>func</w:t>
       </w:r>
-      <w:proofErr w:type="spellEnd"/>
+      <w:r>
+        <w:t xml:space="preserve"> toggleLabel() {</w:t>
+      </w:r>
+    </w:p>
+    <w:p>
+      <w:pPr>
+        <w:pStyle w:val="code"/>
+      </w:pPr>
+      <w:r>
+        <w:t xml:space="preserve">  </w:t>
+      </w:r>
+      <w:r>
+        <w:rPr>
+          <w:color w:val="AA0D91"/>
+        </w:rPr>
+        <w:t>if</w:t>
+      </w:r>
       <w:r>
         <w:t xml:space="preserve"> </w:t>
       </w:r>
-      <w:proofErr w:type="spellStart"/>
-      <w:r>
-        <w:t>toggleLabel</w:t>
-      </w:r>
-      <w:proofErr w:type="spellEnd"/>
-      <w:r>
-        <w:t>() {</w:t>
+      <w:r>
+        <w:rPr>
+          <w:color w:val="3F6E74"/>
+        </w:rPr>
+        <w:t>intermediateLabel</w:t>
+      </w:r>
+      <w:r>
+        <w:t>.</w:t>
+      </w:r>
+      <w:r>
+        <w:rPr>
+          <w:color w:val="5C2699"/>
+        </w:rPr>
+        <w:t>alpha</w:t>
+      </w:r>
+      <w:r>
+        <w:t xml:space="preserve"> </w:t>
+      </w:r>
+      <w:r>
+        <w:rPr>
+          <w:color w:val="2E0D6E"/>
+        </w:rPr>
+        <w:t>==</w:t>
+      </w:r>
+      <w:r>
+        <w:t xml:space="preserve"> </w:t>
+      </w:r>
+      <w:r>
+        <w:rPr>
+          <w:color w:val="1C00CF"/>
+        </w:rPr>
+        <w:t>0</w:t>
+      </w:r>
+      <w:r>
+        <w:t xml:space="preserve"> {</w:t>
       </w:r>
     </w:p>
     <w:p>
@@ -3775,20 +3052,89 @@
         <w:pStyle w:val="code"/>
       </w:pPr>
       <w:r>
-        <w:t xml:space="preserve">  </w:t>
-      </w:r>
-      <w:proofErr w:type="gramStart"/>
+        <w:t xml:space="preserve">    </w:t>
+      </w:r>
+      <w:r>
+        <w:rPr>
+          <w:color w:val="3F6E74"/>
+        </w:rPr>
+        <w:t>intermediateLabel</w:t>
+      </w:r>
+      <w:r>
+        <w:t>.</w:t>
+      </w:r>
+      <w:r>
+        <w:rPr>
+          <w:color w:val="5C2699"/>
+        </w:rPr>
+        <w:t>alpha</w:t>
+      </w:r>
+      <w:r>
+        <w:t xml:space="preserve"> = </w:t>
+      </w:r>
+      <w:r>
+        <w:rPr>
+          <w:color w:val="1C00CF"/>
+        </w:rPr>
+        <w:t>1</w:t>
+      </w:r>
+    </w:p>
+    <w:p>
+      <w:pPr>
+        <w:pStyle w:val="code"/>
+      </w:pPr>
+      <w:r>
+        <w:t xml:space="preserve">    </w:t>
+      </w:r>
+      <w:r>
+        <w:rPr>
+          <w:color w:val="3F6E74"/>
+        </w:rPr>
+        <w:t>advancedVerticalConstraint</w:t>
+      </w:r>
+      <w:r>
+        <w:t>.</w:t>
+      </w:r>
+      <w:r>
+        <w:rPr>
+          <w:color w:val="5C2699"/>
+        </w:rPr>
+        <w:t>constant</w:t>
+      </w:r>
+      <w:r>
+        <w:t xml:space="preserve"> = </w:t>
+      </w:r>
+      <w:r>
+        <w:rPr>
+          <w:color w:val="3F6E74"/>
+        </w:rPr>
+        <w:t>verticalMargin</w:t>
+      </w:r>
+    </w:p>
+    <w:p>
+      <w:pPr>
+        <w:pStyle w:val="code"/>
+      </w:pPr>
+      <w:r>
+        <w:t xml:space="preserve">  } </w:t>
+      </w:r>
       <w:r>
         <w:rPr>
           <w:color w:val="AA0D91"/>
         </w:rPr>
-        <w:t>if</w:t>
-      </w:r>
-      <w:proofErr w:type="gramEnd"/>
-      <w:r>
-        <w:t xml:space="preserve"> </w:t>
-      </w:r>
-      <w:proofErr w:type="spellStart"/>
+        <w:t>else</w:t>
+      </w:r>
+      <w:r>
+        <w:t xml:space="preserve"> {</w:t>
+      </w:r>
+    </w:p>
+    <w:p>
+      <w:pPr>
+        <w:pStyle w:val="code"/>
+      </w:pPr>
+      <w:r>
+        <w:t xml:space="preserve">    </w:t>
+      </w:r>
       <w:r>
         <w:rPr>
           <w:color w:val="3F6E74"/>
@@ -3804,18 +3150,8 @@
         </w:rPr>
         <w:t>alpha</w:t>
       </w:r>
-      <w:proofErr w:type="spellEnd"/>
-      <w:r>
-        <w:t xml:space="preserve"> </w:t>
-      </w:r>
-      <w:r>
-        <w:rPr>
-          <w:color w:val="2E0D6E"/>
-        </w:rPr>
-        <w:t>==</w:t>
-      </w:r>
-      <w:r>
-        <w:t xml:space="preserve"> </w:t>
+      <w:r>
+        <w:t xml:space="preserve"> = </w:t>
       </w:r>
       <w:r>
         <w:rPr>
@@ -3823,9 +3159,6 @@
         </w:rPr>
         <w:t>0</w:t>
       </w:r>
-      <w:r>
-        <w:t xml:space="preserve"> {</w:t>
-      </w:r>
     </w:p>
     <w:p>
       <w:pPr>
@@ -3834,13 +3167,11 @@
       <w:r>
         <w:t xml:space="preserve">    </w:t>
       </w:r>
-      <w:proofErr w:type="spellStart"/>
-      <w:proofErr w:type="gramStart"/>
       <w:r>
         <w:rPr>
           <w:color w:val="3F6E74"/>
         </w:rPr>
-        <w:t>intermediateLabel</w:t>
+        <w:t>advancedVerticalConstraint</w:t>
       </w:r>
       <w:r>
         <w:t>.</w:t>
@@ -3849,139 +3180,8 @@
         <w:rPr>
           <w:color w:val="5C2699"/>
         </w:rPr>
-        <w:t>alpha</w:t>
-      </w:r>
-      <w:proofErr w:type="spellEnd"/>
-      <w:proofErr w:type="gramEnd"/>
-      <w:r>
-        <w:t xml:space="preserve"> = </w:t>
-      </w:r>
-      <w:r>
-        <w:rPr>
-          <w:color w:val="1C00CF"/>
-        </w:rPr>
-        <w:t>1</w:t>
-      </w:r>
-    </w:p>
-    <w:p>
-      <w:pPr>
-        <w:pStyle w:val="code"/>
-      </w:pPr>
-      <w:r>
-        <w:t xml:space="preserve">    </w:t>
-      </w:r>
-      <w:proofErr w:type="spellStart"/>
-      <w:proofErr w:type="gramStart"/>
-      <w:r>
-        <w:rPr>
-          <w:color w:val="3F6E74"/>
-        </w:rPr>
-        <w:t>advancedVerticalConstraint</w:t>
-      </w:r>
-      <w:r>
-        <w:t>.</w:t>
-      </w:r>
-      <w:r>
-        <w:rPr>
-          <w:color w:val="5C2699"/>
-        </w:rPr>
         <w:t>constant</w:t>
       </w:r>
-      <w:proofErr w:type="spellEnd"/>
-      <w:proofErr w:type="gramEnd"/>
-      <w:r>
-        <w:t xml:space="preserve"> = </w:t>
-      </w:r>
-      <w:proofErr w:type="spellStart"/>
-      <w:r>
-        <w:rPr>
-          <w:color w:val="3F6E74"/>
-        </w:rPr>
-        <w:t>verticalMargin</w:t>
-      </w:r>
-      <w:proofErr w:type="spellEnd"/>
-    </w:p>
-    <w:p>
-      <w:pPr>
-        <w:pStyle w:val="code"/>
-      </w:pPr>
-      <w:r>
-        <w:t xml:space="preserve">  } </w:t>
-      </w:r>
-      <w:proofErr w:type="gramStart"/>
-      <w:r>
-        <w:rPr>
-          <w:color w:val="AA0D91"/>
-        </w:rPr>
-        <w:t>else</w:t>
-      </w:r>
-      <w:proofErr w:type="gramEnd"/>
-      <w:r>
-        <w:t xml:space="preserve"> {</w:t>
-      </w:r>
-    </w:p>
-    <w:p>
-      <w:pPr>
-        <w:pStyle w:val="code"/>
-      </w:pPr>
-      <w:r>
-        <w:t xml:space="preserve">    </w:t>
-      </w:r>
-      <w:proofErr w:type="spellStart"/>
-      <w:proofErr w:type="gramStart"/>
-      <w:r>
-        <w:rPr>
-          <w:color w:val="3F6E74"/>
-        </w:rPr>
-        <w:t>intermediateLabel</w:t>
-      </w:r>
-      <w:r>
-        <w:t>.</w:t>
-      </w:r>
-      <w:r>
-        <w:rPr>
-          <w:color w:val="5C2699"/>
-        </w:rPr>
-        <w:t>alpha</w:t>
-      </w:r>
-      <w:proofErr w:type="spellEnd"/>
-      <w:proofErr w:type="gramEnd"/>
-      <w:r>
-        <w:t xml:space="preserve"> = </w:t>
-      </w:r>
-      <w:r>
-        <w:rPr>
-          <w:color w:val="1C00CF"/>
-        </w:rPr>
-        <w:t>0</w:t>
-      </w:r>
-    </w:p>
-    <w:p>
-      <w:pPr>
-        <w:pStyle w:val="code"/>
-      </w:pPr>
-      <w:r>
-        <w:t xml:space="preserve">    </w:t>
-      </w:r>
-      <w:proofErr w:type="spellStart"/>
-      <w:proofErr w:type="gramStart"/>
-      <w:r>
-        <w:rPr>
-          <w:color w:val="3F6E74"/>
-        </w:rPr>
-        <w:t>advancedVerticalConstraint</w:t>
-      </w:r>
-      <w:r>
-        <w:t>.</w:t>
-      </w:r>
-      <w:r>
-        <w:rPr>
-          <w:color w:val="5C2699"/>
-        </w:rPr>
-        <w:t>constant</w:t>
-      </w:r>
-      <w:proofErr w:type="spellEnd"/>
-      <w:proofErr w:type="gramEnd"/>
       <w:r>
         <w:t xml:space="preserve"> =</w:t>
       </w:r>
@@ -3989,18 +3189,15 @@
         <w:br/>
         <w:t xml:space="preserve">      </w:t>
       </w:r>
-      <w:proofErr w:type="spellStart"/>
       <w:r>
         <w:rPr>
           <w:color w:val="2E0D6E"/>
         </w:rPr>
         <w:t>CGRectGetHeight</w:t>
       </w:r>
-      <w:proofErr w:type="spellEnd"/>
       <w:r>
         <w:t>(</w:t>
       </w:r>
-      <w:proofErr w:type="spellStart"/>
       <w:r>
         <w:rPr>
           <w:color w:val="3F6E74"/>
@@ -4016,7 +3213,6 @@
         </w:rPr>
         <w:t>frame</w:t>
       </w:r>
-      <w:proofErr w:type="spellEnd"/>
       <w:r>
         <w:t>)</w:t>
       </w:r>
@@ -4072,14 +3268,12 @@
       <w:r>
         <w:t xml:space="preserve">For the advanced label, you saved its vertical position constraint when you set it up. To show the label, you’re changing the constant to its initial value of </w:t>
       </w:r>
-      <w:proofErr w:type="spellStart"/>
       <w:r>
         <w:rPr>
           <w:rStyle w:val="codeinline"/>
         </w:rPr>
         <w:t>verticalMargin</w:t>
       </w:r>
-      <w:proofErr w:type="spellEnd"/>
       <w:r>
         <w:t>, currently 8.0. Remember, that’s the y-position for the number of points below the button.</w:t>
       </w:r>
@@ -4105,15 +3299,7 @@
         </w:tabs>
       </w:pPr>
       <w:r>
-        <w:t xml:space="preserve">Finally, update the implementation of </w:t>
-      </w:r>
-      <w:proofErr w:type="spellStart"/>
-      <w:r>
-        <w:t>detailsButtonTapped</w:t>
-      </w:r>
-      <w:proofErr w:type="spellEnd"/>
-      <w:r>
-        <w:t xml:space="preserve"> with the following:</w:t>
+        <w:t>Finally, update the implementation of detailsButtonTapped with the following:</w:t>
       </w:r>
     </w:p>
     <w:p>
@@ -4123,25 +3309,21 @@
           <w:color w:val="000000"/>
         </w:rPr>
       </w:pPr>
-      <w:proofErr w:type="gramStart"/>
       <w:r>
         <w:rPr>
           <w:color w:val="AA0D91"/>
         </w:rPr>
         <w:t>if</w:t>
       </w:r>
-      <w:proofErr w:type="gramEnd"/>
       <w:r>
         <w:rPr>
           <w:color w:val="000000"/>
         </w:rPr>
         <w:t xml:space="preserve"> </w:t>
       </w:r>
-      <w:proofErr w:type="spellStart"/>
       <w:r>
         <w:t>advancedLabel</w:t>
       </w:r>
-      <w:proofErr w:type="spellEnd"/>
       <w:r>
         <w:rPr>
           <w:color w:val="000000"/>
@@ -4174,16 +3356,12 @@
         </w:rPr>
         <w:t xml:space="preserve">  </w:t>
       </w:r>
-      <w:proofErr w:type="spellStart"/>
-      <w:proofErr w:type="gramStart"/>
       <w:r>
         <w:rPr>
           <w:color w:val="26474B"/>
         </w:rPr>
         <w:t>addAdvancedLabel</w:t>
       </w:r>
-      <w:proofErr w:type="spellEnd"/>
-      <w:proofErr w:type="gramEnd"/>
       <w:r>
         <w:rPr>
           <w:color w:val="000000"/>
@@ -4204,16 +3382,12 @@
         </w:rPr>
         <w:t xml:space="preserve">  </w:t>
       </w:r>
-      <w:proofErr w:type="spellStart"/>
-      <w:proofErr w:type="gramStart"/>
       <w:r>
         <w:rPr>
           <w:color w:val="26474B"/>
         </w:rPr>
         <w:t>addIntermediateLabel</w:t>
       </w:r>
-      <w:proofErr w:type="spellEnd"/>
-      <w:proofErr w:type="gramEnd"/>
       <w:r>
         <w:rPr>
           <w:color w:val="000000"/>
@@ -4234,14 +3408,12 @@
         </w:rPr>
         <w:t xml:space="preserve">} </w:t>
       </w:r>
-      <w:proofErr w:type="gramStart"/>
       <w:r>
         <w:rPr>
           <w:color w:val="AA0D91"/>
         </w:rPr>
         <w:t>else</w:t>
       </w:r>
-      <w:proofErr w:type="gramEnd"/>
       <w:r>
         <w:rPr>
           <w:color w:val="000000"/>
@@ -4262,16 +3434,12 @@
         </w:rPr>
         <w:t xml:space="preserve">  </w:t>
       </w:r>
-      <w:proofErr w:type="spellStart"/>
-      <w:proofErr w:type="gramStart"/>
       <w:r>
         <w:rPr>
           <w:color w:val="26474B"/>
         </w:rPr>
         <w:t>toggleLabel</w:t>
       </w:r>
-      <w:proofErr w:type="spellEnd"/>
-      <w:proofErr w:type="gramEnd"/>
       <w:r>
         <w:rPr>
           <w:color w:val="000000"/>
@@ -4304,27 +3472,11 @@
       <w:r>
         <w:t xml:space="preserve">If this is the first button tap, the method will add the two labels. On subsequent taps, the method will call your new </w:t>
       </w:r>
-      <w:proofErr w:type="spellStart"/>
-      <w:proofErr w:type="gramStart"/>
       <w:r>
         <w:rPr>
           <w:rStyle w:val="codeinline"/>
         </w:rPr>
-        <w:t>toggleLabel</w:t>
-      </w:r>
-      <w:proofErr w:type="spellEnd"/>
-      <w:r>
-        <w:rPr>
-          <w:rStyle w:val="codeinline"/>
-        </w:rPr>
-        <w:t>(</w:t>
-      </w:r>
-      <w:proofErr w:type="gramEnd"/>
-      <w:r>
-        <w:rPr>
-          <w:rStyle w:val="codeinline"/>
-        </w:rPr>
-        <w:t>)</w:t>
+        <w:t>toggleLabel()</w:t>
       </w:r>
       <w:r>
         <w:t xml:space="preserve"> method.</w:t>
@@ -4341,8 +3493,6 @@
       <w:r>
         <w:t>Build and run the app, and tap the Details button a few times. You’ve now created constrains two different ways from code, and also updated an existing constraint on the fly!</w:t>
       </w:r>
-      <w:bookmarkStart w:id="0" w:name="_GoBack"/>
-      <w:bookmarkEnd w:id="0"/>
     </w:p>
     <w:p>
       <w:pPr>
@@ -4361,17 +3511,7 @@
         </w:tabs>
       </w:pPr>
       <w:r>
-        <w:t xml:space="preserve">You’ve seen many different ways to set up auto layout constraints: the Pin button on your storyboard, from the menu, control-dragging between views, and from code. </w:t>
-      </w:r>
-      <w:proofErr w:type="spellStart"/>
-      <w:proofErr w:type="gramStart"/>
-      <w:r>
-        <w:t>iOS</w:t>
-      </w:r>
-      <w:proofErr w:type="spellEnd"/>
-      <w:proofErr w:type="gramEnd"/>
-      <w:r>
-        <w:t xml:space="preserve"> offers many ways for you to customize and modify your layout and you should take advantage of this flexible technology to get your apps looking good on all screen sizes.</w:t>
+        <w:t>You’ve seen many different ways to set up auto layout constraints: the Pin button on your storyboard, from the menu, control-dragging between views, and from code. iOS offers many ways for you to customize and modify your layout and you should take advantage of this flexible technology to get your apps looking good on all screen sizes.</w:t>
       </w:r>
     </w:p>
     <w:p>
@@ -4606,11 +3746,9 @@
     <w:r>
       <w:ptab w:relativeTo="margin" w:alignment="right" w:leader="none"/>
     </w:r>
-    <w:proofErr w:type="gramStart"/>
     <w:r>
       <w:t>raywenderlich.com</w:t>
     </w:r>
-    <w:proofErr w:type="gramEnd"/>
   </w:p>
 </w:ftr>
 </file>
@@ -8579,7 +7717,7 @@
     <w:charset w:val="00"/>
     <w:family w:val="auto"/>
     <w:pitch w:val="variable"/>
-    <w:sig w:usb0="00000003" w:usb1="00000000" w:usb2="00000000" w:usb3="00000000" w:csb0="00000001" w:csb1="00000000"/>
+    <w:sig w:usb0="E0002AFF" w:usb1="C0007841" w:usb2="00000009" w:usb3="00000000" w:csb0="000001FF" w:csb1="00000000"/>
   </w:font>
   <w:font w:name="Symbol">
     <w:panose1 w:val="00000000000000000000"/>
@@ -8607,7 +7745,7 @@
     <w:charset w:val="00"/>
     <w:family w:val="auto"/>
     <w:pitch w:val="variable"/>
-    <w:sig w:usb0="00000003" w:usb1="00000000" w:usb2="00000000" w:usb3="00000000" w:csb0="00000001" w:csb1="00000000"/>
+    <w:sig w:usb0="E00002FF" w:usb1="400004FF" w:usb2="00000000" w:usb3="00000000" w:csb0="0000019F" w:csb1="00000000"/>
   </w:font>
   <w:font w:name="ＭＳ 明朝">
     <w:panose1 w:val="00000000000000000000"/>
@@ -8629,7 +7767,7 @@
     <w:charset w:val="00"/>
     <w:family w:val="auto"/>
     <w:pitch w:val="variable"/>
-    <w:sig w:usb0="00000003" w:usb1="00000000" w:usb2="00000000" w:usb3="00000000" w:csb0="00000001" w:csb1="00000000"/>
+    <w:sig w:usb0="00000003" w:usb1="00000000" w:usb2="00000000" w:usb3="00000000" w:csb0="00000003" w:csb1="00000000"/>
   </w:font>
   <w:font w:name="ＭＳ ゴシック">
     <w:panose1 w:val="00000000000000000000"/>
@@ -8644,7 +7782,7 @@
     <w:charset w:val="00"/>
     <w:family w:val="auto"/>
     <w:pitch w:val="variable"/>
-    <w:sig w:usb0="00000003" w:usb1="00000000" w:usb2="00000000" w:usb3="00000000" w:csb0="00000001" w:csb1="00000000"/>
+    <w:sig w:usb0="E10002FF" w:usb1="4000ACFF" w:usb2="00000009" w:usb3="00000000" w:csb0="0000019F" w:csb1="00000000"/>
   </w:font>
   <w:font w:name="Courier">
     <w:panose1 w:val="02000500000000000000"/>
@@ -8665,14 +7803,14 @@
     <w:charset w:val="00"/>
     <w:family w:val="auto"/>
     <w:pitch w:val="variable"/>
-    <w:sig w:usb0="00000007" w:usb1="00000001" w:usb2="00000000" w:usb3="00000000" w:csb0="00000093" w:csb1="00000000"/>
+    <w:sig w:usb0="00000003" w:usb1="00000000" w:usb2="00000000" w:usb3="00000000" w:csb0="00000001" w:csb1="00000000"/>
   </w:font>
   <w:font w:name="Arial">
     <w:panose1 w:val="020B0604020202020204"/>
     <w:charset w:val="00"/>
     <w:family w:val="auto"/>
     <w:pitch w:val="variable"/>
-    <w:sig w:usb0="00000003" w:usb1="00000000" w:usb2="00000000" w:usb3="00000000" w:csb0="00000001" w:csb1="00000000"/>
+    <w:sig w:usb0="E0002AFF" w:usb1="C0007843" w:usb2="00000009" w:usb3="00000000" w:csb0="000001FF" w:csb1="00000000"/>
   </w:font>
 </w:fonts>
 </file>
@@ -9657,7 +8795,7 @@
 </file>
 
 <file path=customXml/itemProps1.xml><?xml version="1.0" encoding="utf-8"?>
-<ds:datastoreItem xmlns:ds="http://schemas.openxmlformats.org/officeDocument/2006/customXml" ds:itemID="{56573900-D822-3E41-98EF-98FD7B486668}">
+<ds:datastoreItem xmlns:ds="http://schemas.openxmlformats.org/officeDocument/2006/customXml" ds:itemID="{5B25D42F-94F1-2A40-AD23-685DDB22AC64}">
   <ds:schemaRefs>
     <ds:schemaRef ds:uri="http://schemas.openxmlformats.org/officeDocument/2006/bibliography"/>
   </ds:schemaRefs>

</xml_diff>

<commit_message>
Install constraints in the modern way
</commit_message>
<xml_diff>
--- a/0-Materials/Lab.docx
+++ b/0-Materials/Lab.docx
@@ -256,7 +256,15 @@
         <w:t>5</w:t>
       </w:r>
       <w:r>
-        <w:t xml:space="preserve"> Razeware LLC.</w:t>
+        <w:t xml:space="preserve"> </w:t>
+      </w:r>
+      <w:proofErr w:type="spellStart"/>
+      <w:r>
+        <w:t>Razeware</w:t>
+      </w:r>
+      <w:proofErr w:type="spellEnd"/>
+      <w:r>
+        <w:t xml:space="preserve"> LLC.</w:t>
       </w:r>
     </w:p>
     <w:p>
@@ -290,7 +298,63 @@
         <w:rPr>
           <w:szCs w:val="18"/>
         </w:rPr>
-        <w:t>This book and all corresponding materials (such as source code) are provided on an "as is" basis, without warranty of any kind, express or implied, including but not limited to the warranties of merchantability, fitness for a particular purpose, and noninfringement. In no event shall the authors or copyright holders be liable for any claim, damages or other liability, whether in action of contract, tort or otherwise, arising from, out of or in connec- tion with the software or the use or other dealings in the software.</w:t>
+        <w:t xml:space="preserve">This book and all corresponding materials (such as source code) are provided on an "as is" basis, without warranty of any kind, express or implied, including but not limited to the warranties of merchantability, fitness for a particular purpose, and </w:t>
+      </w:r>
+      <w:proofErr w:type="spellStart"/>
+      <w:r>
+        <w:rPr>
+          <w:szCs w:val="18"/>
+        </w:rPr>
+        <w:t>noninfringement</w:t>
+      </w:r>
+      <w:proofErr w:type="spellEnd"/>
+      <w:r>
+        <w:rPr>
+          <w:szCs w:val="18"/>
+        </w:rPr>
+        <w:t xml:space="preserve">. In no event shall the authors or copyright holders </w:t>
+      </w:r>
+      <w:proofErr w:type="gramStart"/>
+      <w:r>
+        <w:rPr>
+          <w:szCs w:val="18"/>
+        </w:rPr>
+        <w:t>be</w:t>
+      </w:r>
+      <w:proofErr w:type="gramEnd"/>
+      <w:r>
+        <w:rPr>
+          <w:szCs w:val="18"/>
+        </w:rPr>
+        <w:t xml:space="preserve"> liable for any claim, damages or other liability, whether in action of contract, tort or otherwise, arising from, out of or in </w:t>
+      </w:r>
+      <w:proofErr w:type="spellStart"/>
+      <w:r>
+        <w:rPr>
+          <w:szCs w:val="18"/>
+        </w:rPr>
+        <w:t>connec</w:t>
+      </w:r>
+      <w:proofErr w:type="spellEnd"/>
+      <w:r>
+        <w:rPr>
+          <w:szCs w:val="18"/>
+        </w:rPr>
+        <w:t xml:space="preserve">- </w:t>
+      </w:r>
+      <w:proofErr w:type="spellStart"/>
+      <w:r>
+        <w:rPr>
+          <w:szCs w:val="18"/>
+        </w:rPr>
+        <w:t>tion</w:t>
+      </w:r>
+      <w:proofErr w:type="spellEnd"/>
+      <w:r>
+        <w:rPr>
+          <w:szCs w:val="18"/>
+        </w:rPr>
+        <w:t xml:space="preserve"> with the software or the use or other dealings in the software.</w:t>
       </w:r>
     </w:p>
     <w:p>
@@ -440,8 +504,16 @@
         <w:rPr>
           <w:b/>
         </w:rPr>
-        <w:t>Editor\Pin\Trailing Space to Superview</w:t>
-      </w:r>
+        <w:t xml:space="preserve">Editor\Pin\Trailing Space to </w:t>
+      </w:r>
+      <w:proofErr w:type="spellStart"/>
+      <w:r>
+        <w:rPr>
+          <w:b/>
+        </w:rPr>
+        <w:t>Superview</w:t>
+      </w:r>
+      <w:proofErr w:type="spellEnd"/>
       <w:r>
         <w:t xml:space="preserve"> to set the x-position. Next, select </w:t>
       </w:r>
@@ -520,14 +592,34 @@
       <w:r>
         <w:t xml:space="preserve">Next, you can connect the action to the button. Open the assistant editor and make sure </w:t>
       </w:r>
+      <w:proofErr w:type="spellStart"/>
       <w:r>
         <w:rPr>
           <w:b/>
         </w:rPr>
         <w:t>ViewController.swift</w:t>
       </w:r>
-      <w:r>
-        <w:t xml:space="preserve"> is in the assistant. Control-drag from the button to a spot inside the class to create the action.</w:t>
+      <w:proofErr w:type="spellEnd"/>
+      <w:r>
+        <w:t xml:space="preserve"> is in the assistant. Control-drag from the button to a spot inside the class</w:t>
+      </w:r>
+      <w:r>
+        <w:t>.</w:t>
+      </w:r>
+      <w:r>
+        <w:t xml:space="preserve"> </w:t>
+      </w:r>
+      <w:r>
+        <w:t xml:space="preserve">In the pop-up menu, remember to select </w:t>
+      </w:r>
+      <w:r>
+        <w:rPr>
+          <w:b/>
+        </w:rPr>
+        <w:t>Action</w:t>
+      </w:r>
+      <w:r>
+        <w:t xml:space="preserve"> rather that Outlet!</w:t>
       </w:r>
     </w:p>
     <w:p>
@@ -539,7 +631,6 @@
           <w:rStyle w:val="Imageborder"/>
           <w:noProof/>
         </w:rPr>
-        <w:lastRenderedPageBreak/>
         <w:drawing>
           <wp:inline distT="0" distB="0" distL="0" distR="0" wp14:anchorId="2B79BBF5" wp14:editId="5854609B">
             <wp:extent cx="5600700" cy="2304305"/>
@@ -594,12 +685,14 @@
       <w:r>
         <w:t xml:space="preserve">Name the action method </w:t>
       </w:r>
+      <w:proofErr w:type="spellStart"/>
       <w:r>
         <w:rPr>
           <w:b/>
         </w:rPr>
         <w:t>detailsButtonTapped</w:t>
       </w:r>
+      <w:proofErr w:type="spellEnd"/>
       <w:r>
         <w:t>. You’re all set with a place to create some views and constraints from code!</w:t>
       </w:r>
@@ -699,12 +792,14 @@
       <w:r>
         <w:t xml:space="preserve">Advanced button &gt; </w:t>
       </w:r>
+      <w:proofErr w:type="spellStart"/>
       <w:r>
         <w:rPr>
           <w:rStyle w:val="codeinline"/>
         </w:rPr>
         <w:t>advancedButton</w:t>
       </w:r>
+      <w:proofErr w:type="spellEnd"/>
     </w:p>
     <w:p>
       <w:pPr>
@@ -713,12 +808,14 @@
       <w:r>
         <w:t xml:space="preserve">Advanced view &gt; </w:t>
       </w:r>
+      <w:proofErr w:type="spellStart"/>
       <w:r>
         <w:rPr>
           <w:rStyle w:val="codeinline"/>
         </w:rPr>
         <w:t>advancedView</w:t>
       </w:r>
+      <w:proofErr w:type="spellEnd"/>
     </w:p>
     <w:p>
       <w:pPr>
@@ -727,12 +824,14 @@
       <w:r>
         <w:t xml:space="preserve">Intermediate button &gt; </w:t>
       </w:r>
+      <w:proofErr w:type="spellStart"/>
       <w:r>
         <w:rPr>
           <w:rStyle w:val="codeinline"/>
         </w:rPr>
         <w:t>intermediateButton</w:t>
       </w:r>
+      <w:proofErr w:type="spellEnd"/>
     </w:p>
     <w:p>
       <w:pPr>
@@ -741,16 +840,17 @@
       <w:r>
         <w:t xml:space="preserve">Intermediate view &gt; </w:t>
       </w:r>
+      <w:proofErr w:type="spellStart"/>
       <w:r>
         <w:rPr>
           <w:rStyle w:val="codeinline"/>
         </w:rPr>
         <w:t>intermediateView</w:t>
       </w:r>
-    </w:p>
-    <w:p>
-      <w:r>
-        <w:lastRenderedPageBreak/>
+      <w:proofErr w:type="spellEnd"/>
+    </w:p>
+    <w:p>
+      <w:r>
         <w:t>You’ll need these</w:t>
       </w:r>
       <w:r>
@@ -781,12 +881,14 @@
       <w:r>
         <w:t xml:space="preserve">Open </w:t>
       </w:r>
+      <w:proofErr w:type="spellStart"/>
       <w:r>
         <w:rPr>
           <w:b/>
         </w:rPr>
         <w:t>ViewController.swift</w:t>
       </w:r>
+      <w:proofErr w:type="spellEnd"/>
       <w:r>
         <w:t xml:space="preserve"> and</w:t>
       </w:r>
@@ -798,21 +900,35 @@
       <w:pPr>
         <w:pStyle w:val="code"/>
       </w:pPr>
+      <w:proofErr w:type="spellStart"/>
+      <w:proofErr w:type="gramStart"/>
       <w:r>
         <w:rPr>
           <w:color w:val="AA0D91"/>
         </w:rPr>
         <w:t>var</w:t>
       </w:r>
-      <w:r>
-        <w:t xml:space="preserve"> advancedLabel: </w:t>
-      </w:r>
+      <w:proofErr w:type="spellEnd"/>
+      <w:proofErr w:type="gramEnd"/>
+      <w:r>
+        <w:t xml:space="preserve"> </w:t>
+      </w:r>
+      <w:proofErr w:type="spellStart"/>
+      <w:r>
+        <w:t>advancedLabel</w:t>
+      </w:r>
+      <w:proofErr w:type="spellEnd"/>
+      <w:r>
+        <w:t xml:space="preserve">: </w:t>
+      </w:r>
+      <w:proofErr w:type="spellStart"/>
       <w:r>
         <w:rPr>
           <w:color w:val="5C2699"/>
         </w:rPr>
         <w:t>UILabel</w:t>
       </w:r>
+      <w:proofErr w:type="spellEnd"/>
       <w:r>
         <w:t>!</w:t>
       </w:r>
@@ -821,21 +937,35 @@
       <w:pPr>
         <w:pStyle w:val="code"/>
       </w:pPr>
+      <w:proofErr w:type="spellStart"/>
+      <w:proofErr w:type="gramStart"/>
       <w:r>
         <w:rPr>
           <w:color w:val="AA0D91"/>
         </w:rPr>
         <w:t>var</w:t>
       </w:r>
-      <w:r>
-        <w:t xml:space="preserve"> intermediateLabel: </w:t>
-      </w:r>
+      <w:proofErr w:type="spellEnd"/>
+      <w:proofErr w:type="gramEnd"/>
+      <w:r>
+        <w:t xml:space="preserve"> </w:t>
+      </w:r>
+      <w:proofErr w:type="spellStart"/>
+      <w:r>
+        <w:t>intermediateLabel</w:t>
+      </w:r>
+      <w:proofErr w:type="spellEnd"/>
+      <w:r>
+        <w:t xml:space="preserve">: </w:t>
+      </w:r>
+      <w:proofErr w:type="spellStart"/>
       <w:r>
         <w:rPr>
           <w:color w:val="5C2699"/>
         </w:rPr>
         <w:t>UILabel</w:t>
       </w:r>
+      <w:proofErr w:type="spellEnd"/>
       <w:r>
         <w:t>!</w:t>
       </w:r>
@@ -847,21 +977,35 @@
       <w:pPr>
         <w:pStyle w:val="code"/>
       </w:pPr>
+      <w:proofErr w:type="spellStart"/>
+      <w:proofErr w:type="gramStart"/>
       <w:r>
         <w:rPr>
           <w:color w:val="AA0D91"/>
         </w:rPr>
         <w:t>var</w:t>
       </w:r>
-      <w:r>
-        <w:t xml:space="preserve"> advancedVerticalConstraint: </w:t>
-      </w:r>
+      <w:proofErr w:type="spellEnd"/>
+      <w:proofErr w:type="gramEnd"/>
+      <w:r>
+        <w:t xml:space="preserve"> </w:t>
+      </w:r>
+      <w:proofErr w:type="spellStart"/>
+      <w:r>
+        <w:t>advancedVerticalConstraint</w:t>
+      </w:r>
+      <w:proofErr w:type="spellEnd"/>
+      <w:r>
+        <w:t xml:space="preserve">: </w:t>
+      </w:r>
+      <w:proofErr w:type="spellStart"/>
       <w:r>
         <w:rPr>
           <w:color w:val="5C2699"/>
         </w:rPr>
         <w:t>NSLayoutConstraint</w:t>
       </w:r>
+      <w:proofErr w:type="spellEnd"/>
       <w:r>
         <w:t>!</w:t>
       </w:r>
@@ -875,21 +1019,33 @@
       <w:pPr>
         <w:pStyle w:val="code"/>
       </w:pPr>
+      <w:proofErr w:type="gramStart"/>
       <w:r>
         <w:rPr>
           <w:color w:val="AA0D91"/>
         </w:rPr>
         <w:t>let</w:t>
       </w:r>
-      <w:r>
-        <w:t xml:space="preserve"> verticalMargin: </w:t>
-      </w:r>
+      <w:proofErr w:type="gramEnd"/>
+      <w:r>
+        <w:t xml:space="preserve"> </w:t>
+      </w:r>
+      <w:proofErr w:type="spellStart"/>
+      <w:r>
+        <w:t>verticalMargin</w:t>
+      </w:r>
+      <w:proofErr w:type="spellEnd"/>
+      <w:r>
+        <w:t xml:space="preserve">: </w:t>
+      </w:r>
+      <w:proofErr w:type="spellStart"/>
       <w:r>
         <w:rPr>
           <w:color w:val="5C2699"/>
         </w:rPr>
         <w:t>CGFloat</w:t>
       </w:r>
+      <w:proofErr w:type="spellEnd"/>
       <w:r>
         <w:t xml:space="preserve"> = </w:t>
       </w:r>
@@ -904,24 +1060,28 @@
       <w:r>
         <w:t xml:space="preserve">You’ll be adding two new labels to the interface, so the two </w:t>
       </w:r>
+      <w:proofErr w:type="spellStart"/>
       <w:r>
         <w:rPr>
           <w:rStyle w:val="codeinline"/>
         </w:rPr>
         <w:t>UILabel</w:t>
       </w:r>
+      <w:proofErr w:type="spellEnd"/>
       <w:r>
         <w:t xml:space="preserve"> properties will hold them.</w:t>
       </w:r>
       <w:r>
         <w:t xml:space="preserve"> You’ll also want to hold a reference to one of the layout constraints, </w:t>
       </w:r>
+      <w:proofErr w:type="spellStart"/>
       <w:r>
         <w:rPr>
           <w:rStyle w:val="codeinline"/>
         </w:rPr>
         <w:t>advancedVerticalConstraint</w:t>
       </w:r>
+      <w:proofErr w:type="spellEnd"/>
       <w:r>
         <w:t>, to modify it later.</w:t>
       </w:r>
@@ -930,12 +1090,14 @@
       <w:r>
         <w:t xml:space="preserve">Finally, </w:t>
       </w:r>
+      <w:proofErr w:type="spellStart"/>
       <w:r>
         <w:rPr>
           <w:rStyle w:val="codeinline"/>
         </w:rPr>
         <w:t>verticalMargin</w:t>
       </w:r>
+      <w:proofErr w:type="spellEnd"/>
       <w:r>
         <w:t xml:space="preserve"> is a constant that you’ll use to keep the spacing consistent.</w:t>
       </w:r>
@@ -949,30 +1111,42 @@
       <w:pPr>
         <w:pStyle w:val="code"/>
       </w:pPr>
-      <w:r>
-        <w:rPr>
-          <w:color w:val="AA0D91"/>
+      <w:proofErr w:type="gramStart"/>
+      <w:r>
+        <w:rPr>
+          <w:color w:val="B40062"/>
         </w:rPr>
         <w:t>private</w:t>
       </w:r>
+      <w:proofErr w:type="gramEnd"/>
       <w:r>
         <w:t xml:space="preserve"> </w:t>
       </w:r>
-      <w:r>
-        <w:rPr>
-          <w:color w:val="AA0D91"/>
+      <w:proofErr w:type="spellStart"/>
+      <w:r>
+        <w:rPr>
+          <w:color w:val="B40062"/>
         </w:rPr>
         <w:t>func</w:t>
       </w:r>
-      <w:r>
-        <w:t xml:space="preserve"> addAdvancedLabel() {</w:t>
+      <w:proofErr w:type="spellEnd"/>
+      <w:r>
+        <w:t xml:space="preserve"> </w:t>
+      </w:r>
+      <w:proofErr w:type="spellStart"/>
+      <w:r>
+        <w:t>addAdvancedLabel</w:t>
+      </w:r>
+      <w:proofErr w:type="spellEnd"/>
+      <w:r>
+        <w:t>() {</w:t>
       </w:r>
     </w:p>
     <w:p>
       <w:pPr>
         <w:pStyle w:val="code"/>
         <w:rPr>
-          <w:color w:val="007400"/>
+          <w:color w:val="1D8519"/>
         </w:rPr>
       </w:pPr>
       <w:r>
@@ -980,7 +1154,7 @@
       </w:r>
       <w:r>
         <w:rPr>
-          <w:color w:val="007400"/>
+          <w:color w:val="1D8519"/>
         </w:rPr>
         <w:t>// 1</w:t>
       </w:r>
@@ -992,23 +1166,104 @@
       <w:r>
         <w:t xml:space="preserve">  </w:t>
       </w:r>
-      <w:r>
-        <w:rPr>
-          <w:color w:val="3F6E74"/>
+      <w:proofErr w:type="spellStart"/>
+      <w:proofErr w:type="gramStart"/>
+      <w:r>
+        <w:rPr>
+          <w:color w:val="448993"/>
         </w:rPr>
         <w:t>advancedLabel</w:t>
       </w:r>
+      <w:proofErr w:type="spellEnd"/>
+      <w:proofErr w:type="gramEnd"/>
       <w:r>
         <w:t xml:space="preserve"> = </w:t>
       </w:r>
+      <w:proofErr w:type="spellStart"/>
+      <w:r>
+        <w:rPr>
+          <w:color w:val="4D009E"/>
+        </w:rPr>
+        <w:t>UILabel</w:t>
+      </w:r>
+      <w:proofErr w:type="spellEnd"/>
+      <w:r>
+        <w:t>()</w:t>
+      </w:r>
+    </w:p>
+    <w:p>
+      <w:pPr>
+        <w:pStyle w:val="code"/>
+      </w:pPr>
+      <w:r>
+        <w:t xml:space="preserve">  </w:t>
+      </w:r>
+      <w:proofErr w:type="spellStart"/>
+      <w:proofErr w:type="gramStart"/>
+      <w:r>
+        <w:rPr>
+          <w:color w:val="448993"/>
+        </w:rPr>
+        <w:t>advancedLabel</w:t>
+      </w:r>
+      <w:r>
+        <w:t>.</w:t>
+      </w:r>
+      <w:r>
+        <w:rPr>
+          <w:color w:val="2E0D6E"/>
+        </w:rPr>
+        <w:t>setTranslatesAutoresizingMaskIntoConstraints</w:t>
+      </w:r>
+      <w:proofErr w:type="spellEnd"/>
+      <w:proofErr w:type="gramEnd"/>
+      <w:r>
+        <w:t>(</w:t>
+      </w:r>
+      <w:r>
+        <w:rPr>
+          <w:color w:val="B40062"/>
+        </w:rPr>
+        <w:t>false</w:t>
+      </w:r>
+      <w:r>
+        <w:t>)</w:t>
+      </w:r>
+    </w:p>
+    <w:p>
+      <w:pPr>
+        <w:pStyle w:val="code"/>
+      </w:pPr>
+      <w:r>
+        <w:t xml:space="preserve">  </w:t>
+      </w:r>
+      <w:proofErr w:type="spellStart"/>
+      <w:proofErr w:type="gramStart"/>
+      <w:r>
+        <w:rPr>
+          <w:color w:val="448993"/>
+        </w:rPr>
+        <w:t>advancedLabel</w:t>
+      </w:r>
+      <w:r>
+        <w:t>.</w:t>
+      </w:r>
       <w:r>
         <w:rPr>
           <w:color w:val="5C2699"/>
         </w:rPr>
-        <w:t>UILabel</w:t>
-      </w:r>
-      <w:r>
-        <w:t>()</w:t>
+        <w:t>text</w:t>
+      </w:r>
+      <w:proofErr w:type="spellEnd"/>
+      <w:proofErr w:type="gramEnd"/>
+      <w:r>
+        <w:t xml:space="preserve"> = </w:t>
+      </w:r>
+      <w:r>
+        <w:rPr>
+          <w:color w:val="BA0011"/>
+        </w:rPr>
+        <w:t>"Dive deep into a guided tour of more advanced topics like functional programming, Scene Kit, and more!"</w:t>
       </w:r>
     </w:p>
     <w:p>
@@ -1016,712 +1271,947 @@
         <w:pStyle w:val="code"/>
       </w:pPr>
       <w:r>
+        <w:t xml:space="preserve">  </w:t>
+      </w:r>
+      <w:proofErr w:type="spellStart"/>
+      <w:proofErr w:type="gramStart"/>
+      <w:r>
+        <w:rPr>
+          <w:color w:val="448993"/>
+        </w:rPr>
+        <w:t>advancedLabel</w:t>
+      </w:r>
+      <w:r>
+        <w:t>.</w:t>
+      </w:r>
+      <w:r>
+        <w:rPr>
+          <w:color w:val="5C2699"/>
+        </w:rPr>
+        <w:t>numberOfLines</w:t>
+      </w:r>
+      <w:proofErr w:type="spellEnd"/>
+      <w:proofErr w:type="gramEnd"/>
+      <w:r>
+        <w:t xml:space="preserve"> = </w:t>
+      </w:r>
+      <w:r>
+        <w:rPr>
+          <w:color w:val="000BFF"/>
+        </w:rPr>
+        <w:t>0</w:t>
+      </w:r>
+    </w:p>
+    <w:p>
+      <w:pPr>
+        <w:pStyle w:val="code"/>
+      </w:pPr>
+      <w:r>
+        <w:t xml:space="preserve">  </w:t>
+      </w:r>
+      <w:proofErr w:type="spellStart"/>
+      <w:proofErr w:type="gramStart"/>
+      <w:r>
+        <w:rPr>
+          <w:color w:val="448993"/>
+        </w:rPr>
+        <w:t>advancedView</w:t>
+      </w:r>
+      <w:r>
+        <w:t>.</w:t>
+      </w:r>
+      <w:r>
+        <w:rPr>
+          <w:color w:val="2E0D6E"/>
+        </w:rPr>
+        <w:t>addSubview</w:t>
+      </w:r>
+      <w:proofErr w:type="spellEnd"/>
+      <w:proofErr w:type="gramEnd"/>
+      <w:r>
+        <w:t>(</w:t>
+      </w:r>
+      <w:proofErr w:type="spellStart"/>
+      <w:r>
+        <w:rPr>
+          <w:color w:val="448993"/>
+        </w:rPr>
+        <w:t>advancedLabel</w:t>
+      </w:r>
+      <w:proofErr w:type="spellEnd"/>
+      <w:r>
+        <w:t>)</w:t>
+      </w:r>
+    </w:p>
+    <w:p>
+      <w:pPr>
+        <w:pStyle w:val="code"/>
+      </w:pPr>
+    </w:p>
+    <w:p>
+      <w:pPr>
+        <w:pStyle w:val="code"/>
+        <w:rPr>
+          <w:color w:val="1D8519"/>
+        </w:rPr>
+      </w:pPr>
+      <w:r>
+        <w:t xml:space="preserve">  </w:t>
+      </w:r>
+      <w:r>
+        <w:rPr>
+          <w:color w:val="1D8519"/>
+        </w:rPr>
+        <w:t>// 2</w:t>
+      </w:r>
+    </w:p>
+    <w:p>
+      <w:pPr>
+        <w:pStyle w:val="code"/>
+      </w:pPr>
+      <w:r>
+        <w:t xml:space="preserve">  </w:t>
+      </w:r>
+      <w:proofErr w:type="spellStart"/>
+      <w:proofErr w:type="gramStart"/>
+      <w:r>
+        <w:rPr>
+          <w:color w:val="448993"/>
+        </w:rPr>
+        <w:t>advancedVerticalConstraint</w:t>
+      </w:r>
+      <w:proofErr w:type="spellEnd"/>
+      <w:proofErr w:type="gramEnd"/>
+      <w:r>
+        <w:t xml:space="preserve"> = </w:t>
+      </w:r>
+      <w:proofErr w:type="spellStart"/>
+      <w:r>
+        <w:rPr>
+          <w:color w:val="4D009E"/>
+        </w:rPr>
+        <w:t>NSLayoutConstraint</w:t>
+      </w:r>
+      <w:proofErr w:type="spellEnd"/>
+      <w:r>
+        <w:t>(</w:t>
+      </w:r>
+    </w:p>
+    <w:p>
+      <w:pPr>
+        <w:pStyle w:val="code"/>
+      </w:pPr>
+      <w:r>
+        <w:t xml:space="preserve">    </w:t>
+      </w:r>
+      <w:proofErr w:type="gramStart"/>
+      <w:r>
+        <w:t>item</w:t>
+      </w:r>
+      <w:proofErr w:type="gramEnd"/>
+      <w:r>
+        <w:t xml:space="preserve">: </w:t>
+      </w:r>
+      <w:proofErr w:type="spellStart"/>
+      <w:r>
+        <w:rPr>
+          <w:color w:val="448993"/>
+        </w:rPr>
+        <w:t>advancedLabel</w:t>
+      </w:r>
+      <w:proofErr w:type="spellEnd"/>
+      <w:r>
+        <w:t>,</w:t>
+      </w:r>
+    </w:p>
+    <w:p>
+      <w:pPr>
+        <w:pStyle w:val="code"/>
+      </w:pPr>
+      <w:r>
+        <w:t xml:space="preserve">    </w:t>
+      </w:r>
+      <w:proofErr w:type="gramStart"/>
+      <w:r>
+        <w:t>attribute</w:t>
+      </w:r>
+      <w:proofErr w:type="gramEnd"/>
+      <w:r>
+        <w:t>: .</w:t>
+      </w:r>
+      <w:r>
+        <w:rPr>
+          <w:color w:val="2E0D6E"/>
+        </w:rPr>
+        <w:t>Top</w:t>
+      </w:r>
+      <w:r>
+        <w:t>,</w:t>
+      </w:r>
+    </w:p>
+    <w:p>
+      <w:pPr>
+        <w:pStyle w:val="code"/>
+      </w:pPr>
+      <w:r>
+        <w:t xml:space="preserve">    </w:t>
+      </w:r>
+      <w:proofErr w:type="spellStart"/>
+      <w:proofErr w:type="gramStart"/>
+      <w:r>
+        <w:t>relatedBy</w:t>
+      </w:r>
+      <w:proofErr w:type="spellEnd"/>
+      <w:proofErr w:type="gramEnd"/>
+      <w:r>
+        <w:t>: .</w:t>
+      </w:r>
+      <w:r>
+        <w:rPr>
+          <w:color w:val="2E0D6E"/>
+        </w:rPr>
+        <w:t>Equal</w:t>
+      </w:r>
+      <w:r>
+        <w:t>,</w:t>
+      </w:r>
+    </w:p>
+    <w:p>
+      <w:pPr>
+        <w:pStyle w:val="code"/>
+      </w:pPr>
+      <w:r>
+        <w:t xml:space="preserve">    </w:t>
+      </w:r>
+      <w:proofErr w:type="spellStart"/>
+      <w:proofErr w:type="gramStart"/>
+      <w:r>
+        <w:t>toItem</w:t>
+      </w:r>
+      <w:proofErr w:type="spellEnd"/>
+      <w:proofErr w:type="gramEnd"/>
+      <w:r>
+        <w:t xml:space="preserve">: </w:t>
+      </w:r>
+      <w:proofErr w:type="spellStart"/>
+      <w:r>
+        <w:rPr>
+          <w:color w:val="448993"/>
+        </w:rPr>
+        <w:t>advancedButton</w:t>
+      </w:r>
+      <w:proofErr w:type="spellEnd"/>
+      <w:r>
+        <w:t>,</w:t>
+      </w:r>
+    </w:p>
+    <w:p>
+      <w:pPr>
+        <w:pStyle w:val="code"/>
+      </w:pPr>
+      <w:r>
+        <w:t xml:space="preserve">    </w:t>
+      </w:r>
+      <w:proofErr w:type="gramStart"/>
+      <w:r>
+        <w:t>attribute</w:t>
+      </w:r>
+      <w:proofErr w:type="gramEnd"/>
+      <w:r>
+        <w:t>: .</w:t>
+      </w:r>
+      <w:r>
+        <w:rPr>
+          <w:color w:val="2E0D6E"/>
+        </w:rPr>
+        <w:t>Bottom</w:t>
+      </w:r>
+      <w:r>
+        <w:t>,</w:t>
+      </w:r>
+    </w:p>
+    <w:p>
+      <w:pPr>
+        <w:pStyle w:val="code"/>
+      </w:pPr>
+      <w:r>
+        <w:t xml:space="preserve">    </w:t>
+      </w:r>
+      <w:proofErr w:type="gramStart"/>
+      <w:r>
+        <w:t>multiplier</w:t>
+      </w:r>
+      <w:proofErr w:type="gramEnd"/>
+      <w:r>
+        <w:t xml:space="preserve">: </w:t>
+      </w:r>
+      <w:r>
+        <w:rPr>
+          <w:color w:val="000BFF"/>
+        </w:rPr>
+        <w:t>1.0</w:t>
+      </w:r>
+      <w:r>
+        <w:t>,</w:t>
+      </w:r>
+    </w:p>
+    <w:p>
+      <w:pPr>
+        <w:pStyle w:val="code"/>
+      </w:pPr>
+      <w:r>
+        <w:t xml:space="preserve">    </w:t>
+      </w:r>
+      <w:proofErr w:type="gramStart"/>
+      <w:r>
+        <w:t>constant</w:t>
+      </w:r>
+      <w:proofErr w:type="gramEnd"/>
+      <w:r>
+        <w:t xml:space="preserve">: </w:t>
+      </w:r>
+      <w:proofErr w:type="spellStart"/>
+      <w:r>
+        <w:rPr>
+          <w:color w:val="448993"/>
+        </w:rPr>
+        <w:t>verticalMargin</w:t>
+      </w:r>
+      <w:proofErr w:type="spellEnd"/>
+      <w:r>
+        <w:t>)</w:t>
+      </w:r>
+    </w:p>
+    <w:p>
+      <w:pPr>
+        <w:pStyle w:val="code"/>
+      </w:pPr>
+      <w:r>
+        <w:t xml:space="preserve">  </w:t>
+      </w:r>
+      <w:proofErr w:type="spellStart"/>
+      <w:proofErr w:type="gramStart"/>
+      <w:r>
+        <w:rPr>
+          <w:color w:val="448993"/>
+        </w:rPr>
+        <w:t>advancedVerticalConstraint</w:t>
+      </w:r>
+      <w:r>
+        <w:t>.</w:t>
+      </w:r>
+      <w:r>
+        <w:rPr>
+          <w:color w:val="5C2699"/>
+        </w:rPr>
+        <w:t>active</w:t>
+      </w:r>
+      <w:proofErr w:type="spellEnd"/>
+      <w:proofErr w:type="gramEnd"/>
+      <w:r>
+        <w:t xml:space="preserve"> = </w:t>
+      </w:r>
+      <w:r>
+        <w:rPr>
+          <w:color w:val="B40062"/>
+        </w:rPr>
+        <w:t>true</w:t>
+      </w:r>
+    </w:p>
+    <w:p>
+      <w:pPr>
+        <w:pStyle w:val="code"/>
+      </w:pPr>
+    </w:p>
+    <w:p>
+      <w:pPr>
+        <w:pStyle w:val="code"/>
+        <w:rPr>
+          <w:color w:val="1D8519"/>
+        </w:rPr>
+      </w:pPr>
+      <w:r>
+        <w:t xml:space="preserve">  </w:t>
+      </w:r>
+      <w:r>
+        <w:rPr>
+          <w:color w:val="1D8519"/>
+        </w:rPr>
+        <w:t>// 3</w:t>
+      </w:r>
+    </w:p>
+    <w:p>
+      <w:pPr>
+        <w:pStyle w:val="code"/>
+      </w:pPr>
+      <w:r>
+        <w:t xml:space="preserve">  </w:t>
+      </w:r>
+      <w:proofErr w:type="gramStart"/>
+      <w:r>
+        <w:rPr>
+          <w:color w:val="B40062"/>
+        </w:rPr>
+        <w:t>let</w:t>
+      </w:r>
+      <w:proofErr w:type="gramEnd"/>
+      <w:r>
         <w:t xml:space="preserve"> </w:t>
       </w:r>
-      <w:r>
-        <w:rPr>
-          <w:color w:val="3F6E74"/>
+      <w:proofErr w:type="spellStart"/>
+      <w:r>
+        <w:t>leadingConstraint</w:t>
+      </w:r>
+      <w:proofErr w:type="spellEnd"/>
+      <w:r>
+        <w:t xml:space="preserve"> = </w:t>
+      </w:r>
+      <w:proofErr w:type="spellStart"/>
+      <w:r>
+        <w:rPr>
+          <w:color w:val="4D009E"/>
+        </w:rPr>
+        <w:t>NSLayoutConstraint</w:t>
+      </w:r>
+      <w:proofErr w:type="spellEnd"/>
+      <w:r>
+        <w:t>(</w:t>
+      </w:r>
+    </w:p>
+    <w:p>
+      <w:pPr>
+        <w:pStyle w:val="code"/>
+      </w:pPr>
+      <w:r>
+        <w:t xml:space="preserve">    </w:t>
+      </w:r>
+      <w:proofErr w:type="gramStart"/>
+      <w:r>
+        <w:t>item</w:t>
+      </w:r>
+      <w:proofErr w:type="gramEnd"/>
+      <w:r>
+        <w:t xml:space="preserve">: </w:t>
+      </w:r>
+      <w:proofErr w:type="spellStart"/>
+      <w:r>
+        <w:rPr>
+          <w:color w:val="448993"/>
         </w:rPr>
         <w:t>advancedLabel</w:t>
       </w:r>
-      <w:r>
-        <w:t>.</w:t>
+      <w:proofErr w:type="spellEnd"/>
+      <w:r>
+        <w:t>,</w:t>
+      </w:r>
+    </w:p>
+    <w:p>
+      <w:pPr>
+        <w:pStyle w:val="code"/>
+      </w:pPr>
+      <w:r>
+        <w:t xml:space="preserve">    </w:t>
+      </w:r>
+      <w:proofErr w:type="gramStart"/>
+      <w:r>
+        <w:t>attribute</w:t>
+      </w:r>
+      <w:proofErr w:type="gramEnd"/>
+      <w:r>
+        <w:t>: .</w:t>
       </w:r>
       <w:r>
         <w:rPr>
           <w:color w:val="2E0D6E"/>
         </w:rPr>
+        <w:t>Leading</w:t>
+      </w:r>
+      <w:r>
+        <w:t>,</w:t>
+      </w:r>
+    </w:p>
+    <w:p>
+      <w:pPr>
+        <w:pStyle w:val="code"/>
+      </w:pPr>
+      <w:r>
+        <w:t xml:space="preserve">    </w:t>
+      </w:r>
+      <w:proofErr w:type="spellStart"/>
+      <w:proofErr w:type="gramStart"/>
+      <w:r>
+        <w:t>relatedBy</w:t>
+      </w:r>
+      <w:proofErr w:type="spellEnd"/>
+      <w:proofErr w:type="gramEnd"/>
+      <w:r>
+        <w:t>: .</w:t>
+      </w:r>
+      <w:r>
+        <w:rPr>
+          <w:color w:val="2E0D6E"/>
+        </w:rPr>
+        <w:t>Equal</w:t>
+      </w:r>
+      <w:r>
+        <w:t>,</w:t>
+      </w:r>
+    </w:p>
+    <w:p>
+      <w:pPr>
+        <w:pStyle w:val="code"/>
+      </w:pPr>
+      <w:r>
+        <w:t xml:space="preserve">    </w:t>
+      </w:r>
+      <w:proofErr w:type="spellStart"/>
+      <w:proofErr w:type="gramStart"/>
+      <w:r>
+        <w:t>toItem</w:t>
+      </w:r>
+      <w:proofErr w:type="spellEnd"/>
+      <w:proofErr w:type="gramEnd"/>
+      <w:r>
+        <w:t xml:space="preserve">: </w:t>
+      </w:r>
+      <w:proofErr w:type="spellStart"/>
+      <w:r>
+        <w:rPr>
+          <w:color w:val="448993"/>
+        </w:rPr>
+        <w:t>advancedView</w:t>
+      </w:r>
+      <w:proofErr w:type="spellEnd"/>
+      <w:r>
+        <w:t>,</w:t>
+      </w:r>
+    </w:p>
+    <w:p>
+      <w:pPr>
+        <w:pStyle w:val="code"/>
+      </w:pPr>
+      <w:r>
+        <w:t xml:space="preserve">    </w:t>
+      </w:r>
+      <w:proofErr w:type="gramStart"/>
+      <w:r>
+        <w:t>attribute</w:t>
+      </w:r>
+      <w:proofErr w:type="gramEnd"/>
+      <w:r>
+        <w:t>: .</w:t>
+      </w:r>
+      <w:proofErr w:type="spellStart"/>
+      <w:r>
+        <w:rPr>
+          <w:color w:val="2E0D6E"/>
+        </w:rPr>
+        <w:t>LeadingMargin</w:t>
+      </w:r>
+      <w:proofErr w:type="spellEnd"/>
+      <w:r>
+        <w:t>,</w:t>
+      </w:r>
+    </w:p>
+    <w:p>
+      <w:pPr>
+        <w:pStyle w:val="code"/>
+      </w:pPr>
+      <w:r>
+        <w:t xml:space="preserve">    </w:t>
+      </w:r>
+      <w:proofErr w:type="gramStart"/>
+      <w:r>
+        <w:t>multiplier</w:t>
+      </w:r>
+      <w:proofErr w:type="gramEnd"/>
+      <w:r>
+        <w:t xml:space="preserve">: </w:t>
+      </w:r>
+      <w:r>
+        <w:rPr>
+          <w:color w:val="000BFF"/>
+        </w:rPr>
+        <w:t>1.0</w:t>
+      </w:r>
+      <w:r>
+        <w:t>,</w:t>
+      </w:r>
+    </w:p>
+    <w:p>
+      <w:pPr>
+        <w:pStyle w:val="code"/>
+      </w:pPr>
+      <w:r>
+        <w:t xml:space="preserve">    </w:t>
+      </w:r>
+      <w:proofErr w:type="gramStart"/>
+      <w:r>
+        <w:t>constant</w:t>
+      </w:r>
+      <w:proofErr w:type="gramEnd"/>
+      <w:r>
+        <w:t xml:space="preserve">: </w:t>
+      </w:r>
+      <w:r>
+        <w:rPr>
+          <w:color w:val="000BFF"/>
+        </w:rPr>
+        <w:t>0</w:t>
+      </w:r>
+      <w:r>
+        <w:t>)</w:t>
+      </w:r>
+    </w:p>
+    <w:p>
+      <w:pPr>
+        <w:pStyle w:val="code"/>
+      </w:pPr>
+      <w:r>
+        <w:t xml:space="preserve">  </w:t>
+      </w:r>
+      <w:proofErr w:type="spellStart"/>
+      <w:proofErr w:type="gramStart"/>
+      <w:r>
+        <w:t>leadingConstraint.</w:t>
+      </w:r>
+      <w:r>
+        <w:rPr>
+          <w:color w:val="5C2699"/>
+        </w:rPr>
+        <w:t>active</w:t>
+      </w:r>
+      <w:proofErr w:type="spellEnd"/>
+      <w:proofErr w:type="gramEnd"/>
+      <w:r>
+        <w:t xml:space="preserve"> = </w:t>
+      </w:r>
+      <w:r>
+        <w:rPr>
+          <w:color w:val="B40062"/>
+        </w:rPr>
+        <w:t>true</w:t>
+      </w:r>
+    </w:p>
+    <w:p>
+      <w:pPr>
+        <w:pStyle w:val="code"/>
+      </w:pPr>
+    </w:p>
+    <w:p>
+      <w:pPr>
+        <w:pStyle w:val="code"/>
+        <w:rPr>
+          <w:color w:val="1D8519"/>
+        </w:rPr>
+      </w:pPr>
+      <w:r>
+        <w:t xml:space="preserve">  </w:t>
+      </w:r>
+      <w:r>
+        <w:rPr>
+          <w:color w:val="1D8519"/>
+        </w:rPr>
+        <w:t>// 4</w:t>
+      </w:r>
+    </w:p>
+    <w:p>
+      <w:pPr>
+        <w:pStyle w:val="code"/>
+      </w:pPr>
+      <w:r>
+        <w:t xml:space="preserve">  </w:t>
+      </w:r>
+      <w:proofErr w:type="gramStart"/>
+      <w:r>
+        <w:rPr>
+          <w:color w:val="B40062"/>
+        </w:rPr>
+        <w:t>let</w:t>
+      </w:r>
+      <w:proofErr w:type="gramEnd"/>
+      <w:r>
+        <w:t xml:space="preserve"> </w:t>
+      </w:r>
+      <w:proofErr w:type="spellStart"/>
+      <w:r>
+        <w:t>trailingConstraint</w:t>
+      </w:r>
+      <w:proofErr w:type="spellEnd"/>
+      <w:r>
+        <w:t xml:space="preserve"> = </w:t>
+      </w:r>
+      <w:proofErr w:type="spellStart"/>
+      <w:r>
+        <w:rPr>
+          <w:color w:val="4D009E"/>
+        </w:rPr>
+        <w:t>NSLayoutConstraint</w:t>
+      </w:r>
+      <w:proofErr w:type="spellEnd"/>
+      <w:r>
+        <w:t>(</w:t>
+      </w:r>
+    </w:p>
+    <w:p>
+      <w:pPr>
+        <w:pStyle w:val="code"/>
+      </w:pPr>
+      <w:r>
+        <w:t xml:space="preserve">    </w:t>
+      </w:r>
+      <w:proofErr w:type="gramStart"/>
+      <w:r>
+        <w:t>item</w:t>
+      </w:r>
+      <w:proofErr w:type="gramEnd"/>
+      <w:r>
+        <w:t xml:space="preserve">: </w:t>
+      </w:r>
+      <w:proofErr w:type="spellStart"/>
+      <w:r>
+        <w:rPr>
+          <w:color w:val="448993"/>
+        </w:rPr>
+        <w:t>advancedLabel</w:t>
+      </w:r>
+      <w:proofErr w:type="spellEnd"/>
+      <w:r>
+        <w:t>,</w:t>
+      </w:r>
+    </w:p>
+    <w:p>
+      <w:pPr>
+        <w:pStyle w:val="code"/>
+      </w:pPr>
+      <w:r>
+        <w:t xml:space="preserve">    </w:t>
+      </w:r>
+      <w:proofErr w:type="gramStart"/>
+      <w:r>
+        <w:t>attribute</w:t>
+      </w:r>
+      <w:proofErr w:type="gramEnd"/>
+      <w:r>
+        <w:t>: .</w:t>
+      </w:r>
+      <w:r>
+        <w:rPr>
+          <w:color w:val="2E0D6E"/>
+        </w:rPr>
+        <w:t>Trailing</w:t>
+      </w:r>
+      <w:r>
+        <w:t>,</w:t>
+      </w:r>
+    </w:p>
+    <w:p>
+      <w:pPr>
+        <w:pStyle w:val="code"/>
+      </w:pPr>
+      <w:r>
+        <w:t xml:space="preserve">    </w:t>
+      </w:r>
+      <w:proofErr w:type="spellStart"/>
+      <w:proofErr w:type="gramStart"/>
+      <w:r>
+        <w:t>relatedBy</w:t>
+      </w:r>
+      <w:proofErr w:type="spellEnd"/>
+      <w:proofErr w:type="gramEnd"/>
+      <w:r>
+        <w:t>: .</w:t>
+      </w:r>
+      <w:r>
+        <w:rPr>
+          <w:color w:val="2E0D6E"/>
+        </w:rPr>
+        <w:t>Equal</w:t>
+      </w:r>
+      <w:r>
+        <w:t>,</w:t>
+      </w:r>
+    </w:p>
+    <w:p>
+      <w:pPr>
+        <w:pStyle w:val="code"/>
+      </w:pPr>
+      <w:r>
+        <w:t xml:space="preserve">    </w:t>
+      </w:r>
+      <w:proofErr w:type="spellStart"/>
+      <w:proofErr w:type="gramStart"/>
+      <w:r>
+        <w:t>toItem</w:t>
+      </w:r>
+      <w:proofErr w:type="spellEnd"/>
+      <w:proofErr w:type="gramEnd"/>
+      <w:r>
+        <w:t xml:space="preserve">: </w:t>
+      </w:r>
+      <w:proofErr w:type="spellStart"/>
+      <w:r>
+        <w:rPr>
+          <w:color w:val="448993"/>
+        </w:rPr>
+        <w:t>advancedView</w:t>
+      </w:r>
+      <w:proofErr w:type="spellEnd"/>
+      <w:r>
+        <w:t>,</w:t>
+      </w:r>
+    </w:p>
+    <w:p>
+      <w:pPr>
+        <w:pStyle w:val="code"/>
+      </w:pPr>
+      <w:r>
+        <w:t xml:space="preserve">    </w:t>
+      </w:r>
+      <w:proofErr w:type="gramStart"/>
+      <w:r>
+        <w:t>attribute</w:t>
+      </w:r>
+      <w:proofErr w:type="gramEnd"/>
+      <w:r>
+        <w:t>: .</w:t>
+      </w:r>
+      <w:proofErr w:type="spellStart"/>
+      <w:r>
+        <w:rPr>
+          <w:color w:val="2E0D6E"/>
+        </w:rPr>
+        <w:t>TrailingMargin</w:t>
+      </w:r>
+      <w:proofErr w:type="spellEnd"/>
+      <w:r>
+        <w:t>,</w:t>
+      </w:r>
+    </w:p>
+    <w:p>
+      <w:pPr>
+        <w:pStyle w:val="code"/>
+      </w:pPr>
+      <w:r>
+        <w:t xml:space="preserve">    </w:t>
+      </w:r>
+      <w:proofErr w:type="gramStart"/>
+      <w:r>
+        <w:t>multiplier</w:t>
+      </w:r>
+      <w:proofErr w:type="gramEnd"/>
+      <w:r>
+        <w:t xml:space="preserve">: </w:t>
+      </w:r>
+      <w:r>
+        <w:rPr>
+          <w:color w:val="000BFF"/>
+        </w:rPr>
+        <w:t>1.0</w:t>
+      </w:r>
+      <w:r>
+        <w:t>,</w:t>
+      </w:r>
+    </w:p>
+    <w:p>
+      <w:pPr>
+        <w:pStyle w:val="code"/>
+      </w:pPr>
+      <w:r>
+        <w:t xml:space="preserve">    </w:t>
+      </w:r>
+      <w:proofErr w:type="gramStart"/>
+      <w:r>
+        <w:t>constant</w:t>
+      </w:r>
+      <w:proofErr w:type="gramEnd"/>
+      <w:r>
+        <w:t xml:space="preserve">: </w:t>
+      </w:r>
+      <w:r>
+        <w:rPr>
+          <w:color w:val="000BFF"/>
+        </w:rPr>
+        <w:t>0</w:t>
+      </w:r>
+      <w:r>
+        <w:t>)</w:t>
+      </w:r>
+    </w:p>
+    <w:p>
+      <w:pPr>
+        <w:pStyle w:val="code"/>
+      </w:pPr>
+      <w:r>
+        <w:t xml:space="preserve">  </w:t>
+      </w:r>
+      <w:proofErr w:type="spellStart"/>
+      <w:proofErr w:type="gramStart"/>
+      <w:r>
+        <w:t>trailingConstraint.</w:t>
+      </w:r>
+      <w:r>
+        <w:rPr>
+          <w:color w:val="5C2699"/>
+        </w:rPr>
+        <w:t>active</w:t>
+      </w:r>
+      <w:proofErr w:type="spellEnd"/>
+      <w:proofErr w:type="gramEnd"/>
+      <w:r>
+        <w:t xml:space="preserve"> = </w:t>
+      </w:r>
+      <w:r>
+        <w:rPr>
+          <w:color w:val="B40062"/>
+        </w:rPr>
+        <w:t>true</w:t>
+      </w:r>
+    </w:p>
+    <w:p>
+      <w:pPr>
+        <w:pStyle w:val="code"/>
+      </w:pPr>
+      <w:r>
+        <w:t>}</w:t>
+      </w:r>
+    </w:p>
+    <w:p>
+      <w:pPr>
+        <w:pStyle w:val="BeforeList"/>
+      </w:pPr>
+      <w:r>
+        <w:t>This method will create a new label and set up its size and position with layout constraints. Here’s what’s going on, section by section:</w:t>
+      </w:r>
+    </w:p>
+    <w:p>
+      <w:pPr>
+        <w:pStyle w:val="ListLevel1"/>
+      </w:pPr>
+      <w:r>
+        <w:t xml:space="preserve">Create a new label, set its properties, and add it to the view. Note the call to </w:t>
+      </w:r>
+      <w:proofErr w:type="spellStart"/>
+      <w:proofErr w:type="gramStart"/>
+      <w:r>
+        <w:rPr>
+          <w:rStyle w:val="codeinline"/>
+        </w:rPr>
         <w:t>setTranslatesAutoresizingMaskIntoConstraints</w:t>
       </w:r>
-      <w:r>
+      <w:proofErr w:type="spellEnd"/>
+      <w:r>
+        <w:rPr>
+          <w:rStyle w:val="codeinline"/>
+        </w:rPr>
         <w:t>(</w:t>
       </w:r>
-      <w:r>
-        <w:rPr>
-          <w:color w:val="AA0D91"/>
-        </w:rPr>
-        <w:t>false</w:t>
-      </w:r>
-      <w:r>
-        <w:t>)</w:t>
-      </w:r>
-    </w:p>
-    <w:p>
-      <w:pPr>
-        <w:pStyle w:val="code"/>
-      </w:pPr>
-      <w:r>
-        <w:t xml:space="preserve">  </w:t>
-      </w:r>
-      <w:r>
-        <w:rPr>
-          <w:color w:val="3F6E74"/>
-        </w:rPr>
-        <w:t>advancedLabel</w:t>
-      </w:r>
-      <w:r>
-        <w:t>.</w:t>
-      </w:r>
-      <w:r>
-        <w:rPr>
-          <w:color w:val="5C2699"/>
-        </w:rPr>
-        <w:t>text</w:t>
-      </w:r>
-      <w:r>
-        <w:t xml:space="preserve"> = </w:t>
-      </w:r>
-      <w:r>
-        <w:rPr>
-          <w:color w:val="C41A16"/>
-        </w:rPr>
-        <w:t>"Dive deep into a guided tour of more advanced topics like functional programming, Scene Kit, and more!"</w:t>
-      </w:r>
-    </w:p>
-    <w:p>
-      <w:pPr>
-        <w:pStyle w:val="code"/>
-      </w:pPr>
-      <w:r>
-        <w:t xml:space="preserve">  </w:t>
-      </w:r>
-      <w:r>
-        <w:rPr>
-          <w:color w:val="3F6E74"/>
-        </w:rPr>
-        <w:t>advancedLabel</w:t>
-      </w:r>
-      <w:r>
-        <w:t>.</w:t>
-      </w:r>
-      <w:r>
-        <w:rPr>
-          <w:color w:val="5C2699"/>
-        </w:rPr>
-        <w:t>numberOfLines</w:t>
-      </w:r>
-      <w:r>
-        <w:t xml:space="preserve"> = </w:t>
-      </w:r>
-      <w:r>
-        <w:rPr>
-          <w:color w:val="1C00CF"/>
-        </w:rPr>
-        <w:t>0</w:t>
-      </w:r>
-    </w:p>
-    <w:p>
-      <w:pPr>
-        <w:pStyle w:val="code"/>
-      </w:pPr>
-      <w:r>
-        <w:t xml:space="preserve">  </w:t>
-      </w:r>
-      <w:r>
-        <w:rPr>
-          <w:color w:val="3F6E74"/>
-        </w:rPr>
-        <w:t>advancedView</w:t>
-      </w:r>
-      <w:r>
-        <w:t>.</w:t>
-      </w:r>
-      <w:r>
-        <w:rPr>
-          <w:color w:val="2E0D6E"/>
-        </w:rPr>
-        <w:t>addSubview</w:t>
-      </w:r>
-      <w:r>
-        <w:t>(</w:t>
-      </w:r>
-      <w:r>
-        <w:rPr>
-          <w:color w:val="3F6E74"/>
-        </w:rPr>
-        <w:t>advancedLabel</w:t>
-      </w:r>
-      <w:r>
-        <w:t>)</w:t>
-      </w:r>
-    </w:p>
-    <w:p>
-      <w:pPr>
-        <w:pStyle w:val="code"/>
-      </w:pPr>
-    </w:p>
-    <w:p>
-      <w:pPr>
-        <w:pStyle w:val="code"/>
-        <w:rPr>
-          <w:color w:val="007400"/>
-        </w:rPr>
-      </w:pPr>
-      <w:r>
-        <w:t xml:space="preserve">  </w:t>
-      </w:r>
-      <w:r>
-        <w:rPr>
-          <w:color w:val="007400"/>
-        </w:rPr>
-        <w:t>// 2</w:t>
-      </w:r>
-    </w:p>
-    <w:p>
-      <w:pPr>
-        <w:pStyle w:val="code"/>
-      </w:pPr>
-      <w:r>
-        <w:t xml:space="preserve">  </w:t>
-      </w:r>
-      <w:r>
-        <w:rPr>
-          <w:color w:val="3F6E74"/>
-        </w:rPr>
-        <w:t>advancedVerticalConstraint</w:t>
-      </w:r>
-      <w:r>
-        <w:t xml:space="preserve"> = </w:t>
-      </w:r>
-      <w:r>
-        <w:rPr>
-          <w:color w:val="5C2699"/>
-        </w:rPr>
-        <w:t>NSLayoutConstraint</w:t>
-      </w:r>
-      <w:r>
-        <w:t>(</w:t>
-      </w:r>
-      <w:r>
-        <w:br/>
-        <w:t xml:space="preserve">    item: </w:t>
-      </w:r>
-      <w:r>
-        <w:rPr>
-          <w:color w:val="3F6E74"/>
-        </w:rPr>
-        <w:t>advancedLabel</w:t>
-      </w:r>
-      <w:r>
-        <w:t>,</w:t>
-      </w:r>
-    </w:p>
-    <w:p>
-      <w:pPr>
-        <w:pStyle w:val="code"/>
-      </w:pPr>
-      <w:r>
-        <w:t xml:space="preserve">    attribute: .</w:t>
-      </w:r>
-      <w:r>
-        <w:rPr>
-          <w:color w:val="2E0D6E"/>
-        </w:rPr>
-        <w:t>Top</w:t>
-      </w:r>
-      <w:r>
-        <w:t>,</w:t>
-      </w:r>
-    </w:p>
-    <w:p>
-      <w:pPr>
-        <w:pStyle w:val="code"/>
-      </w:pPr>
-      <w:r>
-        <w:t xml:space="preserve">    relatedBy: .</w:t>
-      </w:r>
-      <w:r>
-        <w:rPr>
-          <w:color w:val="2E0D6E"/>
-        </w:rPr>
-        <w:t>Equal</w:t>
-      </w:r>
-      <w:r>
-        <w:t>,</w:t>
-      </w:r>
-    </w:p>
-    <w:p>
-      <w:pPr>
-        <w:pStyle w:val="code"/>
-      </w:pPr>
-      <w:r>
-        <w:t xml:space="preserve">    toItem: </w:t>
-      </w:r>
-      <w:r>
-        <w:rPr>
-          <w:color w:val="3F6E74"/>
-        </w:rPr>
-        <w:t>advancedButton</w:t>
-      </w:r>
-      <w:r>
-        <w:t>,</w:t>
-      </w:r>
-    </w:p>
-    <w:p>
-      <w:pPr>
-        <w:pStyle w:val="code"/>
-      </w:pPr>
-      <w:r>
-        <w:t xml:space="preserve">    attribute: .</w:t>
-      </w:r>
-      <w:r>
-        <w:rPr>
-          <w:color w:val="2E0D6E"/>
-        </w:rPr>
-        <w:t>Bottom</w:t>
-      </w:r>
-      <w:r>
-        <w:t>,</w:t>
-      </w:r>
-    </w:p>
-    <w:p>
-      <w:pPr>
-        <w:pStyle w:val="code"/>
-      </w:pPr>
-      <w:r>
-        <w:t xml:space="preserve">    multiplier: </w:t>
-      </w:r>
-      <w:r>
-        <w:rPr>
-          <w:color w:val="1C00CF"/>
-        </w:rPr>
-        <w:t>1.0</w:t>
-      </w:r>
-      <w:r>
-        <w:t>,</w:t>
-      </w:r>
-    </w:p>
-    <w:p>
-      <w:pPr>
-        <w:pStyle w:val="code"/>
-      </w:pPr>
-      <w:r>
-        <w:t xml:space="preserve">    constant: </w:t>
-      </w:r>
-      <w:r>
-        <w:rPr>
-          <w:color w:val="3F6E74"/>
-        </w:rPr>
-        <w:t>verticalMargin</w:t>
-      </w:r>
-      <w:r>
-        <w:t>)</w:t>
-      </w:r>
-    </w:p>
-    <w:p>
-      <w:pPr>
-        <w:pStyle w:val="code"/>
-      </w:pPr>
-      <w:r>
-        <w:t xml:space="preserve">  </w:t>
-      </w:r>
-      <w:r>
-        <w:rPr>
-          <w:color w:val="3F6E74"/>
-        </w:rPr>
-        <w:t>advancedView</w:t>
-      </w:r>
-      <w:r>
-        <w:t>.</w:t>
-      </w:r>
-      <w:r>
-        <w:rPr>
-          <w:color w:val="2E0D6E"/>
-        </w:rPr>
-        <w:t>addConstraint</w:t>
-      </w:r>
-      <w:r>
-        <w:t>(</w:t>
-      </w:r>
-      <w:r>
-        <w:rPr>
-          <w:color w:val="3F6E74"/>
-        </w:rPr>
-        <w:t>advancedVerticalConstraint</w:t>
-      </w:r>
-      <w:r>
-        <w:t>)</w:t>
-      </w:r>
-    </w:p>
-    <w:p>
-      <w:pPr>
-        <w:pStyle w:val="code"/>
-      </w:pPr>
-    </w:p>
-    <w:p>
-      <w:pPr>
-        <w:pStyle w:val="code"/>
-        <w:rPr>
-          <w:color w:val="007400"/>
-        </w:rPr>
-      </w:pPr>
-      <w:r>
-        <w:t xml:space="preserve">  </w:t>
-      </w:r>
-      <w:r>
-        <w:rPr>
-          <w:color w:val="007400"/>
-        </w:rPr>
-        <w:t>// 3</w:t>
-      </w:r>
-    </w:p>
-    <w:p>
-      <w:pPr>
-        <w:pStyle w:val="code"/>
-      </w:pPr>
-      <w:r>
-        <w:t xml:space="preserve">  </w:t>
-      </w:r>
-      <w:r>
-        <w:rPr>
-          <w:color w:val="3F6E74"/>
-        </w:rPr>
-        <w:t>advancedView</w:t>
-      </w:r>
-      <w:r>
-        <w:t>.</w:t>
-      </w:r>
-      <w:r>
-        <w:rPr>
-          <w:color w:val="2E0D6E"/>
-        </w:rPr>
-        <w:t>addConstraint</w:t>
-      </w:r>
-      <w:r>
-        <w:t>(</w:t>
-      </w:r>
-      <w:r>
-        <w:rPr>
-          <w:color w:val="5C2699"/>
-        </w:rPr>
-        <w:t>NSLayoutConstraint</w:t>
-      </w:r>
-      <w:r>
-        <w:t>(</w:t>
-      </w:r>
-      <w:r>
-        <w:br/>
-        <w:t xml:space="preserve">    item: </w:t>
-      </w:r>
-      <w:r>
-        <w:rPr>
-          <w:color w:val="3F6E74"/>
-        </w:rPr>
-        <w:t>advancedLabel</w:t>
-      </w:r>
-      <w:r>
-        <w:t>,</w:t>
-      </w:r>
-    </w:p>
-    <w:p>
-      <w:pPr>
-        <w:pStyle w:val="code"/>
-      </w:pPr>
-      <w:r>
-        <w:t xml:space="preserve">    attribute: .</w:t>
-      </w:r>
-      <w:r>
-        <w:rPr>
-          <w:color w:val="2E0D6E"/>
-        </w:rPr>
-        <w:t>Leading</w:t>
-      </w:r>
-      <w:r>
-        <w:t>,</w:t>
-      </w:r>
-    </w:p>
-    <w:p>
-      <w:pPr>
-        <w:pStyle w:val="code"/>
-      </w:pPr>
-      <w:r>
-        <w:lastRenderedPageBreak/>
-        <w:t xml:space="preserve">    relatedBy: .</w:t>
-      </w:r>
-      <w:r>
-        <w:rPr>
-          <w:color w:val="2E0D6E"/>
-        </w:rPr>
-        <w:t>Equal</w:t>
-      </w:r>
-      <w:r>
-        <w:t>,</w:t>
-      </w:r>
-    </w:p>
-    <w:p>
-      <w:pPr>
-        <w:pStyle w:val="code"/>
-      </w:pPr>
-      <w:r>
-        <w:t xml:space="preserve">    toItem: </w:t>
-      </w:r>
-      <w:r>
-        <w:rPr>
-          <w:color w:val="3F6E74"/>
-        </w:rPr>
-        <w:t>advancedView</w:t>
-      </w:r>
-      <w:r>
-        <w:t>,</w:t>
-      </w:r>
-    </w:p>
-    <w:p>
-      <w:pPr>
-        <w:pStyle w:val="code"/>
-      </w:pPr>
-      <w:r>
-        <w:t xml:space="preserve">    attribute: .</w:t>
-      </w:r>
-      <w:r>
-        <w:rPr>
-          <w:color w:val="2E0D6E"/>
-        </w:rPr>
-        <w:t>LeadingMargin</w:t>
-      </w:r>
-      <w:r>
-        <w:t>,</w:t>
-      </w:r>
-    </w:p>
-    <w:p>
-      <w:pPr>
-        <w:pStyle w:val="code"/>
-      </w:pPr>
-      <w:r>
-        <w:t xml:space="preserve">    multiplier: </w:t>
-      </w:r>
-      <w:r>
-        <w:rPr>
-          <w:color w:val="1C00CF"/>
-        </w:rPr>
-        <w:t>1.0</w:t>
-      </w:r>
-      <w:r>
-        <w:t>,</w:t>
-      </w:r>
-    </w:p>
-    <w:p>
-      <w:pPr>
-        <w:pStyle w:val="code"/>
-      </w:pPr>
-      <w:r>
-        <w:t xml:space="preserve">    constant: </w:t>
-      </w:r>
-      <w:r>
-        <w:rPr>
-          <w:color w:val="1C00CF"/>
-        </w:rPr>
-        <w:t>0</w:t>
-      </w:r>
-      <w:r>
-        <w:t>))</w:t>
-      </w:r>
-    </w:p>
-    <w:p>
-      <w:pPr>
-        <w:pStyle w:val="code"/>
-      </w:pPr>
-    </w:p>
-    <w:p>
-      <w:pPr>
-        <w:pStyle w:val="code"/>
-        <w:rPr>
-          <w:color w:val="007400"/>
-        </w:rPr>
-      </w:pPr>
-      <w:r>
-        <w:t xml:space="preserve">  </w:t>
-      </w:r>
-      <w:r>
-        <w:rPr>
-          <w:color w:val="007400"/>
-        </w:rPr>
-        <w:t>// 4</w:t>
-      </w:r>
-    </w:p>
-    <w:p>
-      <w:pPr>
-        <w:pStyle w:val="code"/>
-      </w:pPr>
-      <w:r>
-        <w:t xml:space="preserve">  </w:t>
-      </w:r>
-      <w:r>
-        <w:rPr>
-          <w:color w:val="3F6E74"/>
-        </w:rPr>
-        <w:t>advancedView</w:t>
-      </w:r>
-      <w:r>
-        <w:t>.</w:t>
-      </w:r>
-      <w:r>
-        <w:rPr>
-          <w:color w:val="2E0D6E"/>
-        </w:rPr>
-        <w:t>addConstraint</w:t>
-      </w:r>
-      <w:r>
-        <w:t>(</w:t>
-      </w:r>
-      <w:r>
-        <w:rPr>
-          <w:color w:val="5C2699"/>
-        </w:rPr>
-        <w:t>NSLayoutConstraint</w:t>
-      </w:r>
-      <w:r>
-        <w:t>(</w:t>
-      </w:r>
-      <w:r>
-        <w:br/>
-        <w:t xml:space="preserve">    item: </w:t>
-      </w:r>
-      <w:r>
-        <w:rPr>
-          <w:color w:val="3F6E74"/>
-        </w:rPr>
-        <w:t>advancedLabel</w:t>
-      </w:r>
-      <w:r>
-        <w:t>,</w:t>
-      </w:r>
-    </w:p>
-    <w:p>
-      <w:pPr>
-        <w:pStyle w:val="code"/>
-      </w:pPr>
-      <w:r>
-        <w:t xml:space="preserve">    attribute: .</w:t>
-      </w:r>
-      <w:r>
-        <w:rPr>
-          <w:color w:val="2E0D6E"/>
-        </w:rPr>
-        <w:t>Trailing</w:t>
-      </w:r>
-      <w:r>
-        <w:t>,</w:t>
-      </w:r>
-    </w:p>
-    <w:p>
-      <w:pPr>
-        <w:pStyle w:val="code"/>
-      </w:pPr>
-      <w:r>
-        <w:t xml:space="preserve">    relatedBy: .</w:t>
-      </w:r>
-      <w:r>
-        <w:rPr>
-          <w:color w:val="2E0D6E"/>
-        </w:rPr>
-        <w:t>Equal</w:t>
-      </w:r>
-      <w:r>
-        <w:t>,</w:t>
-      </w:r>
-    </w:p>
-    <w:p>
-      <w:pPr>
-        <w:pStyle w:val="code"/>
-      </w:pPr>
-      <w:r>
-        <w:t xml:space="preserve">    toItem: </w:t>
-      </w:r>
-      <w:r>
-        <w:rPr>
-          <w:color w:val="3F6E74"/>
-        </w:rPr>
-        <w:t>advancedView</w:t>
-      </w:r>
-      <w:r>
-        <w:t>,</w:t>
-      </w:r>
-    </w:p>
-    <w:p>
-      <w:pPr>
-        <w:pStyle w:val="code"/>
-      </w:pPr>
-      <w:r>
-        <w:t xml:space="preserve">    attribute: .</w:t>
-      </w:r>
-      <w:r>
-        <w:rPr>
-          <w:color w:val="2E0D6E"/>
-        </w:rPr>
-        <w:t>TrailingMargin</w:t>
-      </w:r>
-      <w:r>
-        <w:t>,</w:t>
-      </w:r>
-    </w:p>
-    <w:p>
-      <w:pPr>
-        <w:pStyle w:val="code"/>
-      </w:pPr>
-      <w:r>
-        <w:t xml:space="preserve">    multiplier: </w:t>
-      </w:r>
-      <w:r>
-        <w:rPr>
-          <w:color w:val="1C00CF"/>
-        </w:rPr>
-        <w:t>1.0</w:t>
-      </w:r>
-      <w:r>
-        <w:t>,</w:t>
-      </w:r>
-    </w:p>
-    <w:p>
-      <w:pPr>
-        <w:pStyle w:val="code"/>
-      </w:pPr>
-      <w:r>
-        <w:t xml:space="preserve">    constant: </w:t>
-      </w:r>
-      <w:r>
-        <w:rPr>
-          <w:color w:val="1C00CF"/>
-        </w:rPr>
-        <w:t>0</w:t>
-      </w:r>
-      <w:r>
-        <w:t>))</w:t>
-      </w:r>
-    </w:p>
-    <w:p>
-      <w:pPr>
-        <w:pStyle w:val="code"/>
-      </w:pPr>
-      <w:r>
-        <w:t>}</w:t>
-      </w:r>
-    </w:p>
-    <w:p>
-      <w:pPr>
-        <w:pStyle w:val="BeforeList"/>
-      </w:pPr>
-      <w:r>
-        <w:t>This method will create a new label and set up its size and position with layout constraints. Here’s what’s going on, section by section:</w:t>
-      </w:r>
-    </w:p>
-    <w:p>
-      <w:pPr>
-        <w:pStyle w:val="ListLevel1"/>
-      </w:pPr>
-      <w:r>
-        <w:t xml:space="preserve">Create a new label, set its properties, and add it to the view. Note the call to </w:t>
-      </w:r>
+      <w:proofErr w:type="gramEnd"/>
       <w:r>
         <w:rPr>
           <w:rStyle w:val="codeinline"/>
         </w:rPr>
-        <w:t>setTranslatesAutoresizingMaskIntoConstraints</w:t>
-      </w:r>
-      <w:r>
-        <w:rPr>
-          <w:rStyle w:val="codeinline"/>
-        </w:rPr>
-        <w:t>(false)</w:t>
+        <w:t>false)</w:t>
       </w:r>
       <w:r>
         <w:t xml:space="preserve"> – if you’re setting up constraints in code, you need to be sure to call this method on your view so that it doesn’t automatically create a default set of constraints. These constraints would conflict with your own, so you need to call this method to ensure you’re starting off with a clean slate.</w:t>
@@ -1733,8 +2223,6 @@
         <w:br/>
         <w:t>Since the text is long, you’re setting the label’s number of lines to 0. This means the label will grow and add lines to fit the text.</w:t>
       </w:r>
-      <w:bookmarkStart w:id="0" w:name="_GoBack"/>
-      <w:bookmarkEnd w:id="0"/>
     </w:p>
     <w:p>
       <w:pPr>
@@ -1743,36 +2231,42 @@
       <w:r>
         <w:t xml:space="preserve">Here’s your first code constraint! You’re saving this one to the </w:t>
       </w:r>
+      <w:proofErr w:type="spellStart"/>
       <w:r>
         <w:rPr>
           <w:rStyle w:val="codeinline"/>
         </w:rPr>
         <w:t>advancedVerticalConstraint</w:t>
       </w:r>
+      <w:proofErr w:type="spellEnd"/>
       <w:r>
         <w:t xml:space="preserve"> prop</w:t>
       </w:r>
       <w:r>
         <w:t xml:space="preserve">erty so you can adjust it later, and adding it to the view with </w:t>
       </w:r>
+      <w:proofErr w:type="spellStart"/>
       <w:r>
         <w:rPr>
           <w:rStyle w:val="codeinline"/>
         </w:rPr>
         <w:t>addConstraint</w:t>
       </w:r>
+      <w:proofErr w:type="spellEnd"/>
       <w:r>
         <w:t xml:space="preserve">. </w:t>
       </w:r>
       <w:r>
         <w:t xml:space="preserve">Notice how the initializer parameters for </w:t>
       </w:r>
+      <w:proofErr w:type="spellStart"/>
       <w:r>
         <w:rPr>
           <w:rStyle w:val="codeinline"/>
         </w:rPr>
         <w:t>NSLayoutConstraint</w:t>
       </w:r>
+      <w:proofErr w:type="spellEnd"/>
       <w:r>
         <w:t xml:space="preserve"> match what you see when you edit a constraint from interface builder.</w:t>
       </w:r>
@@ -1786,12 +2280,14 @@
       <w:r>
         <w:t xml:space="preserve">. The constant is set to </w:t>
       </w:r>
+      <w:proofErr w:type="spellStart"/>
       <w:r>
         <w:rPr>
           <w:rStyle w:val="codeinline"/>
         </w:rPr>
         <w:t>verticalMargin</w:t>
       </w:r>
+      <w:proofErr w:type="spellEnd"/>
       <w:r>
         <w:t>, so you’ll get an 8-point vertical margin between the button and the label.</w:t>
       </w:r>
@@ -1807,10 +2303,26 @@
         <w:t>left</w:t>
       </w:r>
       <w:r>
-        <w:t>) space between the label and its superview.</w:t>
-      </w:r>
-      <w:r>
-        <w:t xml:space="preserve"> You’re relating the leading edge of the label to the leading margin of the superview.</w:t>
+        <w:t xml:space="preserve">) space between the label and its </w:t>
+      </w:r>
+      <w:proofErr w:type="spellStart"/>
+      <w:r>
+        <w:t>superview</w:t>
+      </w:r>
+      <w:proofErr w:type="spellEnd"/>
+      <w:r>
+        <w:t>.</w:t>
+      </w:r>
+      <w:r>
+        <w:t xml:space="preserve"> You’re relating the leading edge of the label to the leading margin of the </w:t>
+      </w:r>
+      <w:proofErr w:type="spellStart"/>
+      <w:r>
+        <w:t>superview</w:t>
+      </w:r>
+      <w:proofErr w:type="spellEnd"/>
+      <w:r>
+        <w:t>.</w:t>
       </w:r>
     </w:p>
     <w:p>
@@ -1818,7 +2330,15 @@
         <w:pStyle w:val="ListLevel1"/>
       </w:pPr>
       <w:r>
-        <w:t xml:space="preserve">The final constraint is similar to the previous one; this one is for the trailing (right) space between the label and its superview. You’re relating the </w:t>
+        <w:t xml:space="preserve">The final constraint is similar to the previous one; this one is for the trailing (right) space between the label and its </w:t>
+      </w:r>
+      <w:proofErr w:type="spellStart"/>
+      <w:r>
+        <w:t>superview</w:t>
+      </w:r>
+      <w:proofErr w:type="spellEnd"/>
+      <w:r>
+        <w:t xml:space="preserve">. You’re relating the </w:t>
       </w:r>
       <w:r>
         <w:t xml:space="preserve">trailing </w:t>
@@ -1830,7 +2350,38 @@
         <w:t>trailing</w:t>
       </w:r>
       <w:r>
-        <w:t xml:space="preserve"> margin of the superview.</w:t>
+        <w:t xml:space="preserve"> margin of the </w:t>
+      </w:r>
+      <w:proofErr w:type="spellStart"/>
+      <w:r>
+        <w:t>superview</w:t>
+      </w:r>
+      <w:proofErr w:type="spellEnd"/>
+      <w:r>
+        <w:t>.</w:t>
+      </w:r>
+    </w:p>
+    <w:p>
+      <w:r>
+        <w:t xml:space="preserve">After creating each constraint, you set its </w:t>
+      </w:r>
+      <w:r>
+        <w:rPr>
+          <w:rStyle w:val="codeinline"/>
+        </w:rPr>
+        <w:t>active</w:t>
+      </w:r>
+      <w:r>
+        <w:t xml:space="preserve"> property to </w:t>
+      </w:r>
+      <w:r>
+        <w:rPr>
+          <w:rStyle w:val="codeinline"/>
+        </w:rPr>
+        <w:t>true</w:t>
+      </w:r>
+      <w:r>
+        <w:t>, which will install the constraint into the correct view.</w:t>
       </w:r>
     </w:p>
     <w:p>
@@ -1840,15 +2391,16 @@
     </w:p>
     <w:p>
       <w:r>
-        <w:lastRenderedPageBreak/>
         <w:t xml:space="preserve">Add the following lines to </w:t>
       </w:r>
+      <w:proofErr w:type="spellStart"/>
       <w:r>
         <w:rPr>
           <w:rStyle w:val="codeinline"/>
         </w:rPr>
         <w:t>detailsButtonTapped</w:t>
       </w:r>
+      <w:proofErr w:type="spellEnd"/>
       <w:r>
         <w:t>:</w:t>
       </w:r>
@@ -1860,21 +2412,25 @@
           <w:color w:val="000000"/>
         </w:rPr>
       </w:pPr>
+      <w:proofErr w:type="gramStart"/>
       <w:r>
         <w:rPr>
           <w:color w:val="AA0D91"/>
         </w:rPr>
         <w:t>if</w:t>
       </w:r>
+      <w:proofErr w:type="gramEnd"/>
       <w:r>
         <w:rPr>
           <w:color w:val="000000"/>
         </w:rPr>
         <w:t xml:space="preserve"> </w:t>
       </w:r>
+      <w:proofErr w:type="spellStart"/>
       <w:r>
         <w:t>advancedLabel</w:t>
       </w:r>
+      <w:proofErr w:type="spellEnd"/>
       <w:r>
         <w:rPr>
           <w:color w:val="000000"/>
@@ -1907,12 +2463,16 @@
         </w:rPr>
         <w:t xml:space="preserve">  </w:t>
       </w:r>
+      <w:proofErr w:type="spellStart"/>
+      <w:proofErr w:type="gramStart"/>
       <w:r>
         <w:rPr>
           <w:color w:val="26474B"/>
         </w:rPr>
         <w:t>addAdvancedLabel</w:t>
       </w:r>
+      <w:proofErr w:type="spellEnd"/>
+      <w:proofErr w:type="gramEnd"/>
       <w:r>
         <w:rPr>
           <w:color w:val="000000"/>
@@ -2022,12 +2582,14 @@
       <w:r>
         <w:t xml:space="preserve">Creating </w:t>
       </w:r>
+      <w:proofErr w:type="spellStart"/>
       <w:r>
         <w:rPr>
           <w:rStyle w:val="codeinline"/>
         </w:rPr>
         <w:t>NSLayoutConstraint</w:t>
       </w:r>
+      <w:proofErr w:type="spellEnd"/>
       <w:r>
         <w:t xml:space="preserve"> instances </w:t>
       </w:r>
@@ -2060,17 +2622,34 @@
         <w:pStyle w:val="code"/>
       </w:pPr>
       <w:r>
-        <w:lastRenderedPageBreak/>
-        <w:t>H:|-8-[myButton(</w:t>
-      </w:r>
+        <w:t>H:|-8-[</w:t>
+      </w:r>
+      <w:proofErr w:type="spellStart"/>
+      <w:proofErr w:type="gramStart"/>
+      <w:r>
+        <w:t>myButton</w:t>
+      </w:r>
+      <w:proofErr w:type="spellEnd"/>
+      <w:r>
+        <w:t>(</w:t>
+      </w:r>
+      <w:proofErr w:type="gramEnd"/>
       <w:r>
         <w:t>90</w:t>
       </w:r>
       <w:r>
-        <w:t>)]-20-[topL</w:t>
-      </w:r>
-      <w:r>
-        <w:t>abel]-8-|</w:t>
+        <w:t>)]-20-[</w:t>
+      </w:r>
+      <w:proofErr w:type="spellStart"/>
+      <w:r>
+        <w:t>topL</w:t>
+      </w:r>
+      <w:r>
+        <w:t>abel</w:t>
+      </w:r>
+      <w:proofErr w:type="spellEnd"/>
+      <w:r>
+        <w:t>]-8-|</w:t>
       </w:r>
     </w:p>
     <w:p>
@@ -2080,7 +2659,15 @@
     </w:p>
     <w:p>
       <w:r>
-        <w:t xml:space="preserve">The vertical bar characters represent the outer bounds of the superview. The numbers surrounded by minus signs are </w:t>
+        <w:t xml:space="preserve">The vertical bar characters represent the outer bounds of the </w:t>
+      </w:r>
+      <w:proofErr w:type="spellStart"/>
+      <w:r>
+        <w:t>superview</w:t>
+      </w:r>
+      <w:proofErr w:type="spellEnd"/>
+      <w:r>
+        <w:t xml:space="preserve">. The numbers surrounded by minus signs are </w:t>
       </w:r>
       <w:r>
         <w:t>the margins between views. The named elements in square brackets are the views themselves.</w:t>
@@ -2088,14 +2675,20 @@
     </w:p>
     <w:p>
       <w:r>
-        <w:t xml:space="preserve">So this means </w:t>
-      </w:r>
+        <w:t xml:space="preserve">So </w:t>
+      </w:r>
+      <w:proofErr w:type="gramStart"/>
+      <w:r>
+        <w:t xml:space="preserve">this means </w:t>
+      </w:r>
+      <w:proofErr w:type="spellStart"/>
       <w:r>
         <w:rPr>
           <w:rStyle w:val="codeinline"/>
         </w:rPr>
         <w:t>myButton</w:t>
       </w:r>
+      <w:proofErr w:type="spellEnd"/>
       <w:r>
         <w:t xml:space="preserve"> would be </w:t>
       </w:r>
@@ -2103,25 +2696,57 @@
         <w:t>90</w:t>
       </w:r>
       <w:r>
-        <w:t xml:space="preserve"> points wide, and have 8 points of leading space to the superview. Then there would be a 20 point margin to </w:t>
-      </w:r>
+        <w:t xml:space="preserve"> points wide, and have</w:t>
+      </w:r>
+      <w:proofErr w:type="gramEnd"/>
+      <w:r>
+        <w:t xml:space="preserve"> 8 points of leading space to the </w:t>
+      </w:r>
+      <w:proofErr w:type="spellStart"/>
+      <w:r>
+        <w:t>superview</w:t>
+      </w:r>
+      <w:proofErr w:type="spellEnd"/>
+      <w:r>
+        <w:t xml:space="preserve">. Then there would be a </w:t>
+      </w:r>
+      <w:proofErr w:type="gramStart"/>
+      <w:r>
+        <w:t>20 point</w:t>
+      </w:r>
+      <w:proofErr w:type="gramEnd"/>
+      <w:r>
+        <w:t xml:space="preserve"> margin to </w:t>
+      </w:r>
+      <w:proofErr w:type="spellStart"/>
       <w:r>
         <w:rPr>
           <w:rStyle w:val="codeinline"/>
         </w:rPr>
         <w:t>topLabel</w:t>
       </w:r>
+      <w:proofErr w:type="spellEnd"/>
       <w:r>
         <w:t xml:space="preserve">, and then 8 points from the trailing edge of </w:t>
       </w:r>
+      <w:proofErr w:type="spellStart"/>
       <w:r>
         <w:rPr>
           <w:rStyle w:val="codeinline"/>
         </w:rPr>
         <w:t>topLabel</w:t>
       </w:r>
-      <w:r>
-        <w:t xml:space="preserve"> to the superview.</w:t>
+      <w:proofErr w:type="spellEnd"/>
+      <w:r>
+        <w:t xml:space="preserve"> to the </w:t>
+      </w:r>
+      <w:proofErr w:type="spellStart"/>
+      <w:r>
+        <w:t>superview</w:t>
+      </w:r>
+      <w:proofErr w:type="spellEnd"/>
+      <w:r>
+        <w:t>.</w:t>
       </w:r>
     </w:p>
     <w:p>
@@ -2197,23 +2822,35 @@
       <w:pPr>
         <w:pStyle w:val="code"/>
       </w:pPr>
-      <w:r>
-        <w:rPr>
-          <w:color w:val="AA0D91"/>
+      <w:proofErr w:type="gramStart"/>
+      <w:r>
+        <w:rPr>
+          <w:color w:val="B40062"/>
         </w:rPr>
         <w:t>private</w:t>
       </w:r>
+      <w:proofErr w:type="gramEnd"/>
       <w:r>
         <w:t xml:space="preserve"> </w:t>
       </w:r>
-      <w:r>
-        <w:rPr>
-          <w:color w:val="AA0D91"/>
+      <w:proofErr w:type="spellStart"/>
+      <w:r>
+        <w:rPr>
+          <w:color w:val="B40062"/>
         </w:rPr>
         <w:t>func</w:t>
       </w:r>
-      <w:r>
-        <w:t xml:space="preserve"> addIntermediateLabel() {</w:t>
+      <w:proofErr w:type="spellEnd"/>
+      <w:r>
+        <w:t xml:space="preserve"> </w:t>
+      </w:r>
+      <w:proofErr w:type="spellStart"/>
+      <w:r>
+        <w:t>addIntermediateLabel</w:t>
+      </w:r>
+      <w:proofErr w:type="spellEnd"/>
+      <w:r>
+        <w:t>() {</w:t>
       </w:r>
     </w:p>
     <w:p>
@@ -2221,28 +2858,116 @@
         <w:pStyle w:val="code"/>
       </w:pPr>
       <w:r>
-        <w:rPr>
-          <w:color w:val="3F6E74"/>
-        </w:rPr>
         <w:t xml:space="preserve">  </w:t>
       </w:r>
-      <w:r>
-        <w:rPr>
-          <w:color w:val="3F6E74"/>
+      <w:proofErr w:type="spellStart"/>
+      <w:proofErr w:type="gramStart"/>
+      <w:r>
+        <w:rPr>
+          <w:color w:val="448993"/>
         </w:rPr>
         <w:t>intermediateLabel</w:t>
       </w:r>
+      <w:proofErr w:type="spellEnd"/>
+      <w:proofErr w:type="gramEnd"/>
       <w:r>
         <w:t xml:space="preserve"> = </w:t>
       </w:r>
+      <w:proofErr w:type="spellStart"/>
+      <w:r>
+        <w:rPr>
+          <w:color w:val="4D009E"/>
+        </w:rPr>
+        <w:t>UILabel</w:t>
+      </w:r>
+      <w:proofErr w:type="spellEnd"/>
+      <w:r>
+        <w:t>()</w:t>
+      </w:r>
+    </w:p>
+    <w:p>
+      <w:pPr>
+        <w:pStyle w:val="code"/>
+      </w:pPr>
+      <w:r>
+        <w:t xml:space="preserve">  </w:t>
+      </w:r>
+      <w:proofErr w:type="spellStart"/>
+      <w:proofErr w:type="gramStart"/>
+      <w:r>
+        <w:rPr>
+          <w:color w:val="448993"/>
+        </w:rPr>
+        <w:t>intermediateLabel</w:t>
+      </w:r>
+      <w:r>
+        <w:t>.</w:t>
+      </w:r>
+      <w:r>
+        <w:rPr>
+          <w:color w:val="2E0D6E"/>
+        </w:rPr>
+        <w:t>setTranslatesAutoresizingMaskIntoConstraints</w:t>
+      </w:r>
+      <w:proofErr w:type="spellEnd"/>
+      <w:proofErr w:type="gramEnd"/>
+      <w:r>
+        <w:t>(</w:t>
+      </w:r>
+    </w:p>
+    <w:p>
+      <w:pPr>
+        <w:pStyle w:val="code"/>
+      </w:pPr>
+      <w:r>
+        <w:t xml:space="preserve">    </w:t>
+      </w:r>
+      <w:proofErr w:type="gramStart"/>
+      <w:r>
+        <w:rPr>
+          <w:color w:val="B40062"/>
+        </w:rPr>
+        <w:t>false</w:t>
+      </w:r>
+      <w:proofErr w:type="gramEnd"/>
+      <w:r>
+        <w:t>)</w:t>
+      </w:r>
+    </w:p>
+    <w:p>
+      <w:pPr>
+        <w:pStyle w:val="code"/>
+      </w:pPr>
+      <w:r>
+        <w:t xml:space="preserve">  </w:t>
+      </w:r>
+      <w:proofErr w:type="spellStart"/>
+      <w:proofErr w:type="gramStart"/>
+      <w:r>
+        <w:rPr>
+          <w:color w:val="448993"/>
+        </w:rPr>
+        <w:t>intermediateLabel</w:t>
+      </w:r>
+      <w:r>
+        <w:t>.</w:t>
+      </w:r>
       <w:r>
         <w:rPr>
           <w:color w:val="5C2699"/>
         </w:rPr>
-        <w:t>UILabel</w:t>
-      </w:r>
-      <w:r>
-        <w:t>()</w:t>
+        <w:t>text</w:t>
+      </w:r>
+      <w:proofErr w:type="spellEnd"/>
+      <w:proofErr w:type="gramEnd"/>
+      <w:r>
+        <w:t xml:space="preserve"> = </w:t>
+      </w:r>
+      <w:r>
+        <w:rPr>
+          <w:color w:val="BA0011"/>
+        </w:rPr>
+        <w:t>"This track is for Objective-C developers who are not yet fully up-to-speed with Swift."</w:t>
       </w:r>
     </w:p>
     <w:p>
@@ -2250,33 +2975,689 @@
         <w:pStyle w:val="code"/>
       </w:pPr>
       <w:r>
-        <w:rPr>
-          <w:color w:val="3F6E74"/>
-        </w:rPr>
-        <w:t xml:space="preserve">  intermediateLabel</w:t>
+        <w:t xml:space="preserve">  </w:t>
+      </w:r>
+      <w:proofErr w:type="spellStart"/>
+      <w:proofErr w:type="gramStart"/>
+      <w:r>
+        <w:rPr>
+          <w:color w:val="448993"/>
+        </w:rPr>
+        <w:t>intermediateLabel</w:t>
       </w:r>
       <w:r>
         <w:t>.</w:t>
       </w:r>
       <w:r>
         <w:rPr>
+          <w:color w:val="5C2699"/>
+        </w:rPr>
+        <w:t>numberOfLines</w:t>
+      </w:r>
+      <w:proofErr w:type="spellEnd"/>
+      <w:proofErr w:type="gramEnd"/>
+      <w:r>
+        <w:t xml:space="preserve"> = </w:t>
+      </w:r>
+      <w:r>
+        <w:rPr>
+          <w:color w:val="000BFF"/>
+        </w:rPr>
+        <w:t>0</w:t>
+      </w:r>
+    </w:p>
+    <w:p>
+      <w:pPr>
+        <w:pStyle w:val="code"/>
+      </w:pPr>
+      <w:r>
+        <w:t xml:space="preserve">  </w:t>
+      </w:r>
+      <w:proofErr w:type="spellStart"/>
+      <w:proofErr w:type="gramStart"/>
+      <w:r>
+        <w:rPr>
+          <w:color w:val="448993"/>
+        </w:rPr>
+        <w:t>intermediateView</w:t>
+      </w:r>
+      <w:r>
+        <w:t>.</w:t>
+      </w:r>
+      <w:r>
+        <w:rPr>
           <w:color w:val="2E0D6E"/>
         </w:rPr>
-        <w:t>setTranslatesAutoresizingMaskIntoConstraints</w:t>
-      </w:r>
+        <w:t>addSubview</w:t>
+      </w:r>
+      <w:proofErr w:type="spellEnd"/>
+      <w:proofErr w:type="gramEnd"/>
       <w:r>
         <w:t>(</w:t>
       </w:r>
+      <w:proofErr w:type="spellStart"/>
+      <w:r>
+        <w:rPr>
+          <w:color w:val="448993"/>
+        </w:rPr>
+        <w:t>intermediateLabel</w:t>
+      </w:r>
+      <w:proofErr w:type="spellEnd"/>
+      <w:r>
+        <w:t>)</w:t>
+      </w:r>
+    </w:p>
+    <w:p>
+      <w:pPr>
+        <w:pStyle w:val="code"/>
+      </w:pPr>
+    </w:p>
+    <w:p>
+      <w:pPr>
+        <w:pStyle w:val="code"/>
+        <w:rPr>
+          <w:color w:val="1D8519"/>
+        </w:rPr>
+      </w:pPr>
+      <w:r>
+        <w:t xml:space="preserve">  </w:t>
+      </w:r>
+      <w:r>
+        <w:rPr>
+          <w:color w:val="1D8519"/>
+        </w:rPr>
+        <w:t>// 1</w:t>
+      </w:r>
+    </w:p>
+    <w:p>
+      <w:pPr>
+        <w:pStyle w:val="code"/>
+      </w:pPr>
+      <w:r>
+        <w:t xml:space="preserve">  </w:t>
+      </w:r>
+      <w:proofErr w:type="gramStart"/>
+      <w:r>
+        <w:rPr>
+          <w:color w:val="B40062"/>
+        </w:rPr>
+        <w:t>let</w:t>
+      </w:r>
+      <w:proofErr w:type="gramEnd"/>
+      <w:r>
+        <w:t xml:space="preserve"> views = [</w:t>
+      </w:r>
+      <w:r>
+        <w:rPr>
+          <w:color w:val="BA0011"/>
+        </w:rPr>
+        <w:t>"</w:t>
+      </w:r>
+      <w:proofErr w:type="spellStart"/>
+      <w:r>
+        <w:rPr>
+          <w:color w:val="BA0011"/>
+        </w:rPr>
+        <w:t>intermediateLabel</w:t>
+      </w:r>
+      <w:proofErr w:type="spellEnd"/>
+      <w:r>
+        <w:rPr>
+          <w:color w:val="BA0011"/>
+        </w:rPr>
+        <w:t>"</w:t>
+      </w:r>
+      <w:r>
+        <w:t xml:space="preserve">: </w:t>
+      </w:r>
+      <w:proofErr w:type="spellStart"/>
+      <w:r>
+        <w:rPr>
+          <w:color w:val="448993"/>
+        </w:rPr>
+        <w:t>intermediateLabel</w:t>
+      </w:r>
+      <w:proofErr w:type="spellEnd"/>
+      <w:r>
+        <w:t>,</w:t>
+      </w:r>
+    </w:p>
+    <w:p>
+      <w:pPr>
+        <w:pStyle w:val="code"/>
+      </w:pPr>
+      <w:r>
+        <w:t xml:space="preserve">    </w:t>
+      </w:r>
+      <w:r>
+        <w:rPr>
+          <w:color w:val="BA0011"/>
+        </w:rPr>
+        <w:t>"</w:t>
+      </w:r>
+      <w:proofErr w:type="spellStart"/>
+      <w:proofErr w:type="gramStart"/>
+      <w:r>
+        <w:rPr>
+          <w:color w:val="BA0011"/>
+        </w:rPr>
+        <w:t>intermediateView</w:t>
+      </w:r>
+      <w:proofErr w:type="spellEnd"/>
+      <w:proofErr w:type="gramEnd"/>
+      <w:r>
+        <w:rPr>
+          <w:color w:val="BA0011"/>
+        </w:rPr>
+        <w:t>"</w:t>
+      </w:r>
+      <w:r>
+        <w:t xml:space="preserve">: </w:t>
+      </w:r>
+      <w:proofErr w:type="spellStart"/>
+      <w:r>
+        <w:rPr>
+          <w:color w:val="448993"/>
+        </w:rPr>
+        <w:t>intermediateView</w:t>
+      </w:r>
+      <w:proofErr w:type="spellEnd"/>
+      <w:r>
+        <w:t>,</w:t>
+      </w:r>
+    </w:p>
+    <w:p>
+      <w:pPr>
+        <w:pStyle w:val="code"/>
+      </w:pPr>
+      <w:r>
+        <w:t xml:space="preserve">    </w:t>
+      </w:r>
+      <w:r>
+        <w:rPr>
+          <w:color w:val="BA0011"/>
+        </w:rPr>
+        <w:t>"</w:t>
+      </w:r>
+      <w:proofErr w:type="spellStart"/>
+      <w:proofErr w:type="gramStart"/>
+      <w:r>
+        <w:rPr>
+          <w:color w:val="BA0011"/>
+        </w:rPr>
+        <w:t>intermediateButton</w:t>
+      </w:r>
+      <w:proofErr w:type="spellEnd"/>
+      <w:proofErr w:type="gramEnd"/>
+      <w:r>
+        <w:rPr>
+          <w:color w:val="BA0011"/>
+        </w:rPr>
+        <w:t>"</w:t>
+      </w:r>
+      <w:r>
+        <w:t xml:space="preserve">: </w:t>
+      </w:r>
+      <w:proofErr w:type="spellStart"/>
+      <w:r>
+        <w:rPr>
+          <w:color w:val="448993"/>
+        </w:rPr>
+        <w:t>intermediateButton</w:t>
+      </w:r>
+      <w:proofErr w:type="spellEnd"/>
+      <w:r>
+        <w:t>]</w:t>
+      </w:r>
+    </w:p>
+    <w:p>
+      <w:pPr>
+        <w:pStyle w:val="code"/>
+      </w:pPr>
+      <w:r>
+        <w:t xml:space="preserve">  </w:t>
+      </w:r>
+      <w:proofErr w:type="gramStart"/>
+      <w:r>
+        <w:rPr>
+          <w:color w:val="B40062"/>
+        </w:rPr>
+        <w:t>let</w:t>
+      </w:r>
+      <w:proofErr w:type="gramEnd"/>
+      <w:r>
+        <w:t xml:space="preserve"> metrics = [</w:t>
+      </w:r>
+      <w:r>
+        <w:rPr>
+          <w:color w:val="BA0011"/>
+        </w:rPr>
+        <w:t>"margin"</w:t>
+      </w:r>
+      <w:r>
+        <w:t xml:space="preserve">: </w:t>
+      </w:r>
+      <w:r>
+        <w:rPr>
+          <w:color w:val="000BFF"/>
+        </w:rPr>
+        <w:t>4</w:t>
+      </w:r>
+      <w:r>
+        <w:t xml:space="preserve">, </w:t>
+      </w:r>
+      <w:r>
+        <w:rPr>
+          <w:color w:val="BA0011"/>
+        </w:rPr>
+        <w:t>"</w:t>
+      </w:r>
+      <w:proofErr w:type="spellStart"/>
+      <w:r>
+        <w:rPr>
+          <w:color w:val="BA0011"/>
+        </w:rPr>
+        <w:t>verticalMargin</w:t>
+      </w:r>
+      <w:proofErr w:type="spellEnd"/>
+      <w:r>
+        <w:rPr>
+          <w:color w:val="BA0011"/>
+        </w:rPr>
+        <w:t>"</w:t>
+      </w:r>
+      <w:r>
+        <w:t xml:space="preserve">: </w:t>
+      </w:r>
+      <w:proofErr w:type="spellStart"/>
+      <w:r>
+        <w:rPr>
+          <w:color w:val="448993"/>
+        </w:rPr>
+        <w:t>verticalMargin</w:t>
+      </w:r>
+      <w:proofErr w:type="spellEnd"/>
+      <w:r>
+        <w:t>]</w:t>
+      </w:r>
+    </w:p>
+    <w:p>
+      <w:pPr>
+        <w:pStyle w:val="code"/>
+      </w:pPr>
+    </w:p>
+    <w:p>
+      <w:pPr>
+        <w:pStyle w:val="code"/>
+        <w:rPr>
+          <w:color w:val="1D8519"/>
+        </w:rPr>
+      </w:pPr>
+      <w:r>
+        <w:t xml:space="preserve">  </w:t>
+      </w:r>
+      <w:r>
+        <w:rPr>
+          <w:color w:val="1D8519"/>
+        </w:rPr>
+        <w:t>// 2</w:t>
+      </w:r>
+    </w:p>
+    <w:p>
+      <w:pPr>
+        <w:pStyle w:val="code"/>
+      </w:pPr>
+      <w:r>
+        <w:t xml:space="preserve">  </w:t>
+      </w:r>
+      <w:proofErr w:type="gramStart"/>
+      <w:r>
+        <w:rPr>
+          <w:color w:val="B40062"/>
+        </w:rPr>
+        <w:t>let</w:t>
+      </w:r>
+      <w:proofErr w:type="gramEnd"/>
+      <w:r>
+        <w:t xml:space="preserve"> </w:t>
+      </w:r>
+      <w:proofErr w:type="spellStart"/>
+      <w:r>
+        <w:t>horizontalConstraints</w:t>
+      </w:r>
+      <w:proofErr w:type="spellEnd"/>
+      <w:r>
+        <w:t xml:space="preserve"> =</w:t>
+      </w:r>
+    </w:p>
+    <w:p>
+      <w:pPr>
+        <w:pStyle w:val="code"/>
+      </w:pPr>
+      <w:r>
+        <w:t xml:space="preserve">    </w:t>
+      </w:r>
+      <w:proofErr w:type="spellStart"/>
+      <w:proofErr w:type="gramStart"/>
+      <w:r>
+        <w:rPr>
+          <w:color w:val="4D009E"/>
+        </w:rPr>
+        <w:t>NSLayoutConstraint</w:t>
+      </w:r>
+      <w:r>
+        <w:t>.</w:t>
+      </w:r>
+      <w:r>
+        <w:rPr>
+          <w:color w:val="2E0D6E"/>
+        </w:rPr>
+        <w:t>constraintsWithVisualFormat</w:t>
+      </w:r>
+      <w:proofErr w:type="spellEnd"/>
+      <w:r>
+        <w:t>(</w:t>
+      </w:r>
+      <w:proofErr w:type="gramEnd"/>
+    </w:p>
+    <w:p>
+      <w:pPr>
+        <w:pStyle w:val="code"/>
+      </w:pPr>
+      <w:r>
+        <w:t xml:space="preserve">      </w:t>
+      </w:r>
+      <w:r>
+        <w:rPr>
+          <w:color w:val="BA0011"/>
+        </w:rPr>
+        <w:t>"H:|-margin</w:t>
+      </w:r>
+      <w:proofErr w:type="gramStart"/>
+      <w:r>
+        <w:rPr>
+          <w:color w:val="BA0011"/>
+        </w:rPr>
+        <w:t>-[</w:t>
+      </w:r>
+      <w:proofErr w:type="spellStart"/>
+      <w:proofErr w:type="gramEnd"/>
+      <w:r>
+        <w:rPr>
+          <w:color w:val="BA0011"/>
+        </w:rPr>
+        <w:t>intermediateLabel</w:t>
+      </w:r>
+      <w:proofErr w:type="spellEnd"/>
+      <w:r>
+        <w:rPr>
+          <w:color w:val="BA0011"/>
+        </w:rPr>
+        <w:t>]-margin-|"</w:t>
+      </w:r>
+      <w:r>
+        <w:t>,</w:t>
+      </w:r>
+    </w:p>
+    <w:p>
+      <w:pPr>
+        <w:pStyle w:val="code"/>
+      </w:pPr>
+      <w:r>
+        <w:t xml:space="preserve">      </w:t>
+      </w:r>
+      <w:proofErr w:type="gramStart"/>
+      <w:r>
+        <w:t>options</w:t>
+      </w:r>
+      <w:proofErr w:type="gramEnd"/>
+      <w:r>
+        <w:t xml:space="preserve">: </w:t>
+      </w:r>
+      <w:r>
+        <w:rPr>
+          <w:color w:val="B40062"/>
+        </w:rPr>
+        <w:t>nil</w:t>
+      </w:r>
+      <w:r>
+        <w:t>, metrics: metrics, views: views)</w:t>
+      </w:r>
+    </w:p>
+    <w:p>
+      <w:pPr>
+        <w:pStyle w:val="code"/>
+        <w:rPr>
+          <w:color w:val="1D8519"/>
+        </w:rPr>
+      </w:pPr>
+      <w:r>
+        <w:t xml:space="preserve">  </w:t>
+      </w:r>
+      <w:r>
+        <w:rPr>
+          <w:color w:val="1D8519"/>
+        </w:rPr>
+        <w:t>// 3</w:t>
+      </w:r>
+    </w:p>
+    <w:p>
+      <w:pPr>
+        <w:pStyle w:val="code"/>
+      </w:pPr>
+      <w:r>
+        <w:t xml:space="preserve">  </w:t>
+      </w:r>
+      <w:proofErr w:type="gramStart"/>
+      <w:r>
+        <w:rPr>
+          <w:color w:val="B40062"/>
+        </w:rPr>
+        <w:t>let</w:t>
+      </w:r>
+      <w:proofErr w:type="gramEnd"/>
+      <w:r>
+        <w:t xml:space="preserve"> </w:t>
+      </w:r>
+      <w:proofErr w:type="spellStart"/>
+      <w:r>
+        <w:t>verticalConstraints</w:t>
+      </w:r>
+      <w:proofErr w:type="spellEnd"/>
+      <w:r>
+        <w:t xml:space="preserve"> =</w:t>
+      </w:r>
+    </w:p>
+    <w:p>
+      <w:pPr>
+        <w:pStyle w:val="code"/>
+      </w:pPr>
+      <w:r>
+        <w:t xml:space="preserve">    </w:t>
+      </w:r>
+      <w:proofErr w:type="spellStart"/>
+      <w:proofErr w:type="gramStart"/>
+      <w:r>
+        <w:rPr>
+          <w:color w:val="4D009E"/>
+        </w:rPr>
+        <w:t>NSLayoutConstraint</w:t>
+      </w:r>
+      <w:r>
+        <w:t>.</w:t>
+      </w:r>
+      <w:r>
+        <w:rPr>
+          <w:color w:val="2E0D6E"/>
+        </w:rPr>
+        <w:t>constraintsWithVisualFormat</w:t>
+      </w:r>
+      <w:proofErr w:type="spellEnd"/>
+      <w:r>
+        <w:t>(</w:t>
+      </w:r>
+      <w:proofErr w:type="gramEnd"/>
+    </w:p>
+    <w:p>
+      <w:pPr>
+        <w:pStyle w:val="code"/>
+      </w:pPr>
+      <w:r>
+        <w:t xml:space="preserve">      </w:t>
+      </w:r>
+      <w:r>
+        <w:rPr>
+          <w:color w:val="BA0011"/>
+        </w:rPr>
+        <w:t>"V</w:t>
+      </w:r>
+      <w:proofErr w:type="gramStart"/>
+      <w:r>
+        <w:rPr>
+          <w:color w:val="BA0011"/>
+        </w:rPr>
+        <w:t>:[</w:t>
+      </w:r>
+      <w:proofErr w:type="spellStart"/>
+      <w:proofErr w:type="gramEnd"/>
+      <w:r>
+        <w:rPr>
+          <w:color w:val="BA0011"/>
+        </w:rPr>
+        <w:t>intermediateButton</w:t>
+      </w:r>
+      <w:proofErr w:type="spellEnd"/>
+      <w:r>
+        <w:rPr>
+          <w:color w:val="BA0011"/>
+        </w:rPr>
+        <w:t>]-</w:t>
+      </w:r>
+      <w:proofErr w:type="spellStart"/>
+      <w:r>
+        <w:rPr>
+          <w:color w:val="BA0011"/>
+        </w:rPr>
+        <w:t>verticalMargin</w:t>
+      </w:r>
+      <w:proofErr w:type="spellEnd"/>
+      <w:r>
+        <w:rPr>
+          <w:color w:val="BA0011"/>
+        </w:rPr>
+        <w:t>-[</w:t>
+      </w:r>
+      <w:proofErr w:type="spellStart"/>
+      <w:r>
+        <w:rPr>
+          <w:color w:val="BA0011"/>
+        </w:rPr>
+        <w:t>intermediateLabel</w:t>
+      </w:r>
+      <w:proofErr w:type="spellEnd"/>
+      <w:r>
+        <w:rPr>
+          <w:color w:val="BA0011"/>
+        </w:rPr>
+        <w:t>]"</w:t>
+      </w:r>
+      <w:r>
+        <w:t>,</w:t>
+      </w:r>
+    </w:p>
+    <w:p>
+      <w:pPr>
+        <w:pStyle w:val="code"/>
+      </w:pPr>
+      <w:r>
+        <w:t xml:space="preserve">      </w:t>
+      </w:r>
+      <w:proofErr w:type="gramStart"/>
+      <w:r>
+        <w:t>options</w:t>
+      </w:r>
+      <w:proofErr w:type="gramEnd"/>
+      <w:r>
+        <w:t xml:space="preserve">: </w:t>
+      </w:r>
+      <w:r>
+        <w:rPr>
+          <w:color w:val="B40062"/>
+        </w:rPr>
+        <w:t>nil</w:t>
+      </w:r>
+      <w:r>
+        <w:t>, metrics: metrics, views: views)</w:t>
+      </w:r>
+    </w:p>
+    <w:p>
+      <w:pPr>
+        <w:pStyle w:val="code"/>
+      </w:pPr>
+    </w:p>
+    <w:p>
+      <w:pPr>
+        <w:pStyle w:val="code"/>
+        <w:rPr>
+          <w:color w:val="1D8519"/>
+        </w:rPr>
+      </w:pPr>
+      <w:r>
+        <w:t xml:space="preserve">  </w:t>
+      </w:r>
+      <w:r>
+        <w:rPr>
+          <w:color w:val="1D8519"/>
+        </w:rPr>
+        <w:t>// 4</w:t>
+      </w:r>
+    </w:p>
+    <w:p>
+      <w:pPr>
+        <w:pStyle w:val="code"/>
+      </w:pPr>
+      <w:r>
+        <w:t xml:space="preserve">  </w:t>
+      </w:r>
+      <w:proofErr w:type="spellStart"/>
+      <w:proofErr w:type="gramStart"/>
+      <w:r>
+        <w:rPr>
+          <w:color w:val="4D009E"/>
+        </w:rPr>
+        <w:t>NSLayoutConstraint</w:t>
+      </w:r>
+      <w:r>
+        <w:t>.</w:t>
+      </w:r>
+      <w:r>
+        <w:rPr>
+          <w:color w:val="2E0D6E"/>
+        </w:rPr>
+        <w:t>activateConstraints</w:t>
+      </w:r>
+      <w:proofErr w:type="spellEnd"/>
+      <w:r>
+        <w:t>(</w:t>
+      </w:r>
+      <w:proofErr w:type="gramEnd"/>
       <w:r>
         <w:br/>
         <w:t xml:space="preserve">    </w:t>
       </w:r>
-      <w:r>
-        <w:rPr>
-          <w:color w:val="AA0D91"/>
-        </w:rPr>
-        <w:t>false</w:t>
-      </w:r>
+      <w:proofErr w:type="spellStart"/>
+      <w:r>
+        <w:t>horizontalConstraints</w:t>
+      </w:r>
+      <w:proofErr w:type="spellEnd"/>
+      <w:r>
+        <w:t xml:space="preserve"> + </w:t>
+      </w:r>
+      <w:proofErr w:type="spellStart"/>
+      <w:r>
+        <w:t>verticalConstraints</w:t>
+      </w:r>
+      <w:proofErr w:type="spellEnd"/>
       <w:r>
         <w:t>)</w:t>
       </w:r>
@@ -2286,459 +3667,6 @@
         <w:pStyle w:val="code"/>
       </w:pPr>
       <w:r>
-        <w:t xml:space="preserve">  </w:t>
-      </w:r>
-      <w:r>
-        <w:rPr>
-          <w:color w:val="3F6E74"/>
-        </w:rPr>
-        <w:t>intermediateLabel</w:t>
-      </w:r>
-      <w:r>
-        <w:t>.</w:t>
-      </w:r>
-      <w:r>
-        <w:rPr>
-          <w:color w:val="5C2699"/>
-        </w:rPr>
-        <w:t>text</w:t>
-      </w:r>
-      <w:r>
-        <w:t xml:space="preserve"> = </w:t>
-      </w:r>
-      <w:r>
-        <w:rPr>
-          <w:color w:val="C41A16"/>
-        </w:rPr>
-        <w:t>"This track is for Objective-C developers who are not yet fully up-to-speed with Swift."</w:t>
-      </w:r>
-    </w:p>
-    <w:p>
-      <w:pPr>
-        <w:pStyle w:val="code"/>
-      </w:pPr>
-      <w:r>
-        <w:t xml:space="preserve">  </w:t>
-      </w:r>
-      <w:r>
-        <w:rPr>
-          <w:color w:val="3F6E74"/>
-        </w:rPr>
-        <w:t>intermediateLabel</w:t>
-      </w:r>
-      <w:r>
-        <w:t>.</w:t>
-      </w:r>
-      <w:r>
-        <w:rPr>
-          <w:color w:val="5C2699"/>
-        </w:rPr>
-        <w:t>numberOfLines</w:t>
-      </w:r>
-      <w:r>
-        <w:t xml:space="preserve"> = </w:t>
-      </w:r>
-      <w:r>
-        <w:rPr>
-          <w:color w:val="1C00CF"/>
-        </w:rPr>
-        <w:t>0</w:t>
-      </w:r>
-    </w:p>
-    <w:p>
-      <w:pPr>
-        <w:pStyle w:val="code"/>
-      </w:pPr>
-      <w:r>
-        <w:t xml:space="preserve">  </w:t>
-      </w:r>
-      <w:r>
-        <w:rPr>
-          <w:color w:val="3F6E74"/>
-        </w:rPr>
-        <w:t>intermediateView</w:t>
-      </w:r>
-      <w:r>
-        <w:t>.</w:t>
-      </w:r>
-      <w:r>
-        <w:rPr>
-          <w:color w:val="2E0D6E"/>
-        </w:rPr>
-        <w:t>addSubview</w:t>
-      </w:r>
-      <w:r>
-        <w:t>(</w:t>
-      </w:r>
-      <w:r>
-        <w:rPr>
-          <w:color w:val="3F6E74"/>
-        </w:rPr>
-        <w:t>intermediateLabel</w:t>
-      </w:r>
-      <w:r>
-        <w:t>)</w:t>
-      </w:r>
-    </w:p>
-    <w:p>
-      <w:pPr>
-        <w:pStyle w:val="code"/>
-      </w:pPr>
-    </w:p>
-    <w:p>
-      <w:pPr>
-        <w:pStyle w:val="code"/>
-        <w:rPr>
-          <w:color w:val="007400"/>
-        </w:rPr>
-      </w:pPr>
-      <w:r>
-        <w:t xml:space="preserve">  </w:t>
-      </w:r>
-      <w:r>
-        <w:rPr>
-          <w:color w:val="007400"/>
-        </w:rPr>
-        <w:t>// 1</w:t>
-      </w:r>
-    </w:p>
-    <w:p>
-      <w:pPr>
-        <w:pStyle w:val="code"/>
-      </w:pPr>
-      <w:r>
-        <w:t xml:space="preserve">  </w:t>
-      </w:r>
-      <w:r>
-        <w:rPr>
-          <w:color w:val="AA0D91"/>
-        </w:rPr>
-        <w:t>let</w:t>
-      </w:r>
-      <w:r>
-        <w:t xml:space="preserve"> views = [</w:t>
-      </w:r>
-      <w:r>
-        <w:rPr>
-          <w:color w:val="C41A16"/>
-        </w:rPr>
-        <w:t>"intermediateLabel"</w:t>
-      </w:r>
-      <w:r>
-        <w:t xml:space="preserve">: </w:t>
-      </w:r>
-      <w:r>
-        <w:rPr>
-          <w:color w:val="3F6E74"/>
-        </w:rPr>
-        <w:t>intermediateLabel</w:t>
-      </w:r>
-      <w:r>
-        <w:t>,</w:t>
-      </w:r>
-      <w:r>
-        <w:br/>
-        <w:t xml:space="preserve">    </w:t>
-      </w:r>
-      <w:r>
-        <w:rPr>
-          <w:color w:val="C41A16"/>
-        </w:rPr>
-        <w:t>"intermediateView"</w:t>
-      </w:r>
-      <w:r>
-        <w:t xml:space="preserve">: </w:t>
-      </w:r>
-      <w:r>
-        <w:rPr>
-          <w:color w:val="3F6E74"/>
-        </w:rPr>
-        <w:t>intermediateView</w:t>
-      </w:r>
-      <w:r>
-        <w:t>,</w:t>
-      </w:r>
-      <w:r>
-        <w:br/>
-        <w:t xml:space="preserve">    </w:t>
-      </w:r>
-      <w:r>
-        <w:rPr>
-          <w:color w:val="C41A16"/>
-        </w:rPr>
-        <w:t>"intermediateButton"</w:t>
-      </w:r>
-      <w:r>
-        <w:t xml:space="preserve">: </w:t>
-      </w:r>
-      <w:r>
-        <w:rPr>
-          <w:color w:val="3F6E74"/>
-        </w:rPr>
-        <w:t>intermediateButton</w:t>
-      </w:r>
-      <w:r>
-        <w:t>]</w:t>
-      </w:r>
-    </w:p>
-    <w:p>
-      <w:pPr>
-        <w:pStyle w:val="code"/>
-      </w:pPr>
-      <w:r>
-        <w:t xml:space="preserve">  </w:t>
-      </w:r>
-      <w:r>
-        <w:rPr>
-          <w:color w:val="AA0D91"/>
-        </w:rPr>
-        <w:t>let</w:t>
-      </w:r>
-      <w:r>
-        <w:t xml:space="preserve"> metrics = [</w:t>
-      </w:r>
-      <w:r>
-        <w:rPr>
-          <w:color w:val="C41A16"/>
-        </w:rPr>
-        <w:t>"margin"</w:t>
-      </w:r>
-      <w:r>
-        <w:t xml:space="preserve">: </w:t>
-      </w:r>
-      <w:r>
-        <w:rPr>
-          <w:color w:val="1C00CF"/>
-        </w:rPr>
-        <w:t>4</w:t>
-      </w:r>
-      <w:r>
-        <w:t xml:space="preserve">, </w:t>
-      </w:r>
-      <w:r>
-        <w:rPr>
-          <w:color w:val="C41A16"/>
-        </w:rPr>
-        <w:t>"verticalMargin"</w:t>
-      </w:r>
-      <w:r>
-        <w:t xml:space="preserve">: </w:t>
-      </w:r>
-      <w:r>
-        <w:rPr>
-          <w:color w:val="3F6E74"/>
-        </w:rPr>
-        <w:t>verticalMargin</w:t>
-      </w:r>
-      <w:r>
-        <w:t>]</w:t>
-      </w:r>
-    </w:p>
-    <w:p>
-      <w:pPr>
-        <w:pStyle w:val="code"/>
-      </w:pPr>
-    </w:p>
-    <w:p>
-      <w:pPr>
-        <w:pStyle w:val="code"/>
-        <w:rPr>
-          <w:color w:val="007400"/>
-        </w:rPr>
-      </w:pPr>
-      <w:r>
-        <w:t xml:space="preserve">  </w:t>
-      </w:r>
-      <w:r>
-        <w:rPr>
-          <w:color w:val="007400"/>
-        </w:rPr>
-        <w:t xml:space="preserve">// </w:t>
-      </w:r>
-      <w:r>
-        <w:rPr>
-          <w:color w:val="007400"/>
-        </w:rPr>
-        <w:t>2</w:t>
-      </w:r>
-    </w:p>
-    <w:p>
-      <w:pPr>
-        <w:pStyle w:val="code"/>
-      </w:pPr>
-      <w:r>
-        <w:t xml:space="preserve">  </w:t>
-      </w:r>
-      <w:r>
-        <w:rPr>
-          <w:color w:val="3F6E74"/>
-        </w:rPr>
-        <w:t>intermediateView</w:t>
-      </w:r>
-      <w:r>
-        <w:t>.</w:t>
-      </w:r>
-      <w:r>
-        <w:rPr>
-          <w:color w:val="2E0D6E"/>
-        </w:rPr>
-        <w:t>addConstraints</w:t>
-      </w:r>
-      <w:r>
-        <w:t>(</w:t>
-      </w:r>
-      <w:r>
-        <w:br/>
-        <w:t xml:space="preserve">    </w:t>
-      </w:r>
-      <w:r>
-        <w:rPr>
-          <w:color w:val="5C2699"/>
-        </w:rPr>
-        <w:t>NSLayoutConstraint</w:t>
-      </w:r>
-      <w:r>
-        <w:t>.</w:t>
-      </w:r>
-      <w:r>
-        <w:rPr>
-          <w:color w:val="2E0D6E"/>
-        </w:rPr>
-        <w:t>constraintsWithVisualFormat</w:t>
-      </w:r>
-      <w:r>
-        <w:t>(</w:t>
-      </w:r>
-      <w:r>
-        <w:br/>
-        <w:t xml:space="preserve">      </w:t>
-      </w:r>
-      <w:r>
-        <w:rPr>
-          <w:color w:val="C41A16"/>
-        </w:rPr>
-        <w:t>"H:|-margin-[intermediateLabel]-margin-|"</w:t>
-      </w:r>
-      <w:r>
-        <w:t>,</w:t>
-      </w:r>
-      <w:r>
-        <w:br/>
-        <w:t xml:space="preserve">      options: </w:t>
-      </w:r>
-      <w:r>
-        <w:rPr>
-          <w:color w:val="AA0D91"/>
-        </w:rPr>
-        <w:t>nil</w:t>
-      </w:r>
-      <w:r>
-        <w:t>, metrics: metrics, views: views))</w:t>
-      </w:r>
-    </w:p>
-    <w:p>
-      <w:pPr>
-        <w:pStyle w:val="code"/>
-        <w:rPr>
-          <w:color w:val="007400"/>
-        </w:rPr>
-      </w:pPr>
-      <w:r>
-        <w:t xml:space="preserve">  </w:t>
-      </w:r>
-      <w:r>
-        <w:rPr>
-          <w:color w:val="007400"/>
-        </w:rPr>
-        <w:t xml:space="preserve">// </w:t>
-      </w:r>
-      <w:r>
-        <w:rPr>
-          <w:color w:val="007400"/>
-        </w:rPr>
-        <w:t>3</w:t>
-      </w:r>
-    </w:p>
-    <w:p>
-      <w:pPr>
-        <w:pStyle w:val="code"/>
-      </w:pPr>
-      <w:r>
-        <w:lastRenderedPageBreak/>
-        <w:t xml:space="preserve">  </w:t>
-      </w:r>
-      <w:r>
-        <w:rPr>
-          <w:color w:val="3F6E74"/>
-        </w:rPr>
-        <w:t>intermediateView</w:t>
-      </w:r>
-      <w:r>
-        <w:t>.</w:t>
-      </w:r>
-      <w:r>
-        <w:rPr>
-          <w:color w:val="2E0D6E"/>
-        </w:rPr>
-        <w:t>addConstraints</w:t>
-      </w:r>
-      <w:r>
-        <w:t>(</w:t>
-      </w:r>
-      <w:r>
-        <w:br/>
-        <w:t xml:space="preserve">    </w:t>
-      </w:r>
-      <w:r>
-        <w:rPr>
-          <w:color w:val="5C2699"/>
-        </w:rPr>
-        <w:t>NSLayoutConstraint</w:t>
-      </w:r>
-      <w:r>
-        <w:t>.</w:t>
-      </w:r>
-      <w:r>
-        <w:rPr>
-          <w:color w:val="2E0D6E"/>
-        </w:rPr>
-        <w:t>constraintsWithVisualFormat</w:t>
-      </w:r>
-      <w:r>
-        <w:t>(</w:t>
-      </w:r>
-      <w:r>
-        <w:br/>
-        <w:t xml:space="preserve">      </w:t>
-      </w:r>
-      <w:r>
-        <w:rPr>
-          <w:color w:val="C41A16"/>
-        </w:rPr>
-        <w:t>"V:[intermediateButton]-verticalMargin-[intermediateLabel]"</w:t>
-      </w:r>
-      <w:r>
-        <w:t>,</w:t>
-      </w:r>
-      <w:r>
-        <w:br/>
-        <w:t xml:space="preserve">      options: </w:t>
-      </w:r>
-      <w:r>
-        <w:rPr>
-          <w:color w:val="AA0D91"/>
-        </w:rPr>
-        <w:t>nil</w:t>
-      </w:r>
-      <w:r>
-        <w:t>, metrics: metrics, views: views))</w:t>
-      </w:r>
-    </w:p>
-    <w:p>
-      <w:pPr>
-        <w:pStyle w:val="code"/>
-      </w:pPr>
-      <w:r>
         <w:t>}</w:t>
       </w:r>
     </w:p>
@@ -2749,12 +3677,14 @@
       <w:r>
         <w:t xml:space="preserve">The first bit of code is similar to the advanced label in setting up the </w:t>
       </w:r>
+      <w:proofErr w:type="spellStart"/>
       <w:r>
         <w:rPr>
           <w:rStyle w:val="codeinline"/>
         </w:rPr>
         <w:t>UILabel</w:t>
       </w:r>
+      <w:proofErr w:type="spellEnd"/>
       <w:r>
         <w:t xml:space="preserve"> and its properties. Things get a little different after that point:</w:t>
       </w:r>
@@ -2764,7 +3694,23 @@
         <w:pStyle w:val="ListLevel1"/>
       </w:pPr>
       <w:r>
-        <w:t>In the sample VFL you saw names like “myButton” in there, but how does iOS know which view has which name?</w:t>
+        <w:t>In the sample VFL you saw names like “</w:t>
+      </w:r>
+      <w:proofErr w:type="spellStart"/>
+      <w:r>
+        <w:t>myButton</w:t>
+      </w:r>
+      <w:proofErr w:type="spellEnd"/>
+      <w:r>
+        <w:t xml:space="preserve">” in there, but how does </w:t>
+      </w:r>
+      <w:proofErr w:type="spellStart"/>
+      <w:r>
+        <w:t>iOS</w:t>
+      </w:r>
+      <w:proofErr w:type="spellEnd"/>
+      <w:r>
+        <w:t xml:space="preserve"> know which view has which name?</w:t>
       </w:r>
       <w:r>
         <w:t xml:space="preserve"> This is where you set that up! You can pass in a dictionary to map strings to view objects, so that’s what you’re setting up here.</w:t>
@@ -2782,13 +3728,29 @@
         <w:pStyle w:val="ListLevel1"/>
       </w:pPr>
       <w:r>
-        <w:t>Here are the first set of visual format language constraints.</w:t>
+        <w:t xml:space="preserve">Here </w:t>
+      </w:r>
+      <w:proofErr w:type="gramStart"/>
+      <w:r>
+        <w:t>are the first set</w:t>
+      </w:r>
+      <w:proofErr w:type="gramEnd"/>
+      <w:r>
+        <w:t xml:space="preserve"> of visual format language constraints.</w:t>
       </w:r>
       <w:r>
         <w:t xml:space="preserve"> This is a horizontal constraint that will center the label horizontally</w:t>
       </w:r>
       <w:r>
-        <w:t xml:space="preserve"> in the superview, with 4-point leading and trailing margins.</w:t>
+        <w:t xml:space="preserve"> in the </w:t>
+      </w:r>
+      <w:proofErr w:type="spellStart"/>
+      <w:r>
+        <w:t>superview</w:t>
+      </w:r>
+      <w:proofErr w:type="spellEnd"/>
+      <w:r>
+        <w:t>, with 4-point leading and trailing margins.</w:t>
       </w:r>
     </w:p>
     <w:p>
@@ -2796,27 +3758,91 @@
         <w:pStyle w:val="ListLevel1"/>
       </w:pPr>
       <w:r>
-        <w:t xml:space="preserve">The vertical constraint here sets the y-position of the label. Since the button’s position is already set, you don’t need to refer to the superview. Instead, you’re setting the label to be 8 points (that’s the </w:t>
-      </w:r>
+        <w:t xml:space="preserve">The vertical constraint here sets the y-position of the label. Since the button’s position is already set, you don’t need to refer to the </w:t>
+      </w:r>
+      <w:proofErr w:type="spellStart"/>
+      <w:r>
+        <w:t>superview</w:t>
+      </w:r>
+      <w:proofErr w:type="spellEnd"/>
+      <w:r>
+        <w:t xml:space="preserve">. Instead, you’re setting the label to be 8 points (that’s the </w:t>
+      </w:r>
+      <w:proofErr w:type="spellStart"/>
       <w:r>
         <w:rPr>
           <w:rStyle w:val="codeinline"/>
         </w:rPr>
         <w:t>verticalMargin</w:t>
       </w:r>
+      <w:proofErr w:type="spellEnd"/>
       <w:r>
         <w:t>) below the button.</w:t>
       </w:r>
     </w:p>
     <w:p>
+      <w:pPr>
+        <w:pStyle w:val="ListLevel1"/>
+      </w:pPr>
+      <w:r>
+        <w:t xml:space="preserve">If you have many constraints to add at the same time, you can pass in an entire array of </w:t>
+      </w:r>
+      <w:proofErr w:type="spellStart"/>
+      <w:r>
+        <w:t>NSLayoutConstraint</w:t>
+      </w:r>
+      <w:proofErr w:type="spellEnd"/>
+      <w:r>
+        <w:t xml:space="preserve"> objects to the </w:t>
+      </w:r>
+      <w:proofErr w:type="spellStart"/>
+      <w:r>
+        <w:rPr>
+          <w:rStyle w:val="codeinline"/>
+        </w:rPr>
+        <w:t>activateConstraints</w:t>
+      </w:r>
+      <w:proofErr w:type="spellEnd"/>
+      <w:r>
+        <w:t xml:space="preserve"> class method. This is more efficient than setting each </w:t>
+      </w:r>
+      <w:r>
+        <w:rPr>
+          <w:rStyle w:val="codeinline"/>
+        </w:rPr>
+        <w:t>active</w:t>
+      </w:r>
+      <w:r>
+        <w:t xml:space="preserve"> property one at a time.</w:t>
+      </w:r>
+    </w:p>
+    <w:p>
+      <w:bookmarkStart w:id="0" w:name="_GoBack"/>
+      <w:bookmarkEnd w:id="0"/>
       <w:r>
         <w:t xml:space="preserve">Note that </w:t>
       </w:r>
+      <w:proofErr w:type="spellStart"/>
+      <w:proofErr w:type="gramStart"/>
       <w:r>
         <w:rPr>
           <w:rStyle w:val="codeinline"/>
         </w:rPr>
-        <w:t>constraintsWithVisualFormat()</w:t>
+        <w:t>constraintsWithVisualFormat</w:t>
+      </w:r>
+      <w:proofErr w:type="spellEnd"/>
+      <w:r>
+        <w:rPr>
+          <w:rStyle w:val="codeinline"/>
+        </w:rPr>
+        <w:t>(</w:t>
+      </w:r>
+      <w:proofErr w:type="gramEnd"/>
+      <w:r>
+        <w:rPr>
+          <w:rStyle w:val="codeinline"/>
+        </w:rPr>
+        <w:t>)</w:t>
       </w:r>
       <w:r>
         <w:t xml:space="preserve"> has an “s” at the end of the word constraint</w:t>
@@ -2833,22 +3859,27 @@
     </w:p>
     <w:p>
       <w:r>
-        <w:t xml:space="preserve">Now that the helper method is set up, add a call to it to </w:t>
-      </w:r>
+        <w:t xml:space="preserve">Now that the helper method is set up, </w:t>
+      </w:r>
+      <w:r>
+        <w:t>update</w:t>
+      </w:r>
+      <w:r>
+        <w:t xml:space="preserve"> </w:t>
+      </w:r>
+      <w:proofErr w:type="spellStart"/>
       <w:r>
         <w:rPr>
           <w:rStyle w:val="codeinline"/>
         </w:rPr>
         <w:t>detailsButtonTapped</w:t>
       </w:r>
-      <w:r>
-        <w:t xml:space="preserve"> under the </w:t>
-      </w:r>
-      <w:r>
-        <w:rPr>
-          <w:rStyle w:val="codeinline"/>
-        </w:rPr>
-        <w:t>addAdvancedLabel()</w:t>
+      <w:proofErr w:type="spellEnd"/>
+      <w:r>
+        <w:t xml:space="preserve"> </w:t>
+      </w:r>
+      <w:r>
+        <w:t>to add the new method call</w:t>
       </w:r>
       <w:r>
         <w:t>:</w:t>
@@ -2861,9 +3892,97 @@
           <w:color w:val="000000"/>
         </w:rPr>
       </w:pPr>
-      <w:r>
+      <w:proofErr w:type="gramStart"/>
+      <w:r>
+        <w:rPr>
+          <w:color w:val="B40062"/>
+        </w:rPr>
+        <w:t>if</w:t>
+      </w:r>
+      <w:proofErr w:type="gramEnd"/>
+      <w:r>
+        <w:rPr>
+          <w:color w:val="000000"/>
+        </w:rPr>
+        <w:t xml:space="preserve"> </w:t>
+      </w:r>
+      <w:proofErr w:type="spellStart"/>
+      <w:r>
+        <w:t>advancedLabel</w:t>
+      </w:r>
+      <w:proofErr w:type="spellEnd"/>
+      <w:r>
+        <w:rPr>
+          <w:color w:val="000000"/>
+        </w:rPr>
+        <w:t xml:space="preserve"> == </w:t>
+      </w:r>
+      <w:r>
+        <w:rPr>
+          <w:color w:val="B40062"/>
+        </w:rPr>
+        <w:t>nil</w:t>
+      </w:r>
+      <w:r>
+        <w:rPr>
+          <w:color w:val="000000"/>
+        </w:rPr>
+        <w:t xml:space="preserve"> {</w:t>
+      </w:r>
+    </w:p>
+    <w:p>
+      <w:pPr>
+        <w:pStyle w:val="code"/>
+        <w:rPr>
+          <w:color w:val="000000"/>
+        </w:rPr>
+      </w:pPr>
+      <w:r>
+        <w:rPr>
+          <w:color w:val="000000"/>
+        </w:rPr>
+        <w:t xml:space="preserve">  </w:t>
+      </w:r>
+      <w:proofErr w:type="spellStart"/>
+      <w:proofErr w:type="gramStart"/>
+      <w:r>
+        <w:rPr>
+          <w:color w:val="203C3F"/>
+        </w:rPr>
+        <w:t>addAdvancedLabel</w:t>
+      </w:r>
+      <w:proofErr w:type="spellEnd"/>
+      <w:proofErr w:type="gramEnd"/>
+      <w:r>
+        <w:rPr>
+          <w:color w:val="000000"/>
+        </w:rPr>
+        <w:t>()</w:t>
+      </w:r>
+    </w:p>
+    <w:p>
+      <w:pPr>
+        <w:pStyle w:val="code"/>
+        <w:rPr>
+          <w:color w:val="000000"/>
+        </w:rPr>
+      </w:pPr>
+      <w:r>
+        <w:rPr>
+          <w:color w:val="000000"/>
+        </w:rPr>
+        <w:t xml:space="preserve">  </w:t>
+      </w:r>
+      <w:proofErr w:type="spellStart"/>
+      <w:proofErr w:type="gramStart"/>
+      <w:r>
+        <w:rPr>
+          <w:color w:val="203C3F"/>
+        </w:rPr>
         <w:t>addIntermediateLabel</w:t>
       </w:r>
+      <w:proofErr w:type="spellEnd"/>
+      <w:proofErr w:type="gramEnd"/>
       <w:r>
         <w:rPr>
           <w:color w:val="000000"/>
@@ -2872,6 +3991,20 @@
       </w:r>
     </w:p>
     <w:p>
+      <w:pPr>
+        <w:pStyle w:val="code"/>
+        <w:rPr>
+          <w:color w:val="000000"/>
+        </w:rPr>
+      </w:pPr>
+      <w:r>
+        <w:rPr>
+          <w:color w:val="000000"/>
+        </w:rPr>
+        <w:t>}</w:t>
+      </w:r>
+    </w:p>
+    <w:p>
       <w:r>
         <w:t xml:space="preserve">Build and run, </w:t>
       </w:r>
@@ -2890,7 +4023,6 @@
         <w:rPr>
           <w:noProof/>
         </w:rPr>
-        <w:lastRenderedPageBreak/>
         <w:drawing>
           <wp:inline distT="0" distB="0" distL="0" distR="0" wp14:anchorId="4E4684D0" wp14:editId="1564263F">
             <wp:extent cx="5715000" cy="3216255"/>
@@ -2989,23 +4121,35 @@
       <w:pPr>
         <w:pStyle w:val="code"/>
       </w:pPr>
+      <w:proofErr w:type="gramStart"/>
       <w:r>
         <w:rPr>
           <w:color w:val="AA0D91"/>
         </w:rPr>
         <w:t>private</w:t>
       </w:r>
+      <w:proofErr w:type="gramEnd"/>
       <w:r>
         <w:t xml:space="preserve"> </w:t>
       </w:r>
+      <w:proofErr w:type="spellStart"/>
       <w:r>
         <w:rPr>
           <w:color w:val="AA0D91"/>
         </w:rPr>
         <w:t>func</w:t>
       </w:r>
-      <w:r>
-        <w:t xml:space="preserve"> toggleLabel() {</w:t>
+      <w:proofErr w:type="spellEnd"/>
+      <w:r>
+        <w:t xml:space="preserve"> </w:t>
+      </w:r>
+      <w:proofErr w:type="spellStart"/>
+      <w:r>
+        <w:t>toggleLabel</w:t>
+      </w:r>
+      <w:proofErr w:type="spellEnd"/>
+      <w:r>
+        <w:t>() {</w:t>
       </w:r>
     </w:p>
     <w:p>
@@ -3015,15 +4159,18 @@
       <w:r>
         <w:t xml:space="preserve">  </w:t>
       </w:r>
+      <w:proofErr w:type="gramStart"/>
       <w:r>
         <w:rPr>
           <w:color w:val="AA0D91"/>
         </w:rPr>
         <w:t>if</w:t>
       </w:r>
+      <w:proofErr w:type="gramEnd"/>
       <w:r>
         <w:t xml:space="preserve"> </w:t>
       </w:r>
+      <w:proofErr w:type="spellStart"/>
       <w:r>
         <w:rPr>
           <w:color w:val="3F6E74"/>
@@ -3039,6 +4186,7 @@
         </w:rPr>
         <w:t>alpha</w:t>
       </w:r>
+      <w:proofErr w:type="spellEnd"/>
       <w:r>
         <w:t xml:space="preserve"> </w:t>
       </w:r>
@@ -3068,6 +4216,8 @@
       <w:r>
         <w:t xml:space="preserve">    </w:t>
       </w:r>
+      <w:proofErr w:type="spellStart"/>
+      <w:proofErr w:type="gramStart"/>
       <w:r>
         <w:rPr>
           <w:color w:val="3F6E74"/>
@@ -3083,6 +4233,8 @@
         </w:rPr>
         <w:t>alpha</w:t>
       </w:r>
+      <w:proofErr w:type="spellEnd"/>
+      <w:proofErr w:type="gramEnd"/>
       <w:r>
         <w:t xml:space="preserve"> = </w:t>
       </w:r>
@@ -3100,6 +4252,8 @@
       <w:r>
         <w:t xml:space="preserve">    </w:t>
       </w:r>
+      <w:proofErr w:type="spellStart"/>
+      <w:proofErr w:type="gramStart"/>
       <w:r>
         <w:rPr>
           <w:color w:val="3F6E74"/>
@@ -3115,15 +4269,19 @@
         </w:rPr>
         <w:t>constant</w:t>
       </w:r>
+      <w:proofErr w:type="spellEnd"/>
+      <w:proofErr w:type="gramEnd"/>
       <w:r>
         <w:t xml:space="preserve"> = </w:t>
       </w:r>
+      <w:proofErr w:type="spellStart"/>
       <w:r>
         <w:rPr>
           <w:color w:val="3F6E74"/>
         </w:rPr>
         <w:t>verticalMargin</w:t>
       </w:r>
+      <w:proofErr w:type="spellEnd"/>
     </w:p>
     <w:p>
       <w:pPr>
@@ -3132,12 +4290,14 @@
       <w:r>
         <w:t xml:space="preserve">  } </w:t>
       </w:r>
+      <w:proofErr w:type="gramStart"/>
       <w:r>
         <w:rPr>
           <w:color w:val="AA0D91"/>
         </w:rPr>
         <w:t>else</w:t>
       </w:r>
+      <w:proofErr w:type="gramEnd"/>
       <w:r>
         <w:t xml:space="preserve"> {</w:t>
       </w:r>
@@ -3149,6 +4309,8 @@
       <w:r>
         <w:t xml:space="preserve">    </w:t>
       </w:r>
+      <w:proofErr w:type="spellStart"/>
+      <w:proofErr w:type="gramStart"/>
       <w:r>
         <w:rPr>
           <w:color w:val="3F6E74"/>
@@ -3164,6 +4326,8 @@
         </w:rPr>
         <w:t>alpha</w:t>
       </w:r>
+      <w:proofErr w:type="spellEnd"/>
+      <w:proofErr w:type="gramEnd"/>
       <w:r>
         <w:t xml:space="preserve"> = </w:t>
       </w:r>
@@ -3181,6 +4345,8 @@
       <w:r>
         <w:t xml:space="preserve">    </w:t>
       </w:r>
+      <w:proofErr w:type="spellStart"/>
+      <w:proofErr w:type="gramStart"/>
       <w:r>
         <w:rPr>
           <w:color w:val="3F6E74"/>
@@ -3196,6 +4362,8 @@
         </w:rPr>
         <w:t>constant</w:t>
       </w:r>
+      <w:proofErr w:type="spellEnd"/>
+      <w:proofErr w:type="gramEnd"/>
       <w:r>
         <w:t xml:space="preserve"> =</w:t>
       </w:r>
@@ -3203,15 +4371,18 @@
         <w:br/>
         <w:t xml:space="preserve">      </w:t>
       </w:r>
+      <w:proofErr w:type="spellStart"/>
       <w:r>
         <w:rPr>
           <w:color w:val="2E0D6E"/>
         </w:rPr>
         <w:t>CGRectGetHeight</w:t>
       </w:r>
+      <w:proofErr w:type="spellEnd"/>
       <w:r>
         <w:t>(</w:t>
       </w:r>
+      <w:proofErr w:type="spellStart"/>
       <w:r>
         <w:rPr>
           <w:color w:val="3F6E74"/>
@@ -3227,6 +4398,7 @@
         </w:rPr>
         <w:t>frame</w:t>
       </w:r>
+      <w:proofErr w:type="spellEnd"/>
       <w:r>
         <w:t>)</w:t>
       </w:r>
@@ -3282,13 +4454,14 @@
       <w:r>
         <w:t xml:space="preserve">For the advanced label, you saved its vertical position constraint when you set it up. To show the label, you’re changing the constant to its initial value of </w:t>
       </w:r>
+      <w:proofErr w:type="spellStart"/>
       <w:r>
         <w:rPr>
           <w:rStyle w:val="codeinline"/>
         </w:rPr>
-        <w:lastRenderedPageBreak/>
         <w:t>verticalMargin</w:t>
       </w:r>
+      <w:proofErr w:type="spellEnd"/>
       <w:r>
         <w:t>, currently 8.0. Remember, that’s the y-position for the number of points below the button.</w:t>
       </w:r>
@@ -3314,7 +4487,15 @@
         </w:tabs>
       </w:pPr>
       <w:r>
-        <w:t>Finally, update the implementation of detailsButtonTapped with the following:</w:t>
+        <w:t xml:space="preserve">Finally, update the implementation of </w:t>
+      </w:r>
+      <w:proofErr w:type="spellStart"/>
+      <w:r>
+        <w:t>detailsButtonTapped</w:t>
+      </w:r>
+      <w:proofErr w:type="spellEnd"/>
+      <w:r>
+        <w:t xml:space="preserve"> with the following:</w:t>
       </w:r>
     </w:p>
     <w:p>
@@ -3324,21 +4505,25 @@
           <w:color w:val="000000"/>
         </w:rPr>
       </w:pPr>
+      <w:proofErr w:type="gramStart"/>
       <w:r>
         <w:rPr>
           <w:color w:val="AA0D91"/>
         </w:rPr>
         <w:t>if</w:t>
       </w:r>
+      <w:proofErr w:type="gramEnd"/>
       <w:r>
         <w:rPr>
           <w:color w:val="000000"/>
         </w:rPr>
         <w:t xml:space="preserve"> </w:t>
       </w:r>
+      <w:proofErr w:type="spellStart"/>
       <w:r>
         <w:t>advancedLabel</w:t>
       </w:r>
+      <w:proofErr w:type="spellEnd"/>
       <w:r>
         <w:rPr>
           <w:color w:val="000000"/>
@@ -3371,12 +4556,16 @@
         </w:rPr>
         <w:t xml:space="preserve">  </w:t>
       </w:r>
+      <w:proofErr w:type="spellStart"/>
+      <w:proofErr w:type="gramStart"/>
       <w:r>
         <w:rPr>
           <w:color w:val="26474B"/>
         </w:rPr>
         <w:t>addAdvancedLabel</w:t>
       </w:r>
+      <w:proofErr w:type="spellEnd"/>
+      <w:proofErr w:type="gramEnd"/>
       <w:r>
         <w:rPr>
           <w:color w:val="000000"/>
@@ -3397,12 +4586,16 @@
         </w:rPr>
         <w:t xml:space="preserve">  </w:t>
       </w:r>
+      <w:proofErr w:type="spellStart"/>
+      <w:proofErr w:type="gramStart"/>
       <w:r>
         <w:rPr>
           <w:color w:val="26474B"/>
         </w:rPr>
         <w:t>addIntermediateLabel</w:t>
       </w:r>
+      <w:proofErr w:type="spellEnd"/>
+      <w:proofErr w:type="gramEnd"/>
       <w:r>
         <w:rPr>
           <w:color w:val="000000"/>
@@ -3423,12 +4616,14 @@
         </w:rPr>
         <w:t xml:space="preserve">} </w:t>
       </w:r>
+      <w:proofErr w:type="gramStart"/>
       <w:r>
         <w:rPr>
           <w:color w:val="AA0D91"/>
         </w:rPr>
         <w:t>else</w:t>
       </w:r>
+      <w:proofErr w:type="gramEnd"/>
       <w:r>
         <w:rPr>
           <w:color w:val="000000"/>
@@ -3449,12 +4644,16 @@
         </w:rPr>
         <w:t xml:space="preserve">  </w:t>
       </w:r>
+      <w:proofErr w:type="spellStart"/>
+      <w:proofErr w:type="gramStart"/>
       <w:r>
         <w:rPr>
           <w:color w:val="26474B"/>
         </w:rPr>
         <w:t>toggleLabel</w:t>
       </w:r>
+      <w:proofErr w:type="spellEnd"/>
+      <w:proofErr w:type="gramEnd"/>
       <w:r>
         <w:rPr>
           <w:color w:val="000000"/>
@@ -3487,11 +4686,27 @@
       <w:r>
         <w:t xml:space="preserve">If this is the first button tap, the method will add the two labels. On subsequent taps, the method will call your new </w:t>
       </w:r>
+      <w:proofErr w:type="spellStart"/>
+      <w:proofErr w:type="gramStart"/>
       <w:r>
         <w:rPr>
           <w:rStyle w:val="codeinline"/>
         </w:rPr>
-        <w:t>toggleLabel()</w:t>
+        <w:t>toggleLabel</w:t>
+      </w:r>
+      <w:proofErr w:type="spellEnd"/>
+      <w:r>
+        <w:rPr>
+          <w:rStyle w:val="codeinline"/>
+        </w:rPr>
+        <w:t>(</w:t>
+      </w:r>
+      <w:proofErr w:type="gramEnd"/>
+      <w:r>
+        <w:rPr>
+          <w:rStyle w:val="codeinline"/>
+        </w:rPr>
+        <w:t>)</w:t>
       </w:r>
       <w:r>
         <w:t xml:space="preserve"> method.</w:t>
@@ -3526,7 +4741,17 @@
         </w:tabs>
       </w:pPr>
       <w:r>
-        <w:t>You’ve seen many different ways to set up auto layout constraints: the Pin button on your storyboard, from the menu, control-dragging between views, and from code. iOS offers many ways for you to customize and modify your layout and you should take advantage of this flexible technology to get your apps looking good on all screen sizes.</w:t>
+        <w:t xml:space="preserve">You’ve seen many different ways to set up auto layout constraints: the Pin button on your storyboard, from the menu, control-dragging between views, and from code. </w:t>
+      </w:r>
+      <w:proofErr w:type="spellStart"/>
+      <w:proofErr w:type="gramStart"/>
+      <w:r>
+        <w:t>iOS</w:t>
+      </w:r>
+      <w:proofErr w:type="spellEnd"/>
+      <w:proofErr w:type="gramEnd"/>
+      <w:r>
+        <w:t xml:space="preserve"> offers many ways for you to customize and modify your layout and you should take advantage of this flexible technology to get your apps looking good on all screen sizes.</w:t>
       </w:r>
     </w:p>
     <w:p>
@@ -3599,7 +4824,6 @@
         <w:temporary/>
         <w:showingPlcHdr/>
       </w:sdtPr>
-      <w:sdtEndPr/>
       <w:sdtContent>
         <w:r>
           <w:t>[Type text]</w:t>
@@ -3618,7 +4842,6 @@
         <w:temporary/>
         <w:showingPlcHdr/>
       </w:sdtPr>
-      <w:sdtEndPr/>
       <w:sdtContent>
         <w:r>
           <w:t>[Type text]</w:t>
@@ -3637,7 +4860,6 @@
         <w:temporary/>
         <w:showingPlcHdr/>
       </w:sdtPr>
-      <w:sdtEndPr/>
       <w:sdtContent>
         <w:r>
           <w:t>[Type text]</w:t>
@@ -3713,9 +4935,11 @@
     <w:r>
       <w:ptab w:relativeTo="margin" w:alignment="right" w:leader="none"/>
     </w:r>
+    <w:proofErr w:type="gramStart"/>
     <w:r>
       <w:t>raywenderlich.com</w:t>
     </w:r>
+    <w:proofErr w:type="gramEnd"/>
   </w:p>
 </w:ftr>
 </file>
@@ -7684,7 +8908,7 @@
     <w:charset w:val="00"/>
     <w:family w:val="auto"/>
     <w:pitch w:val="variable"/>
-    <w:sig w:usb0="00000003" w:usb1="00000000" w:usb2="00000000" w:usb3="00000000" w:csb0="00000001" w:csb1="00000000"/>
+    <w:sig w:usb0="E0002AFF" w:usb1="C0007841" w:usb2="00000009" w:usb3="00000000" w:csb0="000001FF" w:csb1="00000000"/>
   </w:font>
   <w:font w:name="Symbol">
     <w:panose1 w:val="00000000000000000000"/>
@@ -7698,7 +8922,7 @@
     <w:charset w:val="00"/>
     <w:family w:val="auto"/>
     <w:pitch w:val="variable"/>
-    <w:sig w:usb0="00000003" w:usb1="00000000" w:usb2="00000000" w:usb3="00000000" w:csb0="00000001" w:csb1="00000000"/>
+    <w:sig w:usb0="E0002AFF" w:usb1="C0007843" w:usb2="00000009" w:usb3="00000000" w:csb0="000001FF" w:csb1="00000000"/>
   </w:font>
   <w:font w:name="Wingdings">
     <w:panose1 w:val="05000000000000000000"/>
@@ -7715,12 +8939,10 @@
     <w:sig w:usb0="E00002FF" w:usb1="400004FF" w:usb2="00000000" w:usb3="00000000" w:csb0="0000019F" w:csb1="00000000"/>
   </w:font>
   <w:font w:name="ＭＳ 明朝">
-    <w:panose1 w:val="00000000000000000000"/>
-    <w:charset w:val="80"/>
-    <w:family w:val="roman"/>
-    <w:notTrueType/>
-    <w:pitch w:val="fixed"/>
-    <w:sig w:usb0="00000001" w:usb1="08070000" w:usb2="00000010" w:usb3="00000000" w:csb0="00020000" w:csb1="00000000"/>
+    <w:charset w:val="4E"/>
+    <w:family w:val="auto"/>
+    <w:pitch w:val="variable"/>
+    <w:sig w:usb0="E00002FF" w:usb1="6AC7FDFB" w:usb2="00000012" w:usb3="00000000" w:csb0="0002009F" w:csb1="00000000"/>
   </w:font>
   <w:font w:name="Verdana">
     <w:panose1 w:val="020B0604030504040204"/>
@@ -7737,19 +8959,17 @@
     <w:sig w:usb0="00000003" w:usb1="00000000" w:usb2="00000000" w:usb3="00000000" w:csb0="00000003" w:csb1="00000000"/>
   </w:font>
   <w:font w:name="ＭＳ ゴシック">
-    <w:panose1 w:val="00000000000000000000"/>
-    <w:charset w:val="80"/>
-    <w:family w:val="modern"/>
-    <w:notTrueType/>
-    <w:pitch w:val="fixed"/>
-    <w:sig w:usb0="00000001" w:usb1="08070000" w:usb2="00000010" w:usb3="00000000" w:csb0="00020000" w:csb1="00000000"/>
+    <w:charset w:val="4E"/>
+    <w:family w:val="auto"/>
+    <w:pitch w:val="variable"/>
+    <w:sig w:usb0="E00002FF" w:usb1="6AC7FDFB" w:usb2="00000012" w:usb3="00000000" w:csb0="0002009F" w:csb1="00000000"/>
   </w:font>
   <w:font w:name="Calibri">
     <w:panose1 w:val="020F0502020204030204"/>
     <w:charset w:val="00"/>
     <w:family w:val="auto"/>
     <w:pitch w:val="variable"/>
-    <w:sig w:usb0="00000003" w:usb1="00000000" w:usb2="00000000" w:usb3="00000000" w:csb0="00000001" w:csb1="00000000"/>
+    <w:sig w:usb0="E10002FF" w:usb1="4000ACFF" w:usb2="00000009" w:usb3="00000000" w:csb0="0000019F" w:csb1="00000000"/>
   </w:font>
   <w:font w:name="Courier">
     <w:panose1 w:val="02000500000000000000"/>
@@ -7815,6 +9035,7 @@
     <w:rsid w:val="00B06287"/>
     <w:rsid w:val="00BB3A05"/>
     <w:rsid w:val="00BE1219"/>
+    <w:rsid w:val="00C16BBA"/>
     <w:rsid w:val="00C711B3"/>
     <w:rsid w:val="00E85EF1"/>
     <w:rsid w:val="00ED2907"/>
@@ -8762,7 +9983,7 @@
 </file>
 
 <file path=customXml/itemProps1.xml><?xml version="1.0" encoding="utf-8"?>
-<ds:datastoreItem xmlns:ds="http://schemas.openxmlformats.org/officeDocument/2006/customXml" ds:itemID="{00E09DD6-758C-6A48-86D6-79B0ADFEA813}">
+<ds:datastoreItem xmlns:ds="http://schemas.openxmlformats.org/officeDocument/2006/customXml" ds:itemID="{ADDA88E0-7984-F846-9375-0A5EA16CC7FC}">
   <ds:schemaRefs>
     <ds:schemaRef ds:uri="http://schemas.openxmlformats.org/officeDocument/2006/bibliography"/>
   </ds:schemaRefs>

</xml_diff>